<commit_message>
1c lab 6 done + aup lab 1 in progress
</commit_message>
<xml_diff>
--- a/ауп/МастерЛОС Обследование.docx
+++ b/ауп/МастерЛОС Обследование.docx
@@ -198,12 +198,1670 @@
         <w:t>Петрозаводск — 2024</w:t>
       </w:r>
     </w:p>
-    <w:p>
-      <w:r>
-        <w:lastRenderedPageBreak/>
-        <w:t>Содержание</w:t>
-      </w:r>
-    </w:p>
+    <w:sdt>
+      <w:sdtPr>
+        <w:id w:val="-1067563379"/>
+        <w:docPartObj>
+          <w:docPartGallery w:val="Table of Contents"/>
+          <w:docPartUnique/>
+        </w:docPartObj>
+      </w:sdtPr>
+      <w:sdtContent>
+        <w:p>
+          <w:pPr>
+            <w:pStyle w:val="a"/>
+            <w:numPr>
+              <w:ilvl w:val="0"/>
+              <w:numId w:val="0"/>
+            </w:numPr>
+          </w:pPr>
+          <w:r>
+            <w:t>Оглавление</w:t>
+          </w:r>
+        </w:p>
+        <w:p>
+          <w:pPr>
+            <w:pStyle w:val="11"/>
+            <w:tabs>
+              <w:tab w:val="left" w:pos="440"/>
+              <w:tab w:val="right" w:leader="dot" w:pos="9345"/>
+            </w:tabs>
+            <w:rPr>
+              <w:rFonts w:asciiTheme="minorHAnsi" w:hAnsiTheme="minorHAnsi"/>
+              <w:noProof/>
+              <w:sz w:val="22"/>
+            </w:rPr>
+          </w:pPr>
+          <w:r>
+            <w:fldChar w:fldCharType="begin"/>
+          </w:r>
+          <w:r>
+            <w:instrText xml:space="preserve"> TOC \o "1-3" \h \z \u </w:instrText>
+          </w:r>
+          <w:r>
+            <w:fldChar w:fldCharType="separate"/>
+          </w:r>
+          <w:hyperlink w:anchor="_Toc182349088" w:history="1">
+            <w:r>
+              <w:rPr>
+                <w:rStyle w:val="ac"/>
+                <w:noProof/>
+              </w:rPr>
+              <w:t>1.</w:t>
+            </w:r>
+            <w:r>
+              <w:rPr>
+                <w:rFonts w:asciiTheme="minorHAnsi" w:hAnsiTheme="minorHAnsi"/>
+                <w:noProof/>
+                <w:sz w:val="22"/>
+              </w:rPr>
+              <w:tab/>
+            </w:r>
+            <w:r>
+              <w:rPr>
+                <w:rStyle w:val="ac"/>
+                <w:noProof/>
+              </w:rPr>
+              <w:t>Общие сведения об исследуемой организации</w:t>
+            </w:r>
+            <w:r>
+              <w:rPr>
+                <w:noProof/>
+                <w:webHidden/>
+              </w:rPr>
+              <w:tab/>
+            </w:r>
+            <w:r>
+              <w:rPr>
+                <w:noProof/>
+                <w:webHidden/>
+              </w:rPr>
+              <w:fldChar w:fldCharType="begin"/>
+            </w:r>
+            <w:r>
+              <w:rPr>
+                <w:noProof/>
+                <w:webHidden/>
+              </w:rPr>
+              <w:instrText xml:space="preserve"> PAGEREF _Toc182349088 \h </w:instrText>
+            </w:r>
+            <w:r>
+              <w:rPr>
+                <w:noProof/>
+                <w:webHidden/>
+              </w:rPr>
+            </w:r>
+            <w:r>
+              <w:rPr>
+                <w:noProof/>
+                <w:webHidden/>
+              </w:rPr>
+              <w:fldChar w:fldCharType="separate"/>
+            </w:r>
+            <w:r>
+              <w:rPr>
+                <w:noProof/>
+                <w:webHidden/>
+              </w:rPr>
+              <w:t>3</w:t>
+            </w:r>
+            <w:r>
+              <w:rPr>
+                <w:noProof/>
+                <w:webHidden/>
+              </w:rPr>
+              <w:fldChar w:fldCharType="end"/>
+            </w:r>
+          </w:hyperlink>
+        </w:p>
+        <w:p>
+          <w:pPr>
+            <w:pStyle w:val="21"/>
+            <w:tabs>
+              <w:tab w:val="left" w:pos="880"/>
+              <w:tab w:val="right" w:leader="dot" w:pos="9345"/>
+            </w:tabs>
+            <w:rPr>
+              <w:rFonts w:asciiTheme="minorHAnsi" w:hAnsiTheme="minorHAnsi"/>
+              <w:noProof/>
+              <w:sz w:val="22"/>
+            </w:rPr>
+          </w:pPr>
+          <w:hyperlink w:anchor="_Toc182349089" w:history="1">
+            <w:r>
+              <w:rPr>
+                <w:rStyle w:val="ac"/>
+                <w:noProof/>
+              </w:rPr>
+              <w:t>1.1.</w:t>
+            </w:r>
+            <w:r>
+              <w:rPr>
+                <w:rFonts w:asciiTheme="minorHAnsi" w:hAnsiTheme="minorHAnsi"/>
+                <w:noProof/>
+                <w:sz w:val="22"/>
+              </w:rPr>
+              <w:tab/>
+            </w:r>
+            <w:r>
+              <w:rPr>
+                <w:rStyle w:val="ac"/>
+                <w:noProof/>
+              </w:rPr>
+              <w:t>Полное наименование организации</w:t>
+            </w:r>
+            <w:r>
+              <w:rPr>
+                <w:noProof/>
+                <w:webHidden/>
+              </w:rPr>
+              <w:tab/>
+            </w:r>
+            <w:r>
+              <w:rPr>
+                <w:noProof/>
+                <w:webHidden/>
+              </w:rPr>
+              <w:fldChar w:fldCharType="begin"/>
+            </w:r>
+            <w:r>
+              <w:rPr>
+                <w:noProof/>
+                <w:webHidden/>
+              </w:rPr>
+              <w:instrText xml:space="preserve"> PAGEREF _Toc182349089 \h </w:instrText>
+            </w:r>
+            <w:r>
+              <w:rPr>
+                <w:noProof/>
+                <w:webHidden/>
+              </w:rPr>
+            </w:r>
+            <w:r>
+              <w:rPr>
+                <w:noProof/>
+                <w:webHidden/>
+              </w:rPr>
+              <w:fldChar w:fldCharType="separate"/>
+            </w:r>
+            <w:r>
+              <w:rPr>
+                <w:noProof/>
+                <w:webHidden/>
+              </w:rPr>
+              <w:t>3</w:t>
+            </w:r>
+            <w:r>
+              <w:rPr>
+                <w:noProof/>
+                <w:webHidden/>
+              </w:rPr>
+              <w:fldChar w:fldCharType="end"/>
+            </w:r>
+          </w:hyperlink>
+        </w:p>
+        <w:p>
+          <w:pPr>
+            <w:pStyle w:val="21"/>
+            <w:tabs>
+              <w:tab w:val="left" w:pos="880"/>
+              <w:tab w:val="right" w:leader="dot" w:pos="9345"/>
+            </w:tabs>
+            <w:rPr>
+              <w:rFonts w:asciiTheme="minorHAnsi" w:hAnsiTheme="minorHAnsi"/>
+              <w:noProof/>
+              <w:sz w:val="22"/>
+            </w:rPr>
+          </w:pPr>
+          <w:hyperlink w:anchor="_Toc182349090" w:history="1">
+            <w:r>
+              <w:rPr>
+                <w:rStyle w:val="ac"/>
+                <w:noProof/>
+              </w:rPr>
+              <w:t>1.2.</w:t>
+            </w:r>
+            <w:r>
+              <w:rPr>
+                <w:rFonts w:asciiTheme="minorHAnsi" w:hAnsiTheme="minorHAnsi"/>
+                <w:noProof/>
+                <w:sz w:val="22"/>
+              </w:rPr>
+              <w:tab/>
+            </w:r>
+            <w:r>
+              <w:rPr>
+                <w:rStyle w:val="ac"/>
+                <w:noProof/>
+              </w:rPr>
+              <w:t>Организационная модель</w:t>
+            </w:r>
+            <w:r>
+              <w:rPr>
+                <w:noProof/>
+                <w:webHidden/>
+              </w:rPr>
+              <w:tab/>
+            </w:r>
+            <w:r>
+              <w:rPr>
+                <w:noProof/>
+                <w:webHidden/>
+              </w:rPr>
+              <w:fldChar w:fldCharType="begin"/>
+            </w:r>
+            <w:r>
+              <w:rPr>
+                <w:noProof/>
+                <w:webHidden/>
+              </w:rPr>
+              <w:instrText xml:space="preserve"> PAGEREF _Toc182349090 \h </w:instrText>
+            </w:r>
+            <w:r>
+              <w:rPr>
+                <w:noProof/>
+                <w:webHidden/>
+              </w:rPr>
+            </w:r>
+            <w:r>
+              <w:rPr>
+                <w:noProof/>
+                <w:webHidden/>
+              </w:rPr>
+              <w:fldChar w:fldCharType="separate"/>
+            </w:r>
+            <w:r>
+              <w:rPr>
+                <w:noProof/>
+                <w:webHidden/>
+              </w:rPr>
+              <w:t>3</w:t>
+            </w:r>
+            <w:r>
+              <w:rPr>
+                <w:noProof/>
+                <w:webHidden/>
+              </w:rPr>
+              <w:fldChar w:fldCharType="end"/>
+            </w:r>
+          </w:hyperlink>
+        </w:p>
+        <w:p>
+          <w:pPr>
+            <w:pStyle w:val="31"/>
+            <w:tabs>
+              <w:tab w:val="left" w:pos="1320"/>
+              <w:tab w:val="right" w:leader="dot" w:pos="9345"/>
+            </w:tabs>
+            <w:rPr>
+              <w:noProof/>
+            </w:rPr>
+          </w:pPr>
+          <w:hyperlink w:anchor="_Toc182349091" w:history="1">
+            <w:r>
+              <w:rPr>
+                <w:rStyle w:val="ac"/>
+                <w:noProof/>
+              </w:rPr>
+              <w:t>1.2.1.</w:t>
+            </w:r>
+            <w:r>
+              <w:rPr>
+                <w:noProof/>
+              </w:rPr>
+              <w:tab/>
+            </w:r>
+            <w:r>
+              <w:rPr>
+                <w:rStyle w:val="ac"/>
+                <w:noProof/>
+              </w:rPr>
+              <w:t>Структура организации</w:t>
+            </w:r>
+            <w:r>
+              <w:rPr>
+                <w:noProof/>
+                <w:webHidden/>
+              </w:rPr>
+              <w:tab/>
+            </w:r>
+            <w:r>
+              <w:rPr>
+                <w:noProof/>
+                <w:webHidden/>
+              </w:rPr>
+              <w:fldChar w:fldCharType="begin"/>
+            </w:r>
+            <w:r>
+              <w:rPr>
+                <w:noProof/>
+                <w:webHidden/>
+              </w:rPr>
+              <w:instrText xml:space="preserve"> PAGEREF _Toc182349091 \h </w:instrText>
+            </w:r>
+            <w:r>
+              <w:rPr>
+                <w:noProof/>
+                <w:webHidden/>
+              </w:rPr>
+            </w:r>
+            <w:r>
+              <w:rPr>
+                <w:noProof/>
+                <w:webHidden/>
+              </w:rPr>
+              <w:fldChar w:fldCharType="separate"/>
+            </w:r>
+            <w:r>
+              <w:rPr>
+                <w:noProof/>
+                <w:webHidden/>
+              </w:rPr>
+              <w:t>3</w:t>
+            </w:r>
+            <w:r>
+              <w:rPr>
+                <w:noProof/>
+                <w:webHidden/>
+              </w:rPr>
+              <w:fldChar w:fldCharType="end"/>
+            </w:r>
+          </w:hyperlink>
+        </w:p>
+        <w:p>
+          <w:pPr>
+            <w:pStyle w:val="31"/>
+            <w:tabs>
+              <w:tab w:val="left" w:pos="1320"/>
+              <w:tab w:val="right" w:leader="dot" w:pos="9345"/>
+            </w:tabs>
+            <w:rPr>
+              <w:noProof/>
+            </w:rPr>
+          </w:pPr>
+          <w:hyperlink w:anchor="_Toc182349092" w:history="1">
+            <w:r>
+              <w:rPr>
+                <w:rStyle w:val="ac"/>
+                <w:noProof/>
+              </w:rPr>
+              <w:t>1.2.2.</w:t>
+            </w:r>
+            <w:r>
+              <w:rPr>
+                <w:noProof/>
+              </w:rPr>
+              <w:tab/>
+            </w:r>
+            <w:r>
+              <w:rPr>
+                <w:rStyle w:val="ac"/>
+                <w:noProof/>
+              </w:rPr>
+              <w:t>Структура управления</w:t>
+            </w:r>
+            <w:r>
+              <w:rPr>
+                <w:noProof/>
+                <w:webHidden/>
+              </w:rPr>
+              <w:tab/>
+            </w:r>
+            <w:r>
+              <w:rPr>
+                <w:noProof/>
+                <w:webHidden/>
+              </w:rPr>
+              <w:fldChar w:fldCharType="begin"/>
+            </w:r>
+            <w:r>
+              <w:rPr>
+                <w:noProof/>
+                <w:webHidden/>
+              </w:rPr>
+              <w:instrText xml:space="preserve"> PAGEREF _Toc182349092 \h </w:instrText>
+            </w:r>
+            <w:r>
+              <w:rPr>
+                <w:noProof/>
+                <w:webHidden/>
+              </w:rPr>
+            </w:r>
+            <w:r>
+              <w:rPr>
+                <w:noProof/>
+                <w:webHidden/>
+              </w:rPr>
+              <w:fldChar w:fldCharType="separate"/>
+            </w:r>
+            <w:r>
+              <w:rPr>
+                <w:noProof/>
+                <w:webHidden/>
+              </w:rPr>
+              <w:t>3</w:t>
+            </w:r>
+            <w:r>
+              <w:rPr>
+                <w:noProof/>
+                <w:webHidden/>
+              </w:rPr>
+              <w:fldChar w:fldCharType="end"/>
+            </w:r>
+          </w:hyperlink>
+        </w:p>
+        <w:p>
+          <w:pPr>
+            <w:pStyle w:val="21"/>
+            <w:tabs>
+              <w:tab w:val="left" w:pos="880"/>
+              <w:tab w:val="right" w:leader="dot" w:pos="9345"/>
+            </w:tabs>
+            <w:rPr>
+              <w:rFonts w:asciiTheme="minorHAnsi" w:hAnsiTheme="minorHAnsi"/>
+              <w:noProof/>
+              <w:sz w:val="22"/>
+            </w:rPr>
+          </w:pPr>
+          <w:hyperlink w:anchor="_Toc182349093" w:history="1">
+            <w:r>
+              <w:rPr>
+                <w:rStyle w:val="ac"/>
+                <w:noProof/>
+              </w:rPr>
+              <w:t>1.4.</w:t>
+            </w:r>
+            <w:r>
+              <w:rPr>
+                <w:rFonts w:asciiTheme="minorHAnsi" w:hAnsiTheme="minorHAnsi"/>
+                <w:noProof/>
+                <w:sz w:val="22"/>
+              </w:rPr>
+              <w:tab/>
+            </w:r>
+            <w:r>
+              <w:rPr>
+                <w:rStyle w:val="ac"/>
+                <w:noProof/>
+              </w:rPr>
+              <w:t>Миссия и стратегия организации</w:t>
+            </w:r>
+            <w:r>
+              <w:rPr>
+                <w:noProof/>
+                <w:webHidden/>
+              </w:rPr>
+              <w:tab/>
+            </w:r>
+            <w:r>
+              <w:rPr>
+                <w:noProof/>
+                <w:webHidden/>
+              </w:rPr>
+              <w:fldChar w:fldCharType="begin"/>
+            </w:r>
+            <w:r>
+              <w:rPr>
+                <w:noProof/>
+                <w:webHidden/>
+              </w:rPr>
+              <w:instrText xml:space="preserve"> PAGEREF _Toc182349093 \h </w:instrText>
+            </w:r>
+            <w:r>
+              <w:rPr>
+                <w:noProof/>
+                <w:webHidden/>
+              </w:rPr>
+            </w:r>
+            <w:r>
+              <w:rPr>
+                <w:noProof/>
+                <w:webHidden/>
+              </w:rPr>
+              <w:fldChar w:fldCharType="separate"/>
+            </w:r>
+            <w:r>
+              <w:rPr>
+                <w:noProof/>
+                <w:webHidden/>
+              </w:rPr>
+              <w:t>4</w:t>
+            </w:r>
+            <w:r>
+              <w:rPr>
+                <w:noProof/>
+                <w:webHidden/>
+              </w:rPr>
+              <w:fldChar w:fldCharType="end"/>
+            </w:r>
+          </w:hyperlink>
+        </w:p>
+        <w:p>
+          <w:pPr>
+            <w:pStyle w:val="31"/>
+            <w:tabs>
+              <w:tab w:val="left" w:pos="1320"/>
+              <w:tab w:val="right" w:leader="dot" w:pos="9345"/>
+            </w:tabs>
+            <w:rPr>
+              <w:noProof/>
+            </w:rPr>
+          </w:pPr>
+          <w:hyperlink w:anchor="_Toc182349094" w:history="1">
+            <w:r>
+              <w:rPr>
+                <w:rStyle w:val="ac"/>
+                <w:noProof/>
+              </w:rPr>
+              <w:t>1.4.1.</w:t>
+            </w:r>
+            <w:r>
+              <w:rPr>
+                <w:noProof/>
+              </w:rPr>
+              <w:tab/>
+            </w:r>
+            <w:r>
+              <w:rPr>
+                <w:rStyle w:val="ac"/>
+                <w:noProof/>
+              </w:rPr>
+              <w:t>Миссия</w:t>
+            </w:r>
+            <w:r>
+              <w:rPr>
+                <w:noProof/>
+                <w:webHidden/>
+              </w:rPr>
+              <w:tab/>
+            </w:r>
+            <w:r>
+              <w:rPr>
+                <w:noProof/>
+                <w:webHidden/>
+              </w:rPr>
+              <w:fldChar w:fldCharType="begin"/>
+            </w:r>
+            <w:r>
+              <w:rPr>
+                <w:noProof/>
+                <w:webHidden/>
+              </w:rPr>
+              <w:instrText xml:space="preserve"> PAGEREF _Toc182349094 \h </w:instrText>
+            </w:r>
+            <w:r>
+              <w:rPr>
+                <w:noProof/>
+                <w:webHidden/>
+              </w:rPr>
+            </w:r>
+            <w:r>
+              <w:rPr>
+                <w:noProof/>
+                <w:webHidden/>
+              </w:rPr>
+              <w:fldChar w:fldCharType="separate"/>
+            </w:r>
+            <w:r>
+              <w:rPr>
+                <w:noProof/>
+                <w:webHidden/>
+              </w:rPr>
+              <w:t>4</w:t>
+            </w:r>
+            <w:r>
+              <w:rPr>
+                <w:noProof/>
+                <w:webHidden/>
+              </w:rPr>
+              <w:fldChar w:fldCharType="end"/>
+            </w:r>
+          </w:hyperlink>
+        </w:p>
+        <w:p>
+          <w:pPr>
+            <w:pStyle w:val="31"/>
+            <w:tabs>
+              <w:tab w:val="left" w:pos="1320"/>
+              <w:tab w:val="right" w:leader="dot" w:pos="9345"/>
+            </w:tabs>
+            <w:rPr>
+              <w:noProof/>
+            </w:rPr>
+          </w:pPr>
+          <w:hyperlink w:anchor="_Toc182349095" w:history="1">
+            <w:r>
+              <w:rPr>
+                <w:rStyle w:val="ac"/>
+                <w:noProof/>
+              </w:rPr>
+              <w:t>1.4.2.</w:t>
+            </w:r>
+            <w:r>
+              <w:rPr>
+                <w:noProof/>
+              </w:rPr>
+              <w:tab/>
+            </w:r>
+            <w:r>
+              <w:rPr>
+                <w:rStyle w:val="ac"/>
+                <w:noProof/>
+              </w:rPr>
+              <w:t>Стратегия</w:t>
+            </w:r>
+            <w:r>
+              <w:rPr>
+                <w:noProof/>
+                <w:webHidden/>
+              </w:rPr>
+              <w:tab/>
+            </w:r>
+            <w:r>
+              <w:rPr>
+                <w:noProof/>
+                <w:webHidden/>
+              </w:rPr>
+              <w:fldChar w:fldCharType="begin"/>
+            </w:r>
+            <w:r>
+              <w:rPr>
+                <w:noProof/>
+                <w:webHidden/>
+              </w:rPr>
+              <w:instrText xml:space="preserve"> PAGEREF _Toc182349095 \h </w:instrText>
+            </w:r>
+            <w:r>
+              <w:rPr>
+                <w:noProof/>
+                <w:webHidden/>
+              </w:rPr>
+            </w:r>
+            <w:r>
+              <w:rPr>
+                <w:noProof/>
+                <w:webHidden/>
+              </w:rPr>
+              <w:fldChar w:fldCharType="separate"/>
+            </w:r>
+            <w:r>
+              <w:rPr>
+                <w:noProof/>
+                <w:webHidden/>
+              </w:rPr>
+              <w:t>4</w:t>
+            </w:r>
+            <w:r>
+              <w:rPr>
+                <w:noProof/>
+                <w:webHidden/>
+              </w:rPr>
+              <w:fldChar w:fldCharType="end"/>
+            </w:r>
+          </w:hyperlink>
+        </w:p>
+        <w:p>
+          <w:pPr>
+            <w:pStyle w:val="11"/>
+            <w:tabs>
+              <w:tab w:val="left" w:pos="480"/>
+              <w:tab w:val="right" w:leader="dot" w:pos="9345"/>
+            </w:tabs>
+            <w:rPr>
+              <w:rFonts w:asciiTheme="minorHAnsi" w:hAnsiTheme="minorHAnsi"/>
+              <w:noProof/>
+              <w:sz w:val="22"/>
+            </w:rPr>
+          </w:pPr>
+          <w:hyperlink w:anchor="_Toc182349096" w:history="1">
+            <w:r>
+              <w:rPr>
+                <w:rStyle w:val="ac"/>
+                <w:noProof/>
+              </w:rPr>
+              <w:t>2.</w:t>
+            </w:r>
+            <w:r>
+              <w:rPr>
+                <w:rFonts w:asciiTheme="minorHAnsi" w:hAnsiTheme="minorHAnsi"/>
+                <w:noProof/>
+                <w:sz w:val="22"/>
+              </w:rPr>
+              <w:tab/>
+            </w:r>
+            <w:r>
+              <w:rPr>
+                <w:rStyle w:val="ac"/>
+                <w:noProof/>
+              </w:rPr>
+              <w:t>Исследование функций организации</w:t>
+            </w:r>
+            <w:r>
+              <w:rPr>
+                <w:noProof/>
+                <w:webHidden/>
+              </w:rPr>
+              <w:tab/>
+            </w:r>
+            <w:r>
+              <w:rPr>
+                <w:noProof/>
+                <w:webHidden/>
+              </w:rPr>
+              <w:fldChar w:fldCharType="begin"/>
+            </w:r>
+            <w:r>
+              <w:rPr>
+                <w:noProof/>
+                <w:webHidden/>
+              </w:rPr>
+              <w:instrText xml:space="preserve"> PAGEREF _Toc182349096 \h </w:instrText>
+            </w:r>
+            <w:r>
+              <w:rPr>
+                <w:noProof/>
+                <w:webHidden/>
+              </w:rPr>
+            </w:r>
+            <w:r>
+              <w:rPr>
+                <w:noProof/>
+                <w:webHidden/>
+              </w:rPr>
+              <w:fldChar w:fldCharType="separate"/>
+            </w:r>
+            <w:r>
+              <w:rPr>
+                <w:noProof/>
+                <w:webHidden/>
+              </w:rPr>
+              <w:t>6</w:t>
+            </w:r>
+            <w:r>
+              <w:rPr>
+                <w:noProof/>
+                <w:webHidden/>
+              </w:rPr>
+              <w:fldChar w:fldCharType="end"/>
+            </w:r>
+          </w:hyperlink>
+        </w:p>
+        <w:p>
+          <w:pPr>
+            <w:pStyle w:val="21"/>
+            <w:tabs>
+              <w:tab w:val="left" w:pos="880"/>
+              <w:tab w:val="right" w:leader="dot" w:pos="9345"/>
+            </w:tabs>
+            <w:rPr>
+              <w:rFonts w:asciiTheme="minorHAnsi" w:hAnsiTheme="minorHAnsi"/>
+              <w:noProof/>
+              <w:sz w:val="22"/>
+            </w:rPr>
+          </w:pPr>
+          <w:hyperlink w:anchor="_Toc182349097" w:history="1">
+            <w:r>
+              <w:rPr>
+                <w:rStyle w:val="ac"/>
+                <w:noProof/>
+              </w:rPr>
+              <w:t>2.1.</w:t>
+            </w:r>
+            <w:r>
+              <w:rPr>
+                <w:rFonts w:asciiTheme="minorHAnsi" w:hAnsiTheme="minorHAnsi"/>
+                <w:noProof/>
+                <w:sz w:val="22"/>
+              </w:rPr>
+              <w:tab/>
+            </w:r>
+            <w:r>
+              <w:rPr>
+                <w:rStyle w:val="ac"/>
+                <w:noProof/>
+              </w:rPr>
+              <w:t>Описание основных видов деятельности</w:t>
+            </w:r>
+            <w:r>
+              <w:rPr>
+                <w:noProof/>
+                <w:webHidden/>
+              </w:rPr>
+              <w:tab/>
+            </w:r>
+            <w:r>
+              <w:rPr>
+                <w:noProof/>
+                <w:webHidden/>
+              </w:rPr>
+              <w:fldChar w:fldCharType="begin"/>
+            </w:r>
+            <w:r>
+              <w:rPr>
+                <w:noProof/>
+                <w:webHidden/>
+              </w:rPr>
+              <w:instrText xml:space="preserve"> PAGEREF _Toc182349097 \h </w:instrText>
+            </w:r>
+            <w:r>
+              <w:rPr>
+                <w:noProof/>
+                <w:webHidden/>
+              </w:rPr>
+            </w:r>
+            <w:r>
+              <w:rPr>
+                <w:noProof/>
+                <w:webHidden/>
+              </w:rPr>
+              <w:fldChar w:fldCharType="separate"/>
+            </w:r>
+            <w:r>
+              <w:rPr>
+                <w:noProof/>
+                <w:webHidden/>
+              </w:rPr>
+              <w:t>6</w:t>
+            </w:r>
+            <w:r>
+              <w:rPr>
+                <w:noProof/>
+                <w:webHidden/>
+              </w:rPr>
+              <w:fldChar w:fldCharType="end"/>
+            </w:r>
+          </w:hyperlink>
+        </w:p>
+        <w:p>
+          <w:pPr>
+            <w:pStyle w:val="21"/>
+            <w:tabs>
+              <w:tab w:val="left" w:pos="880"/>
+              <w:tab w:val="right" w:leader="dot" w:pos="9345"/>
+            </w:tabs>
+            <w:rPr>
+              <w:rFonts w:asciiTheme="minorHAnsi" w:hAnsiTheme="minorHAnsi"/>
+              <w:noProof/>
+              <w:sz w:val="22"/>
+            </w:rPr>
+          </w:pPr>
+          <w:hyperlink w:anchor="_Toc182349098" w:history="1">
+            <w:r>
+              <w:rPr>
+                <w:rStyle w:val="ac"/>
+                <w:noProof/>
+              </w:rPr>
+              <w:t>2.2.</w:t>
+            </w:r>
+            <w:r>
+              <w:rPr>
+                <w:rFonts w:asciiTheme="minorHAnsi" w:hAnsiTheme="minorHAnsi"/>
+                <w:noProof/>
+                <w:sz w:val="22"/>
+              </w:rPr>
+              <w:tab/>
+            </w:r>
+            <w:r>
+              <w:rPr>
+                <w:rStyle w:val="ac"/>
+                <w:noProof/>
+              </w:rPr>
+              <w:t>Описание вспомогательных видов деятельности</w:t>
+            </w:r>
+            <w:r>
+              <w:rPr>
+                <w:noProof/>
+                <w:webHidden/>
+              </w:rPr>
+              <w:tab/>
+            </w:r>
+            <w:r>
+              <w:rPr>
+                <w:noProof/>
+                <w:webHidden/>
+              </w:rPr>
+              <w:fldChar w:fldCharType="begin"/>
+            </w:r>
+            <w:r>
+              <w:rPr>
+                <w:noProof/>
+                <w:webHidden/>
+              </w:rPr>
+              <w:instrText xml:space="preserve"> PAGEREF _Toc182349098 \h </w:instrText>
+            </w:r>
+            <w:r>
+              <w:rPr>
+                <w:noProof/>
+                <w:webHidden/>
+              </w:rPr>
+            </w:r>
+            <w:r>
+              <w:rPr>
+                <w:noProof/>
+                <w:webHidden/>
+              </w:rPr>
+              <w:fldChar w:fldCharType="separate"/>
+            </w:r>
+            <w:r>
+              <w:rPr>
+                <w:noProof/>
+                <w:webHidden/>
+              </w:rPr>
+              <w:t>6</w:t>
+            </w:r>
+            <w:r>
+              <w:rPr>
+                <w:noProof/>
+                <w:webHidden/>
+              </w:rPr>
+              <w:fldChar w:fldCharType="end"/>
+            </w:r>
+          </w:hyperlink>
+        </w:p>
+        <w:p>
+          <w:pPr>
+            <w:pStyle w:val="11"/>
+            <w:tabs>
+              <w:tab w:val="left" w:pos="480"/>
+              <w:tab w:val="right" w:leader="dot" w:pos="9345"/>
+            </w:tabs>
+            <w:rPr>
+              <w:rFonts w:asciiTheme="minorHAnsi" w:hAnsiTheme="minorHAnsi"/>
+              <w:noProof/>
+              <w:sz w:val="22"/>
+            </w:rPr>
+          </w:pPr>
+          <w:hyperlink w:anchor="_Toc182349099" w:history="1">
+            <w:r>
+              <w:rPr>
+                <w:rStyle w:val="ac"/>
+                <w:noProof/>
+              </w:rPr>
+              <w:t>3.</w:t>
+            </w:r>
+            <w:r>
+              <w:rPr>
+                <w:rFonts w:asciiTheme="minorHAnsi" w:hAnsiTheme="minorHAnsi"/>
+                <w:noProof/>
+                <w:sz w:val="22"/>
+              </w:rPr>
+              <w:tab/>
+            </w:r>
+            <w:r>
+              <w:rPr>
+                <w:rStyle w:val="ac"/>
+                <w:noProof/>
+              </w:rPr>
+              <w:t>Описание бизнес-процессов</w:t>
+            </w:r>
+            <w:r>
+              <w:rPr>
+                <w:noProof/>
+                <w:webHidden/>
+              </w:rPr>
+              <w:tab/>
+            </w:r>
+            <w:r>
+              <w:rPr>
+                <w:noProof/>
+                <w:webHidden/>
+              </w:rPr>
+              <w:fldChar w:fldCharType="begin"/>
+            </w:r>
+            <w:r>
+              <w:rPr>
+                <w:noProof/>
+                <w:webHidden/>
+              </w:rPr>
+              <w:instrText xml:space="preserve"> PAGEREF _Toc182349099 \h </w:instrText>
+            </w:r>
+            <w:r>
+              <w:rPr>
+                <w:noProof/>
+                <w:webHidden/>
+              </w:rPr>
+            </w:r>
+            <w:r>
+              <w:rPr>
+                <w:noProof/>
+                <w:webHidden/>
+              </w:rPr>
+              <w:fldChar w:fldCharType="separate"/>
+            </w:r>
+            <w:r>
+              <w:rPr>
+                <w:noProof/>
+                <w:webHidden/>
+              </w:rPr>
+              <w:t>6</w:t>
+            </w:r>
+            <w:r>
+              <w:rPr>
+                <w:noProof/>
+                <w:webHidden/>
+              </w:rPr>
+              <w:fldChar w:fldCharType="end"/>
+            </w:r>
+          </w:hyperlink>
+        </w:p>
+        <w:p>
+          <w:pPr>
+            <w:pStyle w:val="21"/>
+            <w:tabs>
+              <w:tab w:val="left" w:pos="880"/>
+              <w:tab w:val="right" w:leader="dot" w:pos="9345"/>
+            </w:tabs>
+            <w:rPr>
+              <w:rFonts w:asciiTheme="minorHAnsi" w:hAnsiTheme="minorHAnsi"/>
+              <w:noProof/>
+              <w:sz w:val="22"/>
+            </w:rPr>
+          </w:pPr>
+          <w:hyperlink w:anchor="_Toc182349100" w:history="1">
+            <w:r>
+              <w:rPr>
+                <w:rStyle w:val="ac"/>
+                <w:noProof/>
+              </w:rPr>
+              <w:t>3.1.</w:t>
+            </w:r>
+            <w:r>
+              <w:rPr>
+                <w:rFonts w:asciiTheme="minorHAnsi" w:hAnsiTheme="minorHAnsi"/>
+                <w:noProof/>
+                <w:sz w:val="22"/>
+              </w:rPr>
+              <w:tab/>
+            </w:r>
+            <w:r>
+              <w:rPr>
+                <w:rStyle w:val="ac"/>
+                <w:noProof/>
+              </w:rPr>
+              <w:t>Описание БП «Разработка технических условий»</w:t>
+            </w:r>
+            <w:r>
+              <w:rPr>
+                <w:noProof/>
+                <w:webHidden/>
+              </w:rPr>
+              <w:tab/>
+            </w:r>
+            <w:r>
+              <w:rPr>
+                <w:noProof/>
+                <w:webHidden/>
+              </w:rPr>
+              <w:fldChar w:fldCharType="begin"/>
+            </w:r>
+            <w:r>
+              <w:rPr>
+                <w:noProof/>
+                <w:webHidden/>
+              </w:rPr>
+              <w:instrText xml:space="preserve"> PAGEREF _Toc182349100 \h </w:instrText>
+            </w:r>
+            <w:r>
+              <w:rPr>
+                <w:noProof/>
+                <w:webHidden/>
+              </w:rPr>
+            </w:r>
+            <w:r>
+              <w:rPr>
+                <w:noProof/>
+                <w:webHidden/>
+              </w:rPr>
+              <w:fldChar w:fldCharType="separate"/>
+            </w:r>
+            <w:r>
+              <w:rPr>
+                <w:noProof/>
+                <w:webHidden/>
+              </w:rPr>
+              <w:t>6</w:t>
+            </w:r>
+            <w:r>
+              <w:rPr>
+                <w:noProof/>
+                <w:webHidden/>
+              </w:rPr>
+              <w:fldChar w:fldCharType="end"/>
+            </w:r>
+          </w:hyperlink>
+        </w:p>
+        <w:p>
+          <w:pPr>
+            <w:pStyle w:val="21"/>
+            <w:tabs>
+              <w:tab w:val="left" w:pos="880"/>
+              <w:tab w:val="right" w:leader="dot" w:pos="9345"/>
+            </w:tabs>
+            <w:rPr>
+              <w:rFonts w:asciiTheme="minorHAnsi" w:hAnsiTheme="minorHAnsi"/>
+              <w:noProof/>
+              <w:sz w:val="22"/>
+            </w:rPr>
+          </w:pPr>
+          <w:hyperlink w:anchor="_Toc182349101" w:history="1">
+            <w:r>
+              <w:rPr>
+                <w:rStyle w:val="ac"/>
+                <w:noProof/>
+              </w:rPr>
+              <w:t>3.2.</w:t>
+            </w:r>
+            <w:r>
+              <w:rPr>
+                <w:rFonts w:asciiTheme="minorHAnsi" w:hAnsiTheme="minorHAnsi"/>
+                <w:noProof/>
+                <w:sz w:val="22"/>
+              </w:rPr>
+              <w:tab/>
+            </w:r>
+            <w:r>
+              <w:rPr>
+                <w:rStyle w:val="ac"/>
+                <w:noProof/>
+              </w:rPr>
+              <w:t>Описание БП «Подготовительный этап строительства»</w:t>
+            </w:r>
+            <w:r>
+              <w:rPr>
+                <w:noProof/>
+                <w:webHidden/>
+              </w:rPr>
+              <w:tab/>
+            </w:r>
+            <w:r>
+              <w:rPr>
+                <w:noProof/>
+                <w:webHidden/>
+              </w:rPr>
+              <w:fldChar w:fldCharType="begin"/>
+            </w:r>
+            <w:r>
+              <w:rPr>
+                <w:noProof/>
+                <w:webHidden/>
+              </w:rPr>
+              <w:instrText xml:space="preserve"> PAGEREF _Toc182349101 \h </w:instrText>
+            </w:r>
+            <w:r>
+              <w:rPr>
+                <w:noProof/>
+                <w:webHidden/>
+              </w:rPr>
+            </w:r>
+            <w:r>
+              <w:rPr>
+                <w:noProof/>
+                <w:webHidden/>
+              </w:rPr>
+              <w:fldChar w:fldCharType="separate"/>
+            </w:r>
+            <w:r>
+              <w:rPr>
+                <w:noProof/>
+                <w:webHidden/>
+              </w:rPr>
+              <w:t>6</w:t>
+            </w:r>
+            <w:r>
+              <w:rPr>
+                <w:noProof/>
+                <w:webHidden/>
+              </w:rPr>
+              <w:fldChar w:fldCharType="end"/>
+            </w:r>
+          </w:hyperlink>
+        </w:p>
+        <w:p>
+          <w:pPr>
+            <w:pStyle w:val="21"/>
+            <w:tabs>
+              <w:tab w:val="left" w:pos="880"/>
+              <w:tab w:val="right" w:leader="dot" w:pos="9345"/>
+            </w:tabs>
+            <w:rPr>
+              <w:rFonts w:asciiTheme="minorHAnsi" w:hAnsiTheme="minorHAnsi"/>
+              <w:noProof/>
+              <w:sz w:val="22"/>
+            </w:rPr>
+          </w:pPr>
+          <w:hyperlink w:anchor="_Toc182349102" w:history="1">
+            <w:r>
+              <w:rPr>
+                <w:rStyle w:val="ac"/>
+                <w:noProof/>
+              </w:rPr>
+              <w:t>3.3.</w:t>
+            </w:r>
+            <w:r>
+              <w:rPr>
+                <w:rFonts w:asciiTheme="minorHAnsi" w:hAnsiTheme="minorHAnsi"/>
+                <w:noProof/>
+                <w:sz w:val="22"/>
+              </w:rPr>
+              <w:tab/>
+            </w:r>
+            <w:r>
+              <w:rPr>
+                <w:rStyle w:val="ac"/>
+                <w:noProof/>
+              </w:rPr>
+              <w:t>Описание БП «Учет доходов от деятельности»</w:t>
+            </w:r>
+            <w:r>
+              <w:rPr>
+                <w:noProof/>
+                <w:webHidden/>
+              </w:rPr>
+              <w:tab/>
+            </w:r>
+            <w:r>
+              <w:rPr>
+                <w:noProof/>
+                <w:webHidden/>
+              </w:rPr>
+              <w:fldChar w:fldCharType="begin"/>
+            </w:r>
+            <w:r>
+              <w:rPr>
+                <w:noProof/>
+                <w:webHidden/>
+              </w:rPr>
+              <w:instrText xml:space="preserve"> PAGEREF _Toc182349102 \h </w:instrText>
+            </w:r>
+            <w:r>
+              <w:rPr>
+                <w:noProof/>
+                <w:webHidden/>
+              </w:rPr>
+            </w:r>
+            <w:r>
+              <w:rPr>
+                <w:noProof/>
+                <w:webHidden/>
+              </w:rPr>
+              <w:fldChar w:fldCharType="separate"/>
+            </w:r>
+            <w:r>
+              <w:rPr>
+                <w:noProof/>
+                <w:webHidden/>
+              </w:rPr>
+              <w:t>6</w:t>
+            </w:r>
+            <w:r>
+              <w:rPr>
+                <w:noProof/>
+                <w:webHidden/>
+              </w:rPr>
+              <w:fldChar w:fldCharType="end"/>
+            </w:r>
+          </w:hyperlink>
+        </w:p>
+        <w:p>
+          <w:pPr>
+            <w:pStyle w:val="11"/>
+            <w:tabs>
+              <w:tab w:val="left" w:pos="480"/>
+              <w:tab w:val="right" w:leader="dot" w:pos="9345"/>
+            </w:tabs>
+            <w:rPr>
+              <w:rFonts w:asciiTheme="minorHAnsi" w:hAnsiTheme="minorHAnsi"/>
+              <w:noProof/>
+              <w:sz w:val="22"/>
+            </w:rPr>
+          </w:pPr>
+          <w:hyperlink w:anchor="_Toc182349103" w:history="1">
+            <w:r>
+              <w:rPr>
+                <w:rStyle w:val="ac"/>
+                <w:noProof/>
+              </w:rPr>
+              <w:t>4.</w:t>
+            </w:r>
+            <w:r>
+              <w:rPr>
+                <w:rFonts w:asciiTheme="minorHAnsi" w:hAnsiTheme="minorHAnsi"/>
+                <w:noProof/>
+                <w:sz w:val="22"/>
+              </w:rPr>
+              <w:tab/>
+            </w:r>
+            <w:r>
+              <w:rPr>
+                <w:rStyle w:val="ac"/>
+                <w:noProof/>
+              </w:rPr>
+              <w:t>Глоссарий</w:t>
+            </w:r>
+            <w:r>
+              <w:rPr>
+                <w:noProof/>
+                <w:webHidden/>
+              </w:rPr>
+              <w:tab/>
+            </w:r>
+            <w:r>
+              <w:rPr>
+                <w:noProof/>
+                <w:webHidden/>
+              </w:rPr>
+              <w:fldChar w:fldCharType="begin"/>
+            </w:r>
+            <w:r>
+              <w:rPr>
+                <w:noProof/>
+                <w:webHidden/>
+              </w:rPr>
+              <w:instrText xml:space="preserve"> PAGEREF _Toc182349103 \h </w:instrText>
+            </w:r>
+            <w:r>
+              <w:rPr>
+                <w:noProof/>
+                <w:webHidden/>
+              </w:rPr>
+            </w:r>
+            <w:r>
+              <w:rPr>
+                <w:noProof/>
+                <w:webHidden/>
+              </w:rPr>
+              <w:fldChar w:fldCharType="separate"/>
+            </w:r>
+            <w:r>
+              <w:rPr>
+                <w:noProof/>
+                <w:webHidden/>
+              </w:rPr>
+              <w:t>6</w:t>
+            </w:r>
+            <w:r>
+              <w:rPr>
+                <w:noProof/>
+                <w:webHidden/>
+              </w:rPr>
+              <w:fldChar w:fldCharType="end"/>
+            </w:r>
+          </w:hyperlink>
+        </w:p>
+        <w:p>
+          <w:pPr>
+            <w:pStyle w:val="11"/>
+            <w:tabs>
+              <w:tab w:val="left" w:pos="480"/>
+              <w:tab w:val="right" w:leader="dot" w:pos="9345"/>
+            </w:tabs>
+            <w:rPr>
+              <w:rFonts w:asciiTheme="minorHAnsi" w:hAnsiTheme="minorHAnsi"/>
+              <w:noProof/>
+              <w:sz w:val="22"/>
+            </w:rPr>
+          </w:pPr>
+          <w:hyperlink w:anchor="_Toc182349104" w:history="1">
+            <w:r>
+              <w:rPr>
+                <w:rStyle w:val="ac"/>
+                <w:noProof/>
+              </w:rPr>
+              <w:t>5.</w:t>
+            </w:r>
+            <w:r>
+              <w:rPr>
+                <w:rFonts w:asciiTheme="minorHAnsi" w:hAnsiTheme="minorHAnsi"/>
+                <w:noProof/>
+                <w:sz w:val="22"/>
+              </w:rPr>
+              <w:tab/>
+            </w:r>
+            <w:r>
+              <w:rPr>
+                <w:rStyle w:val="ac"/>
+                <w:noProof/>
+              </w:rPr>
+              <w:t>Результаты исследования</w:t>
+            </w:r>
+            <w:r>
+              <w:rPr>
+                <w:noProof/>
+                <w:webHidden/>
+              </w:rPr>
+              <w:tab/>
+            </w:r>
+            <w:r>
+              <w:rPr>
+                <w:noProof/>
+                <w:webHidden/>
+              </w:rPr>
+              <w:fldChar w:fldCharType="begin"/>
+            </w:r>
+            <w:r>
+              <w:rPr>
+                <w:noProof/>
+                <w:webHidden/>
+              </w:rPr>
+              <w:instrText xml:space="preserve"> PAGEREF _Toc182349104 \h </w:instrText>
+            </w:r>
+            <w:r>
+              <w:rPr>
+                <w:noProof/>
+                <w:webHidden/>
+              </w:rPr>
+            </w:r>
+            <w:r>
+              <w:rPr>
+                <w:noProof/>
+                <w:webHidden/>
+              </w:rPr>
+              <w:fldChar w:fldCharType="separate"/>
+            </w:r>
+            <w:r>
+              <w:rPr>
+                <w:noProof/>
+                <w:webHidden/>
+              </w:rPr>
+              <w:t>6</w:t>
+            </w:r>
+            <w:r>
+              <w:rPr>
+                <w:noProof/>
+                <w:webHidden/>
+              </w:rPr>
+              <w:fldChar w:fldCharType="end"/>
+            </w:r>
+          </w:hyperlink>
+        </w:p>
+        <w:p>
+          <w:pPr>
+            <w:pStyle w:val="21"/>
+            <w:tabs>
+              <w:tab w:val="left" w:pos="880"/>
+              <w:tab w:val="right" w:leader="dot" w:pos="9345"/>
+            </w:tabs>
+            <w:rPr>
+              <w:rFonts w:asciiTheme="minorHAnsi" w:hAnsiTheme="minorHAnsi"/>
+              <w:noProof/>
+              <w:sz w:val="22"/>
+            </w:rPr>
+          </w:pPr>
+          <w:hyperlink w:anchor="_Toc182349105" w:history="1">
+            <w:r>
+              <w:rPr>
+                <w:rStyle w:val="ac"/>
+                <w:noProof/>
+              </w:rPr>
+              <w:t>5.1.</w:t>
+            </w:r>
+            <w:r>
+              <w:rPr>
+                <w:rFonts w:asciiTheme="minorHAnsi" w:hAnsiTheme="minorHAnsi"/>
+                <w:noProof/>
+                <w:sz w:val="22"/>
+              </w:rPr>
+              <w:tab/>
+            </w:r>
+            <w:r>
+              <w:rPr>
+                <w:rStyle w:val="ac"/>
+                <w:noProof/>
+              </w:rPr>
+              <w:t>Проблемы, выявленные при исследовании функций организации</w:t>
+            </w:r>
+            <w:r>
+              <w:rPr>
+                <w:noProof/>
+                <w:webHidden/>
+              </w:rPr>
+              <w:tab/>
+            </w:r>
+            <w:r>
+              <w:rPr>
+                <w:noProof/>
+                <w:webHidden/>
+              </w:rPr>
+              <w:fldChar w:fldCharType="begin"/>
+            </w:r>
+            <w:r>
+              <w:rPr>
+                <w:noProof/>
+                <w:webHidden/>
+              </w:rPr>
+              <w:instrText xml:space="preserve"> PAGEREF _Toc182349105 \h </w:instrText>
+            </w:r>
+            <w:r>
+              <w:rPr>
+                <w:noProof/>
+                <w:webHidden/>
+              </w:rPr>
+            </w:r>
+            <w:r>
+              <w:rPr>
+                <w:noProof/>
+                <w:webHidden/>
+              </w:rPr>
+              <w:fldChar w:fldCharType="separate"/>
+            </w:r>
+            <w:r>
+              <w:rPr>
+                <w:noProof/>
+                <w:webHidden/>
+              </w:rPr>
+              <w:t>6</w:t>
+            </w:r>
+            <w:r>
+              <w:rPr>
+                <w:noProof/>
+                <w:webHidden/>
+              </w:rPr>
+              <w:fldChar w:fldCharType="end"/>
+            </w:r>
+          </w:hyperlink>
+        </w:p>
+        <w:p>
+          <w:pPr>
+            <w:pStyle w:val="21"/>
+            <w:tabs>
+              <w:tab w:val="left" w:pos="880"/>
+              <w:tab w:val="right" w:leader="dot" w:pos="9345"/>
+            </w:tabs>
+            <w:rPr>
+              <w:rFonts w:asciiTheme="minorHAnsi" w:hAnsiTheme="minorHAnsi"/>
+              <w:noProof/>
+              <w:sz w:val="22"/>
+            </w:rPr>
+          </w:pPr>
+          <w:hyperlink w:anchor="_Toc182349106" w:history="1">
+            <w:r>
+              <w:rPr>
+                <w:rStyle w:val="ac"/>
+                <w:noProof/>
+              </w:rPr>
+              <w:t>5.2.</w:t>
+            </w:r>
+            <w:r>
+              <w:rPr>
+                <w:rFonts w:asciiTheme="minorHAnsi" w:hAnsiTheme="minorHAnsi"/>
+                <w:noProof/>
+                <w:sz w:val="22"/>
+              </w:rPr>
+              <w:tab/>
+            </w:r>
+            <w:r>
+              <w:rPr>
+                <w:rStyle w:val="ac"/>
+                <w:noProof/>
+              </w:rPr>
+              <w:t>Рекомендации</w:t>
+            </w:r>
+            <w:r>
+              <w:rPr>
+                <w:noProof/>
+                <w:webHidden/>
+              </w:rPr>
+              <w:tab/>
+            </w:r>
+            <w:r>
+              <w:rPr>
+                <w:noProof/>
+                <w:webHidden/>
+              </w:rPr>
+              <w:fldChar w:fldCharType="begin"/>
+            </w:r>
+            <w:r>
+              <w:rPr>
+                <w:noProof/>
+                <w:webHidden/>
+              </w:rPr>
+              <w:instrText xml:space="preserve"> PAGEREF _Toc182349106 \h </w:instrText>
+            </w:r>
+            <w:r>
+              <w:rPr>
+                <w:noProof/>
+                <w:webHidden/>
+              </w:rPr>
+            </w:r>
+            <w:r>
+              <w:rPr>
+                <w:noProof/>
+                <w:webHidden/>
+              </w:rPr>
+              <w:fldChar w:fldCharType="separate"/>
+            </w:r>
+            <w:r>
+              <w:rPr>
+                <w:noProof/>
+                <w:webHidden/>
+              </w:rPr>
+              <w:t>6</w:t>
+            </w:r>
+            <w:r>
+              <w:rPr>
+                <w:noProof/>
+                <w:webHidden/>
+              </w:rPr>
+              <w:fldChar w:fldCharType="end"/>
+            </w:r>
+          </w:hyperlink>
+        </w:p>
+        <w:p>
+          <w:pPr>
+            <w:pStyle w:val="a"/>
+            <w:numPr>
+              <w:ilvl w:val="0"/>
+              <w:numId w:val="0"/>
+            </w:numPr>
+            <w:ind w:left="709"/>
+          </w:pPr>
+          <w:r>
+            <w:fldChar w:fldCharType="end"/>
+          </w:r>
+        </w:p>
+      </w:sdtContent>
+    </w:sdt>
+    <w:p/>
     <w:p>
       <w:r>
         <w:br w:type="page"/>
@@ -211,8 +1869,9 @@
     </w:p>
     <w:p>
       <w:pPr>
-        <w:pStyle w:val="a"/>
-      </w:pPr>
+        <w:pStyle w:val="1"/>
+      </w:pPr>
+      <w:bookmarkStart w:id="0" w:name="_Toc182349088"/>
       <w:r>
         <w:lastRenderedPageBreak/>
         <w:t>Общие</w:t>
@@ -220,6 +1879,7 @@
       <w:r>
         <w:t xml:space="preserve"> сведения об исследуемой организации</w:t>
       </w:r>
+      <w:bookmarkEnd w:id="0"/>
     </w:p>
     <w:p>
       <w:r>
@@ -241,14 +1901,22 @@
     </w:p>
     <w:p>
       <w:pPr>
-        <w:pStyle w:val="a0"/>
-      </w:pPr>
+        <w:pStyle w:val="2"/>
+      </w:pPr>
+      <w:bookmarkStart w:id="1" w:name="_Toc182349089"/>
       <w:r>
         <w:t>Полное</w:t>
       </w:r>
       <w:r>
-        <w:t xml:space="preserve"> наименование организации</w:t>
-      </w:r>
+        <w:t xml:space="preserve"> </w:t>
+      </w:r>
+      <w:r>
+        <w:t>наименование</w:t>
+      </w:r>
+      <w:r>
+        <w:t xml:space="preserve"> организации</w:t>
+      </w:r>
+      <w:bookmarkEnd w:id="1"/>
     </w:p>
     <w:p>
       <w:r>
@@ -260,19 +1928,22 @@
     </w:p>
     <w:p>
       <w:pPr>
-        <w:pStyle w:val="a0"/>
-      </w:pPr>
+        <w:pStyle w:val="2"/>
+      </w:pPr>
+      <w:bookmarkStart w:id="2" w:name="_Toc182349090"/>
       <w:r>
         <w:t>Организационная</w:t>
       </w:r>
       <w:r>
         <w:t xml:space="preserve"> модель</w:t>
       </w:r>
-    </w:p>
-    <w:p>
-      <w:pPr>
-        <w:pStyle w:val="a1"/>
-      </w:pPr>
+      <w:bookmarkEnd w:id="2"/>
+    </w:p>
+    <w:p>
+      <w:pPr>
+        <w:pStyle w:val="3"/>
+      </w:pPr>
+      <w:bookmarkStart w:id="3" w:name="_Toc182349091"/>
       <w:r>
         <w:t>Структура</w:t>
       </w:r>
@@ -285,6 +1956,7 @@
       <w:r>
         <w:t>и</w:t>
       </w:r>
+      <w:bookmarkEnd w:id="3"/>
     </w:p>
     <w:p>
       <w:r>
@@ -341,11 +2013,13 @@
     </w:p>
     <w:p>
       <w:pPr>
-        <w:pStyle w:val="a1"/>
-      </w:pPr>
+        <w:pStyle w:val="3"/>
+      </w:pPr>
+      <w:bookmarkStart w:id="4" w:name="_Toc182349092"/>
       <w:r>
         <w:t>Структура управления</w:t>
       </w:r>
+      <w:bookmarkEnd w:id="4"/>
     </w:p>
     <w:p>
       <w:pPr>
@@ -420,7 +2094,7 @@
                     </pic:cNvPicPr>
                   </pic:nvPicPr>
                   <pic:blipFill>
-                    <a:blip r:embed="rId5">
+                    <a:blip r:embed="rId6">
                       <a:extLst>
                         <a:ext uri="{28A0092B-C50C-407E-A947-70E740481C1C}">
                           <a14:useLocalDpi xmlns:a14="http://schemas.microsoft.com/office/drawing/2010/main" val="0"/>
@@ -498,19 +2172,23 @@
     </w:p>
     <w:p>
       <w:pPr>
-        <w:pStyle w:val="a0"/>
-      </w:pPr>
+        <w:pStyle w:val="2"/>
+      </w:pPr>
+      <w:bookmarkStart w:id="5" w:name="_Toc182349093"/>
       <w:r>
         <w:t>Миссия и стратегия организации</w:t>
       </w:r>
-    </w:p>
-    <w:p>
-      <w:pPr>
-        <w:pStyle w:val="a1"/>
-      </w:pPr>
+      <w:bookmarkEnd w:id="5"/>
+    </w:p>
+    <w:p>
+      <w:pPr>
+        <w:pStyle w:val="3"/>
+      </w:pPr>
+      <w:bookmarkStart w:id="6" w:name="_Toc182349094"/>
       <w:r>
         <w:t>Миссия</w:t>
       </w:r>
+      <w:bookmarkEnd w:id="6"/>
     </w:p>
     <w:p>
       <w:r>
@@ -537,11 +2215,13 @@
     </w:p>
     <w:p>
       <w:pPr>
-        <w:pStyle w:val="a1"/>
-      </w:pPr>
+        <w:pStyle w:val="3"/>
+      </w:pPr>
+      <w:bookmarkStart w:id="7" w:name="_Toc182349095"/>
       <w:r>
         <w:t>Стратегия</w:t>
       </w:r>
+      <w:bookmarkEnd w:id="7"/>
     </w:p>
     <w:p>
       <w:r>
@@ -593,7 +2273,13 @@
         </w:numPr>
       </w:pPr>
       <w:r>
-        <w:t>Прозрачность и доверие: весь процесс взаимодействия с клиентом сопровождается четким и своевременным информированием клиента, понятным ценообразованием и ясностью в этапах работы.</w:t>
+        <w:t xml:space="preserve">Прозрачность </w:t>
+      </w:r>
+      <w:r>
+        <w:t>процессов</w:t>
+      </w:r>
+      <w:r>
+        <w:t>: весь процесс взаимодействия с клиентом сопровождается четким и своевременным информированием клиента, понятным ценообразованием и ясностью в этапах работы.</w:t>
       </w:r>
     </w:p>
     <w:p>
@@ -668,6 +2354,9 @@
       <w:r>
         <w:t xml:space="preserve">Автоматизация таких процессов, как контроль работ по заказу клиента, складской учет, </w:t>
       </w:r>
+      <w:r>
+        <w:t>контроль регулярных сервисных работ.</w:t>
+      </w:r>
     </w:p>
     <w:p>
       <w:pPr>
@@ -685,6 +2374,30 @@
       <w:pPr>
         <w:pStyle w:val="a6"/>
         <w:numPr>
+          <w:ilvl w:val="1"/>
+          <w:numId w:val="6"/>
+        </w:numPr>
+      </w:pPr>
+      <w:r>
+        <w:t>Информирование клиентов о необходимости регулярного обслуживания, выбор частоты обслуживания индивидуально для каждого клиента</w:t>
+      </w:r>
+    </w:p>
+    <w:p>
+      <w:pPr>
+        <w:pStyle w:val="a6"/>
+        <w:numPr>
+          <w:ilvl w:val="1"/>
+          <w:numId w:val="6"/>
+        </w:numPr>
+      </w:pPr>
+      <w:r>
+        <w:t>Поддержка надежной работы оборудования на протяжении всего срока службы, обеспечение гарантии стабильного функционирования системы.</w:t>
+      </w:r>
+    </w:p>
+    <w:p>
+      <w:pPr>
+        <w:pStyle w:val="a6"/>
+        <w:numPr>
           <w:ilvl w:val="0"/>
           <w:numId w:val="6"/>
         </w:numPr>
@@ -695,40 +2408,130 @@
     </w:p>
     <w:p>
       <w:pPr>
-        <w:pStyle w:val="a"/>
-      </w:pPr>
-      <w:r>
+        <w:pStyle w:val="a6"/>
+        <w:numPr>
+          <w:ilvl w:val="1"/>
+          <w:numId w:val="6"/>
+        </w:numPr>
+      </w:pPr>
+      <w:r>
+        <w:t xml:space="preserve">Подбор современного и экологичного оборудования для клиентов: поставка систем, которые снижают </w:t>
+      </w:r>
+      <w:r>
+        <w:t>энергопотребление</w:t>
+      </w:r>
+      <w:r>
+        <w:t xml:space="preserve"> и нагрузку на окружающую среду.</w:t>
+      </w:r>
+    </w:p>
+    <w:p>
+      <w:pPr>
+        <w:jc w:val="center"/>
+      </w:pPr>
+      <w:r>
+        <w:rPr>
+          <w:noProof/>
+        </w:rPr>
+        <w:drawing>
+          <wp:inline distT="0" distB="0" distL="0" distR="0" wp14:anchorId="3E70B7A2" wp14:editId="727CB081">
+            <wp:extent cx="5062194" cy="4758625"/>
+            <wp:effectExtent l="0" t="0" r="5715" b="4445"/>
+            <wp:docPr id="2" name="Рисунок 2"/>
+            <wp:cNvGraphicFramePr>
+              <a:graphicFrameLocks xmlns:a="http://schemas.openxmlformats.org/drawingml/2006/main" noChangeAspect="1"/>
+            </wp:cNvGraphicFramePr>
+            <a:graphic xmlns:a="http://schemas.openxmlformats.org/drawingml/2006/main">
+              <a:graphicData uri="http://schemas.openxmlformats.org/drawingml/2006/picture">
+                <pic:pic xmlns:pic="http://schemas.openxmlformats.org/drawingml/2006/picture">
+                  <pic:nvPicPr>
+                    <pic:cNvPr id="0" name="Picture 2"/>
+                    <pic:cNvPicPr>
+                      <a:picLocks noChangeAspect="1" noChangeArrowheads="1"/>
+                    </pic:cNvPicPr>
+                  </pic:nvPicPr>
+                  <pic:blipFill>
+                    <a:blip r:embed="rId7">
+                      <a:extLst>
+                        <a:ext uri="{28A0092B-C50C-407E-A947-70E740481C1C}">
+                          <a14:useLocalDpi xmlns:a14="http://schemas.microsoft.com/office/drawing/2010/main" val="0"/>
+                        </a:ext>
+                      </a:extLst>
+                    </a:blip>
+                    <a:srcRect/>
+                    <a:stretch>
+                      <a:fillRect/>
+                    </a:stretch>
+                  </pic:blipFill>
+                  <pic:spPr bwMode="auto">
+                    <a:xfrm>
+                      <a:off x="0" y="0"/>
+                      <a:ext cx="5070344" cy="4766286"/>
+                    </a:xfrm>
+                    <a:prstGeom prst="rect">
+                      <a:avLst/>
+                    </a:prstGeom>
+                    <a:noFill/>
+                    <a:ln>
+                      <a:noFill/>
+                    </a:ln>
+                  </pic:spPr>
+                </pic:pic>
+              </a:graphicData>
+            </a:graphic>
+          </wp:inline>
+        </w:drawing>
+      </w:r>
+      <w:r>
+        <w:br/>
+        <w:t>Рис.2 Стратегия компании</w:t>
+      </w:r>
+    </w:p>
+    <w:p>
+      <w:pPr>
+        <w:pStyle w:val="1"/>
+      </w:pPr>
+      <w:bookmarkStart w:id="8" w:name="_Toc182349096"/>
+      <w:r>
+        <w:lastRenderedPageBreak/>
         <w:t>Исследование функций организации</w:t>
       </w:r>
-    </w:p>
-    <w:p>
-      <w:pPr>
-        <w:pStyle w:val="a0"/>
-      </w:pPr>
+      <w:bookmarkEnd w:id="8"/>
+    </w:p>
+    <w:p>
+      <w:pPr>
+        <w:pStyle w:val="2"/>
+      </w:pPr>
+      <w:bookmarkStart w:id="9" w:name="_Toc182349097"/>
       <w:r>
         <w:t>Описание основных видов деятельности</w:t>
       </w:r>
-    </w:p>
-    <w:p>
-      <w:pPr>
-        <w:pStyle w:val="a0"/>
-      </w:pPr>
+      <w:bookmarkEnd w:id="9"/>
+    </w:p>
+    <w:p>
+      <w:pPr>
+        <w:pStyle w:val="2"/>
+      </w:pPr>
+      <w:bookmarkStart w:id="10" w:name="_Toc182349098"/>
       <w:r>
         <w:t>Описание вспомогательных видов деятельности</w:t>
       </w:r>
-    </w:p>
-    <w:p>
-      <w:pPr>
-        <w:pStyle w:val="a"/>
-      </w:pPr>
+      <w:bookmarkEnd w:id="10"/>
+    </w:p>
+    <w:p>
+      <w:pPr>
+        <w:pStyle w:val="1"/>
+      </w:pPr>
+      <w:bookmarkStart w:id="11" w:name="_Toc182349099"/>
       <w:r>
         <w:t>Описание бизнес-процессов</w:t>
       </w:r>
-    </w:p>
-    <w:p>
-      <w:pPr>
-        <w:pStyle w:val="a0"/>
-      </w:pPr>
+      <w:bookmarkEnd w:id="11"/>
+    </w:p>
+    <w:p>
+      <w:pPr>
+        <w:pStyle w:val="2"/>
+      </w:pPr>
+      <w:bookmarkStart w:id="12" w:name="_Toc182349100"/>
       <w:r>
         <w:t xml:space="preserve">Описание БП </w:t>
       </w:r>
@@ -741,11 +2544,13 @@
       <w:r>
         <w:t>»</w:t>
       </w:r>
-    </w:p>
-    <w:p>
-      <w:pPr>
-        <w:pStyle w:val="a0"/>
-      </w:pPr>
+      <w:bookmarkEnd w:id="12"/>
+    </w:p>
+    <w:p>
+      <w:pPr>
+        <w:pStyle w:val="2"/>
+      </w:pPr>
+      <w:bookmarkStart w:id="13" w:name="_Toc182349101"/>
       <w:r>
         <w:t xml:space="preserve">Описание БП </w:t>
       </w:r>
@@ -758,11 +2563,13 @@
       <w:r>
         <w:t>»</w:t>
       </w:r>
-    </w:p>
-    <w:p>
-      <w:pPr>
-        <w:pStyle w:val="a0"/>
-      </w:pPr>
+      <w:bookmarkEnd w:id="13"/>
+    </w:p>
+    <w:p>
+      <w:pPr>
+        <w:pStyle w:val="2"/>
+      </w:pPr>
+      <w:bookmarkStart w:id="14" w:name="_Toc182349102"/>
       <w:r>
         <w:t xml:space="preserve">Описание БП </w:t>
       </w:r>
@@ -775,38 +2582,47 @@
       <w:r>
         <w:t>»</w:t>
       </w:r>
-    </w:p>
-    <w:p>
-      <w:pPr>
-        <w:pStyle w:val="a"/>
-      </w:pPr>
+      <w:bookmarkEnd w:id="14"/>
+    </w:p>
+    <w:p>
+      <w:pPr>
+        <w:pStyle w:val="1"/>
+      </w:pPr>
+      <w:bookmarkStart w:id="15" w:name="_Toc182349103"/>
       <w:r>
         <w:t>Глоссарий</w:t>
       </w:r>
-    </w:p>
-    <w:p>
-      <w:pPr>
-        <w:pStyle w:val="a"/>
-      </w:pPr>
+      <w:bookmarkEnd w:id="15"/>
+    </w:p>
+    <w:p>
+      <w:pPr>
+        <w:pStyle w:val="1"/>
+      </w:pPr>
+      <w:bookmarkStart w:id="16" w:name="_Toc182349104"/>
       <w:r>
         <w:t>Результаты исследования</w:t>
       </w:r>
-    </w:p>
-    <w:p>
-      <w:pPr>
-        <w:pStyle w:val="a0"/>
-      </w:pPr>
+      <w:bookmarkEnd w:id="16"/>
+    </w:p>
+    <w:p>
+      <w:pPr>
+        <w:pStyle w:val="2"/>
+      </w:pPr>
+      <w:bookmarkStart w:id="17" w:name="_Toc182349105"/>
       <w:r>
         <w:t>Проблемы, выявленные при исследовании функций организации</w:t>
       </w:r>
-    </w:p>
-    <w:p>
-      <w:pPr>
-        <w:pStyle w:val="a0"/>
-      </w:pPr>
+      <w:bookmarkEnd w:id="17"/>
+    </w:p>
+    <w:p>
+      <w:pPr>
+        <w:pStyle w:val="2"/>
+      </w:pPr>
+      <w:bookmarkStart w:id="18" w:name="_Toc182349106"/>
       <w:r>
         <w:t>Рекомендации</w:t>
       </w:r>
+      <w:bookmarkEnd w:id="18"/>
     </w:p>
     <w:sectPr>
       <w:pgSz w:w="11906" w:h="16838"/>
@@ -823,7 +2639,7 @@
   <w:abstractNum w:abstractNumId="0" w15:restartNumberingAfterBreak="0">
     <w:nsid w:val="18B924BE"/>
     <w:multiLevelType w:val="multilevel"/>
-    <w:tmpl w:val="F11C7DA4"/>
+    <w:tmpl w:val="3FBA3FCE"/>
     <w:lvl w:ilvl="0">
       <w:start w:val="1"/>
       <w:numFmt w:val="decimal"/>
@@ -1958,23 +3774,41 @@
   </w:style>
   <w:style w:type="paragraph" w:styleId="1">
     <w:name w:val="heading 1"/>
-    <w:basedOn w:val="a2"/>
+    <w:basedOn w:val="a"/>
     <w:next w:val="a2"/>
     <w:link w:val="10"/>
     <w:uiPriority w:val="9"/>
     <w:qFormat/>
-    <w:rsid w:val="00A02C55"/>
+    <w:rsid w:val="005D51FB"/>
     <w:pPr>
-      <w:keepNext/>
-      <w:keepLines/>
-      <w:spacing w:before="240" w:after="0"/>
       <w:outlineLvl w:val="0"/>
     </w:pPr>
-    <w:rPr>
-      <w:rFonts w:eastAsiaTheme="majorEastAsia" w:cstheme="majorBidi"/>
-      <w:sz w:val="32"/>
-      <w:szCs w:val="32"/>
-    </w:rPr>
+  </w:style>
+  <w:style w:type="paragraph" w:styleId="2">
+    <w:name w:val="heading 2"/>
+    <w:basedOn w:val="a0"/>
+    <w:next w:val="a2"/>
+    <w:link w:val="20"/>
+    <w:uiPriority w:val="9"/>
+    <w:unhideWhenUsed/>
+    <w:qFormat/>
+    <w:rsid w:val="005D51FB"/>
+    <w:pPr>
+      <w:outlineLvl w:val="1"/>
+    </w:pPr>
+  </w:style>
+  <w:style w:type="paragraph" w:styleId="3">
+    <w:name w:val="heading 3"/>
+    <w:basedOn w:val="a1"/>
+    <w:next w:val="a2"/>
+    <w:link w:val="30"/>
+    <w:uiPriority w:val="9"/>
+    <w:unhideWhenUsed/>
+    <w:qFormat/>
+    <w:rsid w:val="005D51FB"/>
+    <w:pPr>
+      <w:outlineLvl w:val="2"/>
+    </w:pPr>
   </w:style>
   <w:style w:type="character" w:default="1" w:styleId="a3">
     <w:name w:val="Default Paragraph Font"/>
@@ -2020,9 +3854,9 @@
     <w:basedOn w:val="a3"/>
     <w:link w:val="1"/>
     <w:uiPriority w:val="9"/>
-    <w:rsid w:val="00A02C55"/>
+    <w:rsid w:val="005D51FB"/>
     <w:rPr>
-      <w:rFonts w:ascii="Arial" w:eastAsiaTheme="majorEastAsia" w:hAnsi="Arial" w:cstheme="majorBidi"/>
+      <w:rFonts w:ascii="Arial" w:hAnsi="Arial"/>
       <w:sz w:val="32"/>
       <w:szCs w:val="32"/>
     </w:rPr>
@@ -2107,6 +3941,22 @@
       <w:sz w:val="26"/>
     </w:rPr>
   </w:style>
+  <w:style w:type="paragraph" w:styleId="ab">
+    <w:name w:val="TOC Heading"/>
+    <w:basedOn w:val="1"/>
+    <w:next w:val="a2"/>
+    <w:uiPriority w:val="39"/>
+    <w:unhideWhenUsed/>
+    <w:qFormat/>
+    <w:rsid w:val="005D51FB"/>
+    <w:pPr>
+      <w:outlineLvl w:val="9"/>
+    </w:pPr>
+    <w:rPr>
+      <w:rFonts w:asciiTheme="majorHAnsi" w:hAnsiTheme="majorHAnsi"/>
+      <w:color w:val="2F5496" w:themeColor="accent1" w:themeShade="BF"/>
+    </w:rPr>
+  </w:style>
   <w:style w:type="character" w:customStyle="1" w:styleId="a7">
     <w:name w:val="Абзац списка Знак"/>
     <w:basedOn w:val="a3"/>
@@ -2127,6 +3977,78 @@
       <w:rFonts w:ascii="Arial" w:hAnsi="Arial"/>
       <w:sz w:val="26"/>
     </w:rPr>
+  </w:style>
+  <w:style w:type="paragraph" w:styleId="11">
+    <w:name w:val="toc 1"/>
+    <w:basedOn w:val="a2"/>
+    <w:next w:val="a2"/>
+    <w:autoRedefine/>
+    <w:uiPriority w:val="39"/>
+    <w:unhideWhenUsed/>
+    <w:rsid w:val="005D51FB"/>
+    <w:pPr>
+      <w:spacing w:after="100"/>
+    </w:pPr>
+  </w:style>
+  <w:style w:type="character" w:styleId="ac">
+    <w:name w:val="Hyperlink"/>
+    <w:basedOn w:val="a3"/>
+    <w:uiPriority w:val="99"/>
+    <w:unhideWhenUsed/>
+    <w:rsid w:val="005D51FB"/>
+    <w:rPr>
+      <w:color w:val="0563C1" w:themeColor="hyperlink"/>
+      <w:u w:val="single"/>
+    </w:rPr>
+  </w:style>
+  <w:style w:type="character" w:customStyle="1" w:styleId="20">
+    <w:name w:val="Заголовок 2 Знак"/>
+    <w:basedOn w:val="a3"/>
+    <w:link w:val="2"/>
+    <w:uiPriority w:val="9"/>
+    <w:rsid w:val="005D51FB"/>
+    <w:rPr>
+      <w:rFonts w:ascii="Arial" w:hAnsi="Arial"/>
+      <w:sz w:val="28"/>
+      <w:szCs w:val="28"/>
+    </w:rPr>
+  </w:style>
+  <w:style w:type="paragraph" w:styleId="21">
+    <w:name w:val="toc 2"/>
+    <w:basedOn w:val="a2"/>
+    <w:next w:val="a2"/>
+    <w:autoRedefine/>
+    <w:uiPriority w:val="39"/>
+    <w:unhideWhenUsed/>
+    <w:rsid w:val="005D51FB"/>
+    <w:pPr>
+      <w:spacing w:after="100"/>
+      <w:ind w:left="240"/>
+    </w:pPr>
+  </w:style>
+  <w:style w:type="character" w:customStyle="1" w:styleId="30">
+    <w:name w:val="Заголовок 3 Знак"/>
+    <w:basedOn w:val="a3"/>
+    <w:link w:val="3"/>
+    <w:uiPriority w:val="9"/>
+    <w:rsid w:val="005D51FB"/>
+    <w:rPr>
+      <w:rFonts w:ascii="Arial" w:hAnsi="Arial"/>
+      <w:sz w:val="26"/>
+    </w:rPr>
+  </w:style>
+  <w:style w:type="paragraph" w:styleId="31">
+    <w:name w:val="toc 3"/>
+    <w:basedOn w:val="a2"/>
+    <w:next w:val="a2"/>
+    <w:autoRedefine/>
+    <w:uiPriority w:val="39"/>
+    <w:unhideWhenUsed/>
+    <w:rsid w:val="005D51FB"/>
+    <w:pPr>
+      <w:spacing w:after="100"/>
+      <w:ind w:left="480"/>
+    </w:pPr>
   </w:style>
 </w:styles>
 </file>
@@ -2390,4 +4312,16 @@
     </a:ext>
   </a:extLst>
 </a:theme>
+</file>
+
+<file path=customXml/item1.xml><?xml version="1.0" encoding="utf-8"?>
+<b:Sources xmlns:b="http://schemas.openxmlformats.org/officeDocument/2006/bibliography" xmlns="http://schemas.openxmlformats.org/officeDocument/2006/bibliography" SelectedStyle="\APASixthEditionOfficeOnline.xsl" StyleName="APA" Version="6"/>
+</file>
+
+<file path=customXml/itemProps1.xml><?xml version="1.0" encoding="utf-8"?>
+<ds:datastoreItem xmlns:ds="http://schemas.openxmlformats.org/officeDocument/2006/customXml" ds:itemID="{1041C29B-92AF-4192-A252-456E2F1ABB50}">
+  <ds:schemaRefs>
+    <ds:schemaRef ds:uri="http://schemas.openxmlformats.org/officeDocument/2006/bibliography"/>
+  </ds:schemaRefs>
+</ds:datastoreItem>
 </file>
</xml_diff>

<commit_message>
aup lab in progress
</commit_message>
<xml_diff>
--- a/ауп/МастерЛОС Обследование.docx
+++ b/ауп/МастерЛОС Обследование.docx
@@ -1,6 +1,6 @@
 
 <file path=word/document.xml><?xml version="1.0" encoding="utf-8"?>
-<w:document xmlns:wpc="http://schemas.microsoft.com/office/word/2010/wordprocessingCanvas" xmlns:cx="http://schemas.microsoft.com/office/drawing/2014/chartex" xmlns:cx1="http://schemas.microsoft.com/office/drawing/2015/9/8/chartex" xmlns:cx2="http://schemas.microsoft.com/office/drawing/2015/10/21/chartex" xmlns:cx3="http://schemas.microsoft.com/office/drawing/2016/5/9/chartex" xmlns:cx4="http://schemas.microsoft.com/office/drawing/2016/5/10/chartex" xmlns:cx5="http://schemas.microsoft.com/office/drawing/2016/5/11/chartex" xmlns:cx6="http://schemas.microsoft.com/office/drawing/2016/5/12/chartex" xmlns:cx7="http://schemas.microsoft.com/office/drawing/2016/5/13/chartex" xmlns:cx8="http://schemas.microsoft.com/office/drawing/2016/5/14/chartex" xmlns:mc="http://schemas.openxmlformats.org/markup-compatibility/2006" xmlns:aink="http://schemas.microsoft.com/office/drawing/2016/ink" xmlns:am3d="http://schemas.microsoft.com/office/drawing/2017/model3d" xmlns:o="urn:schemas-microsoft-com:office:office" xmlns:r="http://schemas.openxmlformats.org/officeDocument/2006/relationships" xmlns:m="http://schemas.openxmlformats.org/officeDocument/2006/math" xmlns:v="urn:schemas-microsoft-com:vml" xmlns:wp14="http://schemas.microsoft.com/office/word/2010/wordprocessingDrawing" xmlns:wp="http://schemas.openxmlformats.org/drawingml/2006/wordprocessingDrawing" xmlns:w10="urn:schemas-microsoft-com:office:word" xmlns:w="http://schemas.openxmlformats.org/wordprocessingml/2006/main" xmlns:w14="http://schemas.microsoft.com/office/word/2010/wordml" xmlns:w15="http://schemas.microsoft.com/office/word/2012/wordml" xmlns:w16cex="http://schemas.microsoft.com/office/word/2018/wordml/cex" xmlns:w16cid="http://schemas.microsoft.com/office/word/2016/wordml/cid" xmlns:w16="http://schemas.microsoft.com/office/word/2018/wordml" xmlns:w16sdtdh="http://schemas.microsoft.com/office/word/2020/wordml/sdtdatahash" xmlns:w16se="http://schemas.microsoft.com/office/word/2015/wordml/symex" xmlns:wpg="http://schemas.microsoft.com/office/word/2010/wordprocessingGroup" xmlns:wpi="http://schemas.microsoft.com/office/word/2010/wordprocessingInk" xmlns:wne="http://schemas.microsoft.com/office/word/2006/wordml" xmlns:wps="http://schemas.microsoft.com/office/word/2010/wordprocessingShape" mc:Ignorable="w14 w15 w16se w16cid w16 w16cex w16sdtdh wp14">
+<w:document xmlns:wpc="http://schemas.microsoft.com/office/word/2010/wordprocessingCanvas" xmlns:cx="http://schemas.microsoft.com/office/drawing/2014/chartex" xmlns:cx1="http://schemas.microsoft.com/office/drawing/2015/9/8/chartex" xmlns:cx2="http://schemas.microsoft.com/office/drawing/2015/10/21/chartex" xmlns:cx3="http://schemas.microsoft.com/office/drawing/2016/5/9/chartex" xmlns:cx4="http://schemas.microsoft.com/office/drawing/2016/5/10/chartex" xmlns:cx5="http://schemas.microsoft.com/office/drawing/2016/5/11/chartex" xmlns:cx6="http://schemas.microsoft.com/office/drawing/2016/5/12/chartex" xmlns:cx7="http://schemas.microsoft.com/office/drawing/2016/5/13/chartex" xmlns:cx8="http://schemas.microsoft.com/office/drawing/2016/5/14/chartex" xmlns:mc="http://schemas.openxmlformats.org/markup-compatibility/2006" xmlns:aink="http://schemas.microsoft.com/office/drawing/2016/ink" xmlns:am3d="http://schemas.microsoft.com/office/drawing/2017/model3d" xmlns:o="urn:schemas-microsoft-com:office:office" xmlns:oel="http://schemas.microsoft.com/office/2019/extlst" xmlns:r="http://schemas.openxmlformats.org/officeDocument/2006/relationships" xmlns:m="http://schemas.openxmlformats.org/officeDocument/2006/math" xmlns:v="urn:schemas-microsoft-com:vml" xmlns:wp14="http://schemas.microsoft.com/office/word/2010/wordprocessingDrawing" xmlns:wp="http://schemas.openxmlformats.org/drawingml/2006/wordprocessingDrawing" xmlns:w10="urn:schemas-microsoft-com:office:word" xmlns:w="http://schemas.openxmlformats.org/wordprocessingml/2006/main" xmlns:w14="http://schemas.microsoft.com/office/word/2010/wordml" xmlns:w15="http://schemas.microsoft.com/office/word/2012/wordml" xmlns:w16cex="http://schemas.microsoft.com/office/word/2018/wordml/cex" xmlns:w16cid="http://schemas.microsoft.com/office/word/2016/wordml/cid" xmlns:w16="http://schemas.microsoft.com/office/word/2018/wordml" xmlns:w16sdtdh="http://schemas.microsoft.com/office/word/2020/wordml/sdtdatahash" xmlns:w16se="http://schemas.microsoft.com/office/word/2015/wordml/symex" xmlns:wpg="http://schemas.microsoft.com/office/word/2010/wordprocessingGroup" xmlns:wpi="http://schemas.microsoft.com/office/word/2010/wordprocessingInk" xmlns:wne="http://schemas.microsoft.com/office/word/2006/wordml" xmlns:wps="http://schemas.microsoft.com/office/word/2010/wordprocessingShape" mc:Ignorable="w14 w15 w16se w16cid w16 w16cex w16sdtdh wp14">
   <w:body>
     <w:p>
       <w:pPr>
@@ -1951,10 +1951,7 @@
         <w:t xml:space="preserve"> </w:t>
       </w:r>
       <w:r>
-        <w:t>организаци</w:t>
-      </w:r>
-      <w:r>
-        <w:t>и</w:t>
+        <w:t>организации</w:t>
       </w:r>
       <w:bookmarkEnd w:id="3"/>
     </w:p>
@@ -2094,7 +2091,7 @@
                     </pic:cNvPicPr>
                   </pic:nvPicPr>
                   <pic:blipFill>
-                    <a:blip r:embed="rId6">
+                    <a:blip r:embed="rId8">
                       <a:extLst>
                         <a:ext uri="{28A0092B-C50C-407E-A947-70E740481C1C}">
                           <a14:useLocalDpi xmlns:a14="http://schemas.microsoft.com/office/drawing/2010/main" val="0"/>
@@ -2146,22 +2143,13 @@
     </w:p>
     <w:p>
       <w:r>
-        <w:t xml:space="preserve">Главной целью компании является </w:t>
-      </w:r>
-      <w:r>
-        <w:t>быстрая</w:t>
+        <w:t>Главной целью компании является быстрая</w:t>
       </w:r>
       <w:r>
         <w:t>,</w:t>
       </w:r>
       <w:r>
-        <w:t xml:space="preserve"> </w:t>
-      </w:r>
-      <w:r>
-        <w:t>качественная</w:t>
-      </w:r>
-      <w:r>
-        <w:t xml:space="preserve"> </w:t>
+        <w:t xml:space="preserve"> качественная </w:t>
       </w:r>
       <w:r>
         <w:t xml:space="preserve">и надежная </w:t>
@@ -2192,19 +2180,7 @@
     </w:p>
     <w:p>
       <w:r>
-        <w:t>Миссия компании —</w:t>
-      </w:r>
-      <w:r>
-        <w:t xml:space="preserve"> созда</w:t>
-      </w:r>
-      <w:r>
-        <w:t>вать</w:t>
-      </w:r>
-      <w:r>
-        <w:t xml:space="preserve"> комфорт и безопасность для клиентов, обеспечивая их качественными, надежными и экологичными решениями для автономн</w:t>
-      </w:r>
-      <w:r>
-        <w:t>ых очистных систем</w:t>
+        <w:t>Миссия компании — создавать комфорт и безопасность для клиентов, обеспечивая их качественными, надежными и экологичными решениями для автономных очистных систем</w:t>
       </w:r>
       <w:r>
         <w:t xml:space="preserve">; </w:t>
@@ -2415,13 +2391,7 @@
         </w:numPr>
       </w:pPr>
       <w:r>
-        <w:t xml:space="preserve">Подбор современного и экологичного оборудования для клиентов: поставка систем, которые снижают </w:t>
-      </w:r>
-      <w:r>
-        <w:t>энергопотребление</w:t>
-      </w:r>
-      <w:r>
-        <w:t xml:space="preserve"> и нагрузку на окружающую среду.</w:t>
+        <w:t>Подбор современного и экологичного оборудования для клиентов: поставка систем, которые снижают энергопотребление и нагрузку на окружающую среду.</w:t>
       </w:r>
     </w:p>
     <w:p>
@@ -2450,7 +2420,7 @@
                     </pic:cNvPicPr>
                   </pic:nvPicPr>
                   <pic:blipFill>
-                    <a:blip r:embed="rId7">
+                    <a:blip r:embed="rId9">
                       <a:extLst>
                         <a:ext uri="{28A0092B-C50C-407E-A947-70E740481C1C}">
                           <a14:useLocalDpi xmlns:a14="http://schemas.microsoft.com/office/drawing/2010/main" val="0"/>
@@ -2508,6 +2478,103 @@
       <w:bookmarkEnd w:id="9"/>
     </w:p>
     <w:p>
+      <w:r>
+        <w:t>К основным видам деятельности компании относятся:</w:t>
+      </w:r>
+    </w:p>
+    <w:p>
+      <w:pPr>
+        <w:pStyle w:val="a6"/>
+        <w:numPr>
+          <w:ilvl w:val="0"/>
+          <w:numId w:val="7"/>
+        </w:numPr>
+      </w:pPr>
+      <w:r>
+        <w:t>Продажа и установка оборудования</w:t>
+      </w:r>
+    </w:p>
+    <w:p>
+      <w:pPr>
+        <w:pStyle w:val="a6"/>
+        <w:numPr>
+          <w:ilvl w:val="0"/>
+          <w:numId w:val="7"/>
+        </w:numPr>
+      </w:pPr>
+      <w:r>
+        <w:t>Обслуживание и консультирование</w:t>
+      </w:r>
+    </w:p>
+    <w:p>
+      <w:pPr>
+        <w:spacing w:after="0"/>
+        <w:jc w:val="center"/>
+      </w:pPr>
+      <w:r>
+        <w:rPr>
+          <w:noProof/>
+        </w:rPr>
+        <w:drawing>
+          <wp:inline distT="0" distB="0" distL="0" distR="0" wp14:anchorId="3F2D20C2" wp14:editId="414E93E2">
+            <wp:extent cx="3657600" cy="2233930"/>
+            <wp:effectExtent l="0" t="0" r="0" b="0"/>
+            <wp:docPr id="3" name="Рисунок 3"/>
+            <wp:cNvGraphicFramePr>
+              <a:graphicFrameLocks xmlns:a="http://schemas.openxmlformats.org/drawingml/2006/main" noChangeAspect="1"/>
+            </wp:cNvGraphicFramePr>
+            <a:graphic xmlns:a="http://schemas.openxmlformats.org/drawingml/2006/main">
+              <a:graphicData uri="http://schemas.openxmlformats.org/drawingml/2006/picture">
+                <pic:pic xmlns:pic="http://schemas.openxmlformats.org/drawingml/2006/picture">
+                  <pic:nvPicPr>
+                    <pic:cNvPr id="0" name="Picture 2"/>
+                    <pic:cNvPicPr>
+                      <a:picLocks noChangeAspect="1" noChangeArrowheads="1"/>
+                    </pic:cNvPicPr>
+                  </pic:nvPicPr>
+                  <pic:blipFill>
+                    <a:blip r:embed="rId10">
+                      <a:extLst>
+                        <a:ext uri="{28A0092B-C50C-407E-A947-70E740481C1C}">
+                          <a14:useLocalDpi xmlns:a14="http://schemas.microsoft.com/office/drawing/2010/main" val="0"/>
+                        </a:ext>
+                      </a:extLst>
+                    </a:blip>
+                    <a:srcRect/>
+                    <a:stretch>
+                      <a:fillRect/>
+                    </a:stretch>
+                  </pic:blipFill>
+                  <pic:spPr bwMode="auto">
+                    <a:xfrm>
+                      <a:off x="0" y="0"/>
+                      <a:ext cx="3657600" cy="2233930"/>
+                    </a:xfrm>
+                    <a:prstGeom prst="rect">
+                      <a:avLst/>
+                    </a:prstGeom>
+                    <a:noFill/>
+                    <a:ln>
+                      <a:noFill/>
+                    </a:ln>
+                  </pic:spPr>
+                </pic:pic>
+              </a:graphicData>
+            </a:graphic>
+          </wp:inline>
+        </w:drawing>
+      </w:r>
+    </w:p>
+    <w:p>
+      <w:pPr>
+        <w:ind w:left="360"/>
+        <w:jc w:val="center"/>
+      </w:pPr>
+      <w:r>
+        <w:t>Рис.3 Основные виды деятельности</w:t>
+      </w:r>
+    </w:p>
+    <w:p>
       <w:pPr>
         <w:pStyle w:val="2"/>
       </w:pPr>
@@ -2518,11 +2585,1066 @@
       <w:bookmarkEnd w:id="10"/>
     </w:p>
     <w:p>
+      <w:r>
+        <w:t>Вспомогательным видом деятельности является поддержание остатков на складе.</w:t>
+      </w:r>
+    </w:p>
+    <w:p>
       <w:pPr>
         <w:pStyle w:val="1"/>
       </w:pPr>
       <w:bookmarkStart w:id="11" w:name="_Toc182349099"/>
       <w:r>
+        <w:t>Функциональные обязанности работников</w:t>
+      </w:r>
+    </w:p>
+    <w:p>
+      <w:pPr>
+        <w:pStyle w:val="2"/>
+      </w:pPr>
+      <w:r>
+        <w:t>Директор</w:t>
+      </w:r>
+    </w:p>
+    <w:p>
+      <w:pPr>
+        <w:pStyle w:val="a6"/>
+        <w:numPr>
+          <w:ilvl w:val="0"/>
+          <w:numId w:val="18"/>
+        </w:numPr>
+        <w:rPr>
+          <w:lang w:eastAsia="ru-RU"/>
+        </w:rPr>
+      </w:pPr>
+      <w:r>
+        <w:rPr>
+          <w:lang w:eastAsia="ru-RU"/>
+        </w:rPr>
+        <w:t>Определение и формулирование миссии и стратегии компании, планирование долгосрочных целей.</w:t>
+      </w:r>
+    </w:p>
+    <w:p>
+      <w:pPr>
+        <w:pStyle w:val="a6"/>
+        <w:numPr>
+          <w:ilvl w:val="0"/>
+          <w:numId w:val="18"/>
+        </w:numPr>
+        <w:rPr>
+          <w:lang w:eastAsia="ru-RU"/>
+        </w:rPr>
+      </w:pPr>
+      <w:r>
+        <w:rPr>
+          <w:lang w:eastAsia="ru-RU"/>
+        </w:rPr>
+        <w:t>Разработка и внедрение стратегий для улучшения качества услуг, расширения клиентской базы и повышения прибыльности компании.</w:t>
+      </w:r>
+    </w:p>
+    <w:p>
+      <w:pPr>
+        <w:pStyle w:val="a6"/>
+        <w:numPr>
+          <w:ilvl w:val="0"/>
+          <w:numId w:val="18"/>
+        </w:numPr>
+        <w:rPr>
+          <w:lang w:eastAsia="ru-RU"/>
+        </w:rPr>
+      </w:pPr>
+      <w:r>
+        <w:rPr>
+          <w:lang w:eastAsia="ru-RU"/>
+        </w:rPr>
+        <w:t xml:space="preserve">Принятие решений по внедрению новых технологий и </w:t>
+      </w:r>
+      <w:proofErr w:type="spellStart"/>
+      <w:r>
+        <w:rPr>
+          <w:lang w:eastAsia="ru-RU"/>
+        </w:rPr>
+        <w:t>экотехнологичных</w:t>
+      </w:r>
+      <w:proofErr w:type="spellEnd"/>
+      <w:r>
+        <w:rPr>
+          <w:lang w:eastAsia="ru-RU"/>
+        </w:rPr>
+        <w:t xml:space="preserve"> решений в бизнес-процессы.</w:t>
+      </w:r>
+    </w:p>
+    <w:p>
+      <w:pPr>
+        <w:pStyle w:val="a6"/>
+        <w:numPr>
+          <w:ilvl w:val="0"/>
+          <w:numId w:val="18"/>
+        </w:numPr>
+        <w:rPr>
+          <w:lang w:eastAsia="ru-RU"/>
+        </w:rPr>
+      </w:pPr>
+      <w:r>
+        <w:rPr>
+          <w:lang w:eastAsia="ru-RU"/>
+        </w:rPr>
+        <w:t>Утверждение и контроль бюджета компании, мониторинг доходов и расходов.</w:t>
+      </w:r>
+    </w:p>
+    <w:p>
+      <w:pPr>
+        <w:pStyle w:val="a6"/>
+        <w:numPr>
+          <w:ilvl w:val="0"/>
+          <w:numId w:val="18"/>
+        </w:numPr>
+        <w:rPr>
+          <w:lang w:eastAsia="ru-RU"/>
+        </w:rPr>
+      </w:pPr>
+      <w:r>
+        <w:rPr>
+          <w:lang w:eastAsia="ru-RU"/>
+        </w:rPr>
+        <w:t>Анализ финансовых показателей и обеспечение рентабельности компании.</w:t>
+      </w:r>
+    </w:p>
+    <w:p>
+      <w:pPr>
+        <w:pStyle w:val="a6"/>
+        <w:numPr>
+          <w:ilvl w:val="0"/>
+          <w:numId w:val="18"/>
+        </w:numPr>
+        <w:rPr>
+          <w:lang w:eastAsia="ru-RU"/>
+        </w:rPr>
+      </w:pPr>
+      <w:r>
+        <w:rPr>
+          <w:lang w:eastAsia="ru-RU"/>
+        </w:rPr>
+        <w:t>Принятие решений по привлечению инвестиций или кредитных средств (при необходимости).</w:t>
+      </w:r>
+    </w:p>
+    <w:p>
+      <w:pPr>
+        <w:pStyle w:val="a6"/>
+        <w:numPr>
+          <w:ilvl w:val="0"/>
+          <w:numId w:val="18"/>
+        </w:numPr>
+        <w:rPr>
+          <w:lang w:eastAsia="ru-RU"/>
+        </w:rPr>
+      </w:pPr>
+      <w:r>
+        <w:rPr>
+          <w:lang w:eastAsia="ru-RU"/>
+        </w:rPr>
+        <w:t>Руководство всеми основными процессами компании: от приема заявок клиентов до выполнения заказов и обслуживания установок.</w:t>
+      </w:r>
+    </w:p>
+    <w:p>
+      <w:pPr>
+        <w:pStyle w:val="a6"/>
+        <w:numPr>
+          <w:ilvl w:val="0"/>
+          <w:numId w:val="18"/>
+        </w:numPr>
+        <w:rPr>
+          <w:lang w:eastAsia="ru-RU"/>
+        </w:rPr>
+      </w:pPr>
+      <w:r>
+        <w:rPr>
+          <w:lang w:eastAsia="ru-RU"/>
+        </w:rPr>
+        <w:t>Обеспечение эффективной работы всех подразделений: отдела продаж, логистики, сервиса и закупок.</w:t>
+      </w:r>
+    </w:p>
+    <w:p>
+      <w:pPr>
+        <w:pStyle w:val="a6"/>
+        <w:numPr>
+          <w:ilvl w:val="0"/>
+          <w:numId w:val="18"/>
+        </w:numPr>
+        <w:rPr>
+          <w:lang w:eastAsia="ru-RU"/>
+        </w:rPr>
+      </w:pPr>
+      <w:r>
+        <w:rPr>
+          <w:lang w:eastAsia="ru-RU"/>
+        </w:rPr>
+        <w:t>Утверждение планов по контролю качества, проверка выполнения работ и контроля удовлетворенности клиентов.</w:t>
+      </w:r>
+    </w:p>
+    <w:p>
+      <w:pPr>
+        <w:pStyle w:val="a6"/>
+        <w:numPr>
+          <w:ilvl w:val="0"/>
+          <w:numId w:val="18"/>
+        </w:numPr>
+        <w:rPr>
+          <w:lang w:eastAsia="ru-RU"/>
+        </w:rPr>
+      </w:pPr>
+      <w:r>
+        <w:rPr>
+          <w:lang w:eastAsia="ru-RU"/>
+        </w:rPr>
+        <w:t>Набор, мотивация и развитие сотрудников, создание условий для их профессионального роста и повышения квалификации.</w:t>
+      </w:r>
+    </w:p>
+    <w:p>
+      <w:pPr>
+        <w:pStyle w:val="a6"/>
+        <w:numPr>
+          <w:ilvl w:val="0"/>
+          <w:numId w:val="18"/>
+        </w:numPr>
+        <w:rPr>
+          <w:lang w:eastAsia="ru-RU"/>
+        </w:rPr>
+      </w:pPr>
+      <w:r>
+        <w:rPr>
+          <w:lang w:eastAsia="ru-RU"/>
+        </w:rPr>
+        <w:lastRenderedPageBreak/>
+        <w:t>Внедрение системы оценки персонала и контроль эффективности работы ключевых сотрудников.</w:t>
+      </w:r>
+    </w:p>
+    <w:p>
+      <w:pPr>
+        <w:pStyle w:val="a6"/>
+        <w:numPr>
+          <w:ilvl w:val="0"/>
+          <w:numId w:val="18"/>
+        </w:numPr>
+        <w:rPr>
+          <w:lang w:eastAsia="ru-RU"/>
+        </w:rPr>
+      </w:pPr>
+      <w:r>
+        <w:rPr>
+          <w:lang w:eastAsia="ru-RU"/>
+        </w:rPr>
+        <w:t>Построение команды и создание корпоративной культуры, соответствующей миссии компании.</w:t>
+      </w:r>
+    </w:p>
+    <w:p>
+      <w:pPr>
+        <w:pStyle w:val="a6"/>
+        <w:numPr>
+          <w:ilvl w:val="0"/>
+          <w:numId w:val="18"/>
+        </w:numPr>
+        <w:rPr>
+          <w:lang w:eastAsia="ru-RU"/>
+        </w:rPr>
+      </w:pPr>
+      <w:r>
+        <w:rPr>
+          <w:lang w:eastAsia="ru-RU"/>
+        </w:rPr>
+        <w:t>Личное участие в переговорах с ключевыми клиентами и партнерами, заключение стратегически важных контрактов.</w:t>
+      </w:r>
+    </w:p>
+    <w:p>
+      <w:pPr>
+        <w:pStyle w:val="a6"/>
+        <w:numPr>
+          <w:ilvl w:val="0"/>
+          <w:numId w:val="18"/>
+        </w:numPr>
+        <w:rPr>
+          <w:lang w:eastAsia="ru-RU"/>
+        </w:rPr>
+      </w:pPr>
+      <w:r>
+        <w:rPr>
+          <w:lang w:eastAsia="ru-RU"/>
+        </w:rPr>
+        <w:t>Разработка и внедрение программ по улучшению клиентского сервиса.</w:t>
+      </w:r>
+    </w:p>
+    <w:p>
+      <w:pPr>
+        <w:pStyle w:val="a6"/>
+        <w:numPr>
+          <w:ilvl w:val="0"/>
+          <w:numId w:val="18"/>
+        </w:numPr>
+        <w:rPr>
+          <w:lang w:eastAsia="ru-RU"/>
+        </w:rPr>
+      </w:pPr>
+      <w:r>
+        <w:rPr>
+          <w:lang w:eastAsia="ru-RU"/>
+        </w:rPr>
+        <w:t>Установление и поддержание долгосрочных отношений с поставщиками оборудования, контроль выполнения договорных обязательств с их стороны.</w:t>
+      </w:r>
+    </w:p>
+    <w:p>
+      <w:pPr>
+        <w:pStyle w:val="a6"/>
+        <w:numPr>
+          <w:ilvl w:val="0"/>
+          <w:numId w:val="18"/>
+        </w:numPr>
+        <w:rPr>
+          <w:lang w:eastAsia="ru-RU"/>
+        </w:rPr>
+      </w:pPr>
+      <w:r>
+        <w:rPr>
+          <w:lang w:eastAsia="ru-RU"/>
+        </w:rPr>
+        <w:t>Определение маркетинговой стратегии компании, контроль ее реализации.</w:t>
+      </w:r>
+    </w:p>
+    <w:p>
+      <w:pPr>
+        <w:pStyle w:val="a6"/>
+        <w:numPr>
+          <w:ilvl w:val="0"/>
+          <w:numId w:val="18"/>
+        </w:numPr>
+        <w:rPr>
+          <w:lang w:eastAsia="ru-RU"/>
+        </w:rPr>
+      </w:pPr>
+      <w:r>
+        <w:rPr>
+          <w:lang w:eastAsia="ru-RU"/>
+        </w:rPr>
+        <w:t>Участие в разработке и запуске рекламных кампаний, оценка их эффективности.</w:t>
+      </w:r>
+    </w:p>
+    <w:p>
+      <w:pPr>
+        <w:pStyle w:val="a6"/>
+        <w:numPr>
+          <w:ilvl w:val="0"/>
+          <w:numId w:val="18"/>
+        </w:numPr>
+        <w:rPr>
+          <w:lang w:eastAsia="ru-RU"/>
+        </w:rPr>
+      </w:pPr>
+      <w:r>
+        <w:rPr>
+          <w:lang w:eastAsia="ru-RU"/>
+        </w:rPr>
+        <w:t>Обеспечение присутствия компании в информационном поле, укрепление репутации и развитие бренда.</w:t>
+      </w:r>
+    </w:p>
+    <w:p>
+      <w:pPr>
+        <w:pStyle w:val="a6"/>
+        <w:numPr>
+          <w:ilvl w:val="0"/>
+          <w:numId w:val="18"/>
+        </w:numPr>
+        <w:rPr>
+          <w:lang w:eastAsia="ru-RU"/>
+        </w:rPr>
+      </w:pPr>
+      <w:r>
+        <w:rPr>
+          <w:lang w:eastAsia="ru-RU"/>
+        </w:rPr>
+        <w:t>Контроль соблюдения компанией законодательства и экологических стандартов.</w:t>
+      </w:r>
+    </w:p>
+    <w:p>
+      <w:pPr>
+        <w:pStyle w:val="a6"/>
+        <w:numPr>
+          <w:ilvl w:val="0"/>
+          <w:numId w:val="18"/>
+        </w:numPr>
+        <w:rPr>
+          <w:lang w:eastAsia="ru-RU"/>
+        </w:rPr>
+      </w:pPr>
+      <w:r>
+        <w:rPr>
+          <w:lang w:eastAsia="ru-RU"/>
+        </w:rPr>
+        <w:t>Обеспечение соблюдения внутренних стандартов качества и техники безопасности.</w:t>
+      </w:r>
+    </w:p>
+    <w:p>
+      <w:pPr>
+        <w:pStyle w:val="a6"/>
+        <w:numPr>
+          <w:ilvl w:val="0"/>
+          <w:numId w:val="18"/>
+        </w:numPr>
+        <w:rPr>
+          <w:lang w:eastAsia="ru-RU"/>
+        </w:rPr>
+      </w:pPr>
+      <w:r>
+        <w:rPr>
+          <w:lang w:eastAsia="ru-RU"/>
+        </w:rPr>
+        <w:t>Контроль документации, связанной с выполнением договоров и лицензиями.</w:t>
+      </w:r>
+    </w:p>
+    <w:p>
+      <w:pPr>
+        <w:pStyle w:val="a6"/>
+        <w:numPr>
+          <w:ilvl w:val="0"/>
+          <w:numId w:val="18"/>
+        </w:numPr>
+        <w:rPr>
+          <w:lang w:eastAsia="ru-RU"/>
+        </w:rPr>
+      </w:pPr>
+      <w:r>
+        <w:rPr>
+          <w:lang w:eastAsia="ru-RU"/>
+        </w:rPr>
+        <w:t>Изучение и внедрение новейших технологий очистных сооружений и систем автономного водоснабжения.</w:t>
+      </w:r>
+    </w:p>
+    <w:p>
+      <w:pPr>
+        <w:pStyle w:val="a6"/>
+        <w:numPr>
+          <w:ilvl w:val="0"/>
+          <w:numId w:val="18"/>
+        </w:numPr>
+        <w:rPr>
+          <w:lang w:eastAsia="ru-RU"/>
+        </w:rPr>
+      </w:pPr>
+      <w:r>
+        <w:rPr>
+          <w:lang w:eastAsia="ru-RU"/>
+        </w:rPr>
+        <w:t>Поиск возможностей для повышения экологической устойчивости предлагаемых решений и оптимизации бизнес-процессов.</w:t>
+      </w:r>
+    </w:p>
+    <w:p>
+      <w:pPr>
+        <w:pStyle w:val="a6"/>
+        <w:numPr>
+          <w:ilvl w:val="0"/>
+          <w:numId w:val="18"/>
+        </w:numPr>
+        <w:rPr>
+          <w:lang w:eastAsia="ru-RU"/>
+        </w:rPr>
+      </w:pPr>
+      <w:r>
+        <w:rPr>
+          <w:lang w:eastAsia="ru-RU"/>
+        </w:rPr>
+        <w:t>Оценка текущих и потенциальных рисков в работе компании (финансовых, юридических, производственных).</w:t>
+      </w:r>
+    </w:p>
+    <w:p>
+      <w:pPr>
+        <w:pStyle w:val="a6"/>
+        <w:numPr>
+          <w:ilvl w:val="0"/>
+          <w:numId w:val="18"/>
+        </w:numPr>
+        <w:rPr>
+          <w:lang w:eastAsia="ru-RU"/>
+        </w:rPr>
+      </w:pPr>
+      <w:r>
+        <w:rPr>
+          <w:lang w:eastAsia="ru-RU"/>
+        </w:rPr>
+        <w:t>Разработка и внедрение мер по снижению рисков, предотвращению потерь и повышению устойчивости бизнеса.</w:t>
+      </w:r>
+    </w:p>
+    <w:p>
+      <w:pPr>
+        <w:pStyle w:val="2"/>
+      </w:pPr>
+      <w:r>
+        <w:t>Начальник отдела продаж</w:t>
+      </w:r>
+    </w:p>
+    <w:p>
+      <w:pPr>
+        <w:pStyle w:val="2"/>
+      </w:pPr>
+      <w:r>
+        <w:t>Начальник сервисного центра (мастер)</w:t>
+      </w:r>
+    </w:p>
+    <w:p>
+      <w:pPr>
+        <w:pStyle w:val="2"/>
+      </w:pPr>
+      <w:r>
+        <w:t>Монтажер</w:t>
+      </w:r>
+    </w:p>
+    <w:p>
+      <w:pPr>
+        <w:pStyle w:val="2"/>
+      </w:pPr>
+      <w:r>
+        <w:t>Главный бухгалтер</w:t>
+      </w:r>
+    </w:p>
+    <w:p>
+      <w:pPr>
+        <w:pStyle w:val="a6"/>
+        <w:numPr>
+          <w:ilvl w:val="0"/>
+          <w:numId w:val="7"/>
+        </w:numPr>
+        <w:rPr>
+          <w:rFonts w:cs="Arial"/>
+        </w:rPr>
+      </w:pPr>
+      <w:r>
+        <w:rPr>
+          <w:rFonts w:cs="Arial"/>
+        </w:rPr>
+        <w:t>О</w:t>
+      </w:r>
+      <w:r>
+        <w:rPr>
+          <w:rFonts w:cs="Arial"/>
+        </w:rPr>
+        <w:t>рганизация бухгалте</w:t>
+      </w:r>
+      <w:r>
+        <w:rPr>
+          <w:rFonts w:cs="Arial"/>
+        </w:rPr>
+        <w:t>рского учета</w:t>
+      </w:r>
+      <w:r>
+        <w:rPr>
+          <w:rFonts w:cs="Arial"/>
+        </w:rPr>
+        <w:t xml:space="preserve"> </w:t>
+      </w:r>
+      <w:r>
+        <w:rPr>
+          <w:rFonts w:cs="Arial"/>
+        </w:rPr>
+        <w:t>хозяйственно-финансовой деятельности и контроль экономн</w:t>
+      </w:r>
+      <w:r>
+        <w:rPr>
+          <w:rFonts w:cs="Arial"/>
+        </w:rPr>
+        <w:t>ого</w:t>
+      </w:r>
+      <w:r>
+        <w:rPr>
+          <w:rFonts w:cs="Arial"/>
+        </w:rPr>
+        <w:t xml:space="preserve"> использовани</w:t>
+      </w:r>
+      <w:r>
+        <w:rPr>
+          <w:rFonts w:cs="Arial"/>
+        </w:rPr>
+        <w:t xml:space="preserve">я </w:t>
+      </w:r>
+      <w:r>
+        <w:rPr>
+          <w:rFonts w:cs="Arial"/>
+        </w:rPr>
+        <w:t>материальных, трудовых и финансовых ресурсов, сохранност</w:t>
+      </w:r>
+      <w:r>
+        <w:rPr>
+          <w:rFonts w:cs="Arial"/>
+        </w:rPr>
+        <w:t>и</w:t>
+      </w:r>
+      <w:r>
+        <w:rPr>
+          <w:rFonts w:cs="Arial"/>
+        </w:rPr>
+        <w:t xml:space="preserve"> собственности предприятия;</w:t>
+      </w:r>
+    </w:p>
+    <w:p>
+      <w:pPr>
+        <w:pStyle w:val="a6"/>
+        <w:numPr>
+          <w:ilvl w:val="0"/>
+          <w:numId w:val="7"/>
+        </w:numPr>
+        <w:rPr>
+          <w:rFonts w:cs="Arial"/>
+        </w:rPr>
+      </w:pPr>
+      <w:r>
+        <w:rPr>
+          <w:rFonts w:cs="Arial"/>
+        </w:rPr>
+        <w:t>Формир</w:t>
+      </w:r>
+      <w:r>
+        <w:rPr>
+          <w:rFonts w:cs="Arial"/>
+        </w:rPr>
+        <w:t>ование</w:t>
+      </w:r>
+      <w:r>
+        <w:rPr>
+          <w:rFonts w:cs="Arial"/>
+        </w:rPr>
+        <w:t xml:space="preserve"> </w:t>
+      </w:r>
+      <w:r>
+        <w:rPr>
+          <w:rFonts w:cs="Arial"/>
+        </w:rPr>
+        <w:t xml:space="preserve">учетной политики </w:t>
+      </w:r>
+      <w:r>
+        <w:rPr>
+          <w:rFonts w:cs="Arial"/>
+        </w:rPr>
+        <w:t xml:space="preserve">в соответствии с законодательством о бухгалтерском учете, исходя из </w:t>
+      </w:r>
+      <w:r>
+        <w:rPr>
+          <w:rFonts w:cs="Arial"/>
+        </w:rPr>
+        <w:t>структуры и особенностей деятельности предприятия, необходимости обеспечения его финансовой устойчивости;</w:t>
+      </w:r>
+    </w:p>
+    <w:p>
+      <w:pPr>
+        <w:pStyle w:val="a6"/>
+        <w:numPr>
+          <w:ilvl w:val="0"/>
+          <w:numId w:val="7"/>
+        </w:numPr>
+        <w:rPr>
+          <w:rFonts w:cs="Arial"/>
+        </w:rPr>
+      </w:pPr>
+      <w:r>
+        <w:rPr>
+          <w:rFonts w:cs="Arial"/>
+        </w:rPr>
+        <w:t>Организ</w:t>
+      </w:r>
+      <w:r>
+        <w:rPr>
+          <w:rFonts w:cs="Arial"/>
+        </w:rPr>
+        <w:t xml:space="preserve">ация </w:t>
+      </w:r>
+      <w:r>
+        <w:rPr>
+          <w:rFonts w:cs="Arial"/>
+        </w:rPr>
+        <w:t>у</w:t>
+      </w:r>
+      <w:r>
+        <w:rPr>
+          <w:rFonts w:cs="Arial"/>
+        </w:rPr>
+        <w:t>чет</w:t>
+      </w:r>
+      <w:r>
+        <w:rPr>
+          <w:rFonts w:cs="Arial"/>
+        </w:rPr>
+        <w:t>а</w:t>
+      </w:r>
+      <w:r>
+        <w:rPr>
+          <w:rFonts w:cs="Arial"/>
+        </w:rPr>
+        <w:t xml:space="preserve"> имущества, обязательств и хозяйственных</w:t>
+      </w:r>
+      <w:r>
+        <w:rPr>
+          <w:rFonts w:cs="Arial"/>
+        </w:rPr>
+        <w:t xml:space="preserve"> операций, поступающих основных товарно-материальных ценностей и денежных исполнения смет расходов, выполнения работ результатов финансово-хозяйственной деятельности предприятия, а также финансовых, расчетных и кредитных операций, своевременное отражение на счетах бухгалтерского учета операций, связанных с их движением;</w:t>
+      </w:r>
+    </w:p>
+    <w:p>
+      <w:pPr>
+        <w:pStyle w:val="a6"/>
+        <w:numPr>
+          <w:ilvl w:val="0"/>
+          <w:numId w:val="7"/>
+        </w:numPr>
+        <w:rPr>
+          <w:rFonts w:cs="Arial"/>
+        </w:rPr>
+      </w:pPr>
+      <w:r>
+        <w:rPr>
+          <w:rFonts w:cs="Arial"/>
+        </w:rPr>
+        <w:lastRenderedPageBreak/>
+        <w:t>Осуществл</w:t>
+      </w:r>
+      <w:r>
+        <w:rPr>
+          <w:rFonts w:cs="Arial"/>
+        </w:rPr>
+        <w:t>ение</w:t>
+      </w:r>
+      <w:r>
+        <w:rPr>
+          <w:rFonts w:cs="Arial"/>
+        </w:rPr>
+        <w:t xml:space="preserve"> контро</w:t>
+      </w:r>
+      <w:r>
+        <w:rPr>
+          <w:rFonts w:cs="Arial"/>
+        </w:rPr>
+        <w:t>л</w:t>
+      </w:r>
+      <w:r>
+        <w:rPr>
+          <w:rFonts w:cs="Arial"/>
+        </w:rPr>
+        <w:t>я</w:t>
+      </w:r>
+      <w:r>
+        <w:rPr>
+          <w:rFonts w:cs="Arial"/>
+        </w:rPr>
+        <w:t xml:space="preserve"> за соблюдением порядка оформления первичных и бухгалтерских документов, расчетов и платежных обязательств, расходование</w:t>
+      </w:r>
+      <w:r>
+        <w:rPr>
+          <w:rFonts w:cs="Arial"/>
+        </w:rPr>
+        <w:t>м</w:t>
+      </w:r>
+      <w:r>
+        <w:rPr>
+          <w:rFonts w:cs="Arial"/>
+        </w:rPr>
+        <w:t xml:space="preserve"> фонда заработной платы, проведением инвентаризаций основных средств, товарно-материальных ценностей и денежных </w:t>
+      </w:r>
+      <w:r>
+        <w:rPr>
+          <w:rFonts w:cs="Arial"/>
+        </w:rPr>
+        <w:t>с</w:t>
+      </w:r>
+      <w:r>
+        <w:rPr>
+          <w:rFonts w:cs="Arial"/>
+        </w:rPr>
+        <w:t>редств, проверок организации бухгалтерского учета и отчетности, а также документальных ревизий в подразделениях предприятия (филиалах);</w:t>
+      </w:r>
+    </w:p>
+    <w:p>
+      <w:pPr>
+        <w:pStyle w:val="a6"/>
+        <w:numPr>
+          <w:ilvl w:val="0"/>
+          <w:numId w:val="7"/>
+        </w:numPr>
+        <w:rPr>
+          <w:rFonts w:cs="Arial"/>
+        </w:rPr>
+      </w:pPr>
+      <w:r>
+        <w:rPr>
+          <w:rFonts w:cs="Arial"/>
+        </w:rPr>
+        <w:t>Прин</w:t>
+      </w:r>
+      <w:r>
+        <w:rPr>
+          <w:rFonts w:cs="Arial"/>
+        </w:rPr>
+        <w:t>ятие</w:t>
+      </w:r>
+      <w:r>
+        <w:rPr>
+          <w:rFonts w:cs="Arial"/>
+        </w:rPr>
+        <w:t xml:space="preserve"> мер по предупреждению недостач</w:t>
+      </w:r>
+      <w:r>
+        <w:rPr>
+          <w:rFonts w:cs="Arial"/>
+        </w:rPr>
+        <w:t xml:space="preserve">, </w:t>
+      </w:r>
+      <w:r>
+        <w:rPr>
+          <w:rFonts w:cs="Arial"/>
+        </w:rPr>
+        <w:t>обеспеч</w:t>
+      </w:r>
+      <w:r>
+        <w:rPr>
+          <w:rFonts w:cs="Arial"/>
+        </w:rPr>
+        <w:t>ение</w:t>
+      </w:r>
+      <w:r>
+        <w:rPr>
+          <w:rFonts w:cs="Arial"/>
+        </w:rPr>
+        <w:t xml:space="preserve"> законност</w:t>
+      </w:r>
+      <w:r>
+        <w:rPr>
+          <w:rFonts w:cs="Arial"/>
+        </w:rPr>
+        <w:t>и</w:t>
+      </w:r>
+      <w:r>
+        <w:rPr>
+          <w:rFonts w:cs="Arial"/>
+        </w:rPr>
+        <w:t>, своевременност</w:t>
+      </w:r>
+      <w:r>
+        <w:rPr>
+          <w:rFonts w:cs="Arial"/>
+        </w:rPr>
+        <w:t>и</w:t>
+      </w:r>
+      <w:r>
+        <w:rPr>
+          <w:rFonts w:cs="Arial"/>
+        </w:rPr>
+        <w:t xml:space="preserve"> и правильност</w:t>
+      </w:r>
+      <w:r>
+        <w:rPr>
+          <w:rFonts w:cs="Arial"/>
+        </w:rPr>
+        <w:t>и</w:t>
+      </w:r>
+      <w:r>
+        <w:rPr>
+          <w:rFonts w:cs="Arial"/>
+        </w:rPr>
+        <w:t xml:space="preserve"> </w:t>
+      </w:r>
+      <w:r>
+        <w:rPr>
+          <w:rFonts w:cs="Arial"/>
+        </w:rPr>
+        <w:t xml:space="preserve">оформления документов, выполняемых работ (услуг), расчеты </w:t>
+      </w:r>
+      <w:r>
+        <w:rPr>
+          <w:rFonts w:cs="Arial"/>
+        </w:rPr>
+        <w:t>по з</w:t>
+      </w:r>
+      <w:r>
+        <w:rPr>
+          <w:rFonts w:cs="Arial"/>
+        </w:rPr>
+        <w:t>аработной плате, правильное начисление и перечисление налогов и сборов в федеральный, региональный и местный бюджеты, страховых взносов в государственные внебюджетные социальные фонды, платежей в банковские учреждения, средства на финансирование капитальных вложений;</w:t>
+      </w:r>
+    </w:p>
+    <w:p>
+      <w:pPr>
+        <w:pStyle w:val="a6"/>
+        <w:numPr>
+          <w:ilvl w:val="0"/>
+          <w:numId w:val="7"/>
+        </w:numPr>
+        <w:rPr>
+          <w:rFonts w:cs="Arial"/>
+        </w:rPr>
+      </w:pPr>
+      <w:r>
+        <w:rPr>
+          <w:rFonts w:cs="Arial"/>
+        </w:rPr>
+        <w:t>Участвует в оформлении материалов по недостачам и хищениям денежных средств и товарно-материальных ценностей, контролир</w:t>
+      </w:r>
+      <w:r>
+        <w:rPr>
+          <w:rFonts w:cs="Arial"/>
+        </w:rPr>
+        <w:t>ует</w:t>
+      </w:r>
+      <w:r>
+        <w:rPr>
+          <w:rFonts w:cs="Arial"/>
+        </w:rPr>
+        <w:t xml:space="preserve"> передачу в необходимых случаях этих материалов в следственные и судебные органы;</w:t>
+      </w:r>
+    </w:p>
+    <w:p>
+      <w:pPr>
+        <w:pStyle w:val="a6"/>
+        <w:numPr>
+          <w:ilvl w:val="0"/>
+          <w:numId w:val="7"/>
+        </w:numPr>
+        <w:rPr>
+          <w:rFonts w:cs="Arial"/>
+        </w:rPr>
+      </w:pPr>
+      <w:r>
+        <w:rPr>
+          <w:rFonts w:cs="Arial"/>
+        </w:rPr>
+        <w:t>Возглавляет работу по подготовке и принятию рабочего плана счетов, форм первичных учетных документов, применяемых для оформления хозяйственных операций, по которым не предусмотрены типовые формы, разработке форм документов внутре</w:t>
+      </w:r>
+      <w:r>
+        <w:rPr>
+          <w:rFonts w:cs="Arial"/>
+        </w:rPr>
+        <w:t>нней бухгалтерской отчетности, а также обеспечению порядка проведения инвентаризаций, контроля за проведением хозяйственных операций, соблюдения технологии обработки бухгалтерской информации и порядка документооборота;</w:t>
+      </w:r>
+    </w:p>
+    <w:p>
+      <w:pPr>
+        <w:pStyle w:val="a6"/>
+        <w:numPr>
+          <w:ilvl w:val="0"/>
+          <w:numId w:val="7"/>
+        </w:numPr>
+        <w:rPr>
+          <w:rFonts w:cs="Arial"/>
+        </w:rPr>
+      </w:pPr>
+      <w:r>
+        <w:rPr>
+          <w:rFonts w:cs="Arial"/>
+        </w:rPr>
+        <w:t>Ведет работу по обеспечению строгог</w:t>
+      </w:r>
+      <w:r>
+        <w:rPr>
+          <w:rFonts w:cs="Arial"/>
+        </w:rPr>
+        <w:t>о соблюдения штатной, финансовой и кассовой дисциплины, смет административно-хозяйственных и других расходов, законности списания со счетов бухгалтерского учета недостач, дебиторской задолженности и других потерь, сохра</w:t>
+      </w:r>
+      <w:proofErr w:type="spellStart"/>
+      <w:r>
+        <w:rPr>
+          <w:rFonts w:cs="Arial"/>
+        </w:rPr>
+        <w:t>нности</w:t>
+      </w:r>
+      <w:proofErr w:type="spellEnd"/>
+      <w:r>
+        <w:rPr>
+          <w:rFonts w:cs="Arial"/>
+        </w:rPr>
+        <w:t xml:space="preserve"> бухгалтерских документов, оформления и сдачи их в установленном порядке в архив;</w:t>
+      </w:r>
+    </w:p>
+    <w:p>
+      <w:pPr>
+        <w:pStyle w:val="a6"/>
+        <w:numPr>
+          <w:ilvl w:val="0"/>
+          <w:numId w:val="7"/>
+        </w:numPr>
+        <w:rPr>
+          <w:rFonts w:cs="Arial"/>
+        </w:rPr>
+      </w:pPr>
+      <w:r>
+        <w:rPr>
+          <w:rFonts w:cs="Arial"/>
+        </w:rPr>
+        <w:t>Принимает меры по накоплению финансовых средств для обеспечения устойчивости предприятия;</w:t>
+      </w:r>
+    </w:p>
+    <w:p>
+      <w:pPr>
+        <w:pStyle w:val="a6"/>
+        <w:numPr>
+          <w:ilvl w:val="0"/>
+          <w:numId w:val="7"/>
+        </w:numPr>
+        <w:rPr>
+          <w:rFonts w:cs="Arial"/>
+        </w:rPr>
+      </w:pPr>
+      <w:r>
+        <w:rPr>
+          <w:rFonts w:cs="Arial"/>
+        </w:rPr>
+        <w:t>Обеспечивает составление баланса и оперативных сводных отчетов о доходах и расходах средств, об использовании б</w:t>
+      </w:r>
+      <w:r>
+        <w:rPr>
+          <w:rFonts w:cs="Arial"/>
+        </w:rPr>
+        <w:t>юджета, другой бухгалтерской и статистической отчетности,</w:t>
+      </w:r>
+      <w:r>
+        <w:rPr>
+          <w:rFonts w:cs="Arial"/>
+        </w:rPr>
+        <w:t xml:space="preserve"> </w:t>
+      </w:r>
+      <w:r>
+        <w:rPr>
+          <w:rFonts w:cs="Arial"/>
+        </w:rPr>
+        <w:t>представление их в установленном порядке в соответствующие</w:t>
+      </w:r>
+      <w:r>
+        <w:rPr>
+          <w:rFonts w:cs="Arial"/>
+        </w:rPr>
+        <w:t xml:space="preserve"> </w:t>
+      </w:r>
+      <w:r>
+        <w:rPr>
+          <w:rFonts w:cs="Arial"/>
+        </w:rPr>
+        <w:t>органы;</w:t>
+      </w:r>
+    </w:p>
+    <w:p>
+      <w:pPr>
+        <w:pStyle w:val="a6"/>
+        <w:numPr>
+          <w:ilvl w:val="0"/>
+          <w:numId w:val="7"/>
+        </w:numPr>
+        <w:rPr>
+          <w:rFonts w:cs="Arial"/>
+        </w:rPr>
+      </w:pPr>
+      <w:r>
+        <w:rPr>
+          <w:rFonts w:cs="Arial"/>
+        </w:rPr>
+        <w:t>Оказывает методическую помощь работникам отделов предприятия по вопросам бухгалтерского учета, контроля, отчетности;</w:t>
+      </w:r>
+    </w:p>
+    <w:p>
+      <w:pPr>
+        <w:pStyle w:val="1"/>
+      </w:pPr>
+      <w:r>
         <w:t>Описание бизнес-процессов</w:t>
       </w:r>
       <w:bookmarkEnd w:id="11"/>
@@ -2533,13 +3655,10 @@
       </w:pPr>
       <w:bookmarkStart w:id="12" w:name="_Toc182349100"/>
       <w:r>
-        <w:t xml:space="preserve">Описание БП </w:t>
-      </w:r>
-      <w:r>
-        <w:t>«</w:t>
-      </w:r>
-      <w:r>
-        <w:t>Разработка технических условий</w:t>
+        <w:t>Описание БП «</w:t>
+      </w:r>
+      <w:r>
+        <w:t>Выполнение заказа клиента</w:t>
       </w:r>
       <w:r>
         <w:t>»</w:t>
@@ -2552,13 +3671,13 @@
       </w:pPr>
       <w:bookmarkStart w:id="13" w:name="_Toc182349101"/>
       <w:r>
-        <w:t xml:space="preserve">Описание БП </w:t>
-      </w:r>
-      <w:r>
-        <w:t>«</w:t>
-      </w:r>
-      <w:r>
-        <w:t>Подготовительный этап строительства</w:t>
+        <w:t>Описание БП «</w:t>
+      </w:r>
+      <w:r>
+        <w:t>Регулярное обслуживание установленного</w:t>
+      </w:r>
+      <w:r>
+        <w:t xml:space="preserve"> оборудования</w:t>
       </w:r>
       <w:r>
         <w:t>»</w:t>
@@ -2571,13 +3690,10 @@
       </w:pPr>
       <w:bookmarkStart w:id="14" w:name="_Toc182349102"/>
       <w:r>
-        <w:t xml:space="preserve">Описание БП </w:t>
-      </w:r>
-      <w:r>
-        <w:t>«</w:t>
-      </w:r>
-      <w:r>
-        <w:t>Учет доходов от деятельности</w:t>
+        <w:t>Описание БП «</w:t>
+      </w:r>
+      <w:r>
+        <w:t>Заказ оборудования у поставщика</w:t>
       </w:r>
       <w:r>
         <w:t>»</w:t>
@@ -2620,6 +3736,7 @@
       </w:pPr>
       <w:bookmarkStart w:id="18" w:name="_Toc182349106"/>
       <w:r>
+        <w:lastRenderedPageBreak/>
         <w:t>Рекомендации</w:t>
       </w:r>
       <w:bookmarkEnd w:id="18"/>
@@ -2634,9 +3751,434 @@
 </w:document>
 </file>
 
+<file path=word/endnotes.xml><?xml version="1.0" encoding="utf-8"?>
+<w:endnotes xmlns:wpc="http://schemas.microsoft.com/office/word/2010/wordprocessingCanvas" xmlns:cx="http://schemas.microsoft.com/office/drawing/2014/chartex" xmlns:cx1="http://schemas.microsoft.com/office/drawing/2015/9/8/chartex" xmlns:cx2="http://schemas.microsoft.com/office/drawing/2015/10/21/chartex" xmlns:cx3="http://schemas.microsoft.com/office/drawing/2016/5/9/chartex" xmlns:cx4="http://schemas.microsoft.com/office/drawing/2016/5/10/chartex" xmlns:cx5="http://schemas.microsoft.com/office/drawing/2016/5/11/chartex" xmlns:cx6="http://schemas.microsoft.com/office/drawing/2016/5/12/chartex" xmlns:cx7="http://schemas.microsoft.com/office/drawing/2016/5/13/chartex" xmlns:cx8="http://schemas.microsoft.com/office/drawing/2016/5/14/chartex" xmlns:mc="http://schemas.openxmlformats.org/markup-compatibility/2006" xmlns:aink="http://schemas.microsoft.com/office/drawing/2016/ink" xmlns:am3d="http://schemas.microsoft.com/office/drawing/2017/model3d" xmlns:o="urn:schemas-microsoft-com:office:office" xmlns:oel="http://schemas.microsoft.com/office/2019/extlst" xmlns:r="http://schemas.openxmlformats.org/officeDocument/2006/relationships" xmlns:m="http://schemas.openxmlformats.org/officeDocument/2006/math" xmlns:v="urn:schemas-microsoft-com:vml" xmlns:wp14="http://schemas.microsoft.com/office/word/2010/wordprocessingDrawing" xmlns:wp="http://schemas.openxmlformats.org/drawingml/2006/wordprocessingDrawing" xmlns:w10="urn:schemas-microsoft-com:office:word" xmlns:w="http://schemas.openxmlformats.org/wordprocessingml/2006/main" xmlns:w14="http://schemas.microsoft.com/office/word/2010/wordml" xmlns:w15="http://schemas.microsoft.com/office/word/2012/wordml" xmlns:w16cex="http://schemas.microsoft.com/office/word/2018/wordml/cex" xmlns:w16cid="http://schemas.microsoft.com/office/word/2016/wordml/cid" xmlns:w16="http://schemas.microsoft.com/office/word/2018/wordml" xmlns:w16sdtdh="http://schemas.microsoft.com/office/word/2020/wordml/sdtdatahash" xmlns:w16se="http://schemas.microsoft.com/office/word/2015/wordml/symex" xmlns:wpg="http://schemas.microsoft.com/office/word/2010/wordprocessingGroup" xmlns:wpi="http://schemas.microsoft.com/office/word/2010/wordprocessingInk" xmlns:wne="http://schemas.microsoft.com/office/word/2006/wordml" xmlns:wps="http://schemas.microsoft.com/office/word/2010/wordprocessingShape" mc:Ignorable="w14 w15 w16se w16cid w16 w16cex w16sdtdh wp14">
+  <w:endnote w:type="separator" w:id="-1">
+    <w:p>
+      <w:pPr>
+        <w:spacing w:after="0" w:line="240" w:lineRule="auto"/>
+      </w:pPr>
+      <w:r>
+        <w:separator/>
+      </w:r>
+    </w:p>
+  </w:endnote>
+  <w:endnote w:type="continuationSeparator" w:id="0">
+    <w:p>
+      <w:pPr>
+        <w:spacing w:after="0" w:line="240" w:lineRule="auto"/>
+      </w:pPr>
+      <w:r>
+        <w:continuationSeparator/>
+      </w:r>
+    </w:p>
+  </w:endnote>
+</w:endnotes>
+</file>
+
+<file path=word/footnotes.xml><?xml version="1.0" encoding="utf-8"?>
+<w:footnotes xmlns:wpc="http://schemas.microsoft.com/office/word/2010/wordprocessingCanvas" xmlns:cx="http://schemas.microsoft.com/office/drawing/2014/chartex" xmlns:cx1="http://schemas.microsoft.com/office/drawing/2015/9/8/chartex" xmlns:cx2="http://schemas.microsoft.com/office/drawing/2015/10/21/chartex" xmlns:cx3="http://schemas.microsoft.com/office/drawing/2016/5/9/chartex" xmlns:cx4="http://schemas.microsoft.com/office/drawing/2016/5/10/chartex" xmlns:cx5="http://schemas.microsoft.com/office/drawing/2016/5/11/chartex" xmlns:cx6="http://schemas.microsoft.com/office/drawing/2016/5/12/chartex" xmlns:cx7="http://schemas.microsoft.com/office/drawing/2016/5/13/chartex" xmlns:cx8="http://schemas.microsoft.com/office/drawing/2016/5/14/chartex" xmlns:mc="http://schemas.openxmlformats.org/markup-compatibility/2006" xmlns:aink="http://schemas.microsoft.com/office/drawing/2016/ink" xmlns:am3d="http://schemas.microsoft.com/office/drawing/2017/model3d" xmlns:o="urn:schemas-microsoft-com:office:office" xmlns:oel="http://schemas.microsoft.com/office/2019/extlst" xmlns:r="http://schemas.openxmlformats.org/officeDocument/2006/relationships" xmlns:m="http://schemas.openxmlformats.org/officeDocument/2006/math" xmlns:v="urn:schemas-microsoft-com:vml" xmlns:wp14="http://schemas.microsoft.com/office/word/2010/wordprocessingDrawing" xmlns:wp="http://schemas.openxmlformats.org/drawingml/2006/wordprocessingDrawing" xmlns:w10="urn:schemas-microsoft-com:office:word" xmlns:w="http://schemas.openxmlformats.org/wordprocessingml/2006/main" xmlns:w14="http://schemas.microsoft.com/office/word/2010/wordml" xmlns:w15="http://schemas.microsoft.com/office/word/2012/wordml" xmlns:w16cex="http://schemas.microsoft.com/office/word/2018/wordml/cex" xmlns:w16cid="http://schemas.microsoft.com/office/word/2016/wordml/cid" xmlns:w16="http://schemas.microsoft.com/office/word/2018/wordml" xmlns:w16sdtdh="http://schemas.microsoft.com/office/word/2020/wordml/sdtdatahash" xmlns:w16se="http://schemas.microsoft.com/office/word/2015/wordml/symex" xmlns:wpg="http://schemas.microsoft.com/office/word/2010/wordprocessingGroup" xmlns:wpi="http://schemas.microsoft.com/office/word/2010/wordprocessingInk" xmlns:wne="http://schemas.microsoft.com/office/word/2006/wordml" xmlns:wps="http://schemas.microsoft.com/office/word/2010/wordprocessingShape" mc:Ignorable="w14 w15 w16se w16cid w16 w16cex w16sdtdh wp14">
+  <w:footnote w:type="separator" w:id="-1">
+    <w:p>
+      <w:pPr>
+        <w:spacing w:after="0" w:line="240" w:lineRule="auto"/>
+      </w:pPr>
+      <w:r>
+        <w:separator/>
+      </w:r>
+    </w:p>
+  </w:footnote>
+  <w:footnote w:type="continuationSeparator" w:id="0">
+    <w:p>
+      <w:pPr>
+        <w:spacing w:after="0" w:line="240" w:lineRule="auto"/>
+      </w:pPr>
+      <w:r>
+        <w:continuationSeparator/>
+      </w:r>
+    </w:p>
+  </w:footnote>
+</w:footnotes>
+</file>
+
 <file path=word/numbering.xml><?xml version="1.0" encoding="utf-8"?>
-<w:numbering xmlns:wpc="http://schemas.microsoft.com/office/word/2010/wordprocessingCanvas" xmlns:cx="http://schemas.microsoft.com/office/drawing/2014/chartex" xmlns:cx1="http://schemas.microsoft.com/office/drawing/2015/9/8/chartex" xmlns:cx2="http://schemas.microsoft.com/office/drawing/2015/10/21/chartex" xmlns:cx3="http://schemas.microsoft.com/office/drawing/2016/5/9/chartex" xmlns:cx4="http://schemas.microsoft.com/office/drawing/2016/5/10/chartex" xmlns:cx5="http://schemas.microsoft.com/office/drawing/2016/5/11/chartex" xmlns:cx6="http://schemas.microsoft.com/office/drawing/2016/5/12/chartex" xmlns:cx7="http://schemas.microsoft.com/office/drawing/2016/5/13/chartex" xmlns:cx8="http://schemas.microsoft.com/office/drawing/2016/5/14/chartex" xmlns:mc="http://schemas.openxmlformats.org/markup-compatibility/2006" xmlns:aink="http://schemas.microsoft.com/office/drawing/2016/ink" xmlns:am3d="http://schemas.microsoft.com/office/drawing/2017/model3d" xmlns:o="urn:schemas-microsoft-com:office:office" xmlns:r="http://schemas.openxmlformats.org/officeDocument/2006/relationships" xmlns:m="http://schemas.openxmlformats.org/officeDocument/2006/math" xmlns:v="urn:schemas-microsoft-com:vml" xmlns:wp14="http://schemas.microsoft.com/office/word/2010/wordprocessingDrawing" xmlns:wp="http://schemas.openxmlformats.org/drawingml/2006/wordprocessingDrawing" xmlns:w10="urn:schemas-microsoft-com:office:word" xmlns:w="http://schemas.openxmlformats.org/wordprocessingml/2006/main" xmlns:w14="http://schemas.microsoft.com/office/word/2010/wordml" xmlns:w15="http://schemas.microsoft.com/office/word/2012/wordml" xmlns:w16cex="http://schemas.microsoft.com/office/word/2018/wordml/cex" xmlns:w16cid="http://schemas.microsoft.com/office/word/2016/wordml/cid" xmlns:w16="http://schemas.microsoft.com/office/word/2018/wordml" xmlns:w16sdtdh="http://schemas.microsoft.com/office/word/2020/wordml/sdtdatahash" xmlns:w16se="http://schemas.microsoft.com/office/word/2015/wordml/symex" xmlns:wpg="http://schemas.microsoft.com/office/word/2010/wordprocessingGroup" xmlns:wpi="http://schemas.microsoft.com/office/word/2010/wordprocessingInk" xmlns:wne="http://schemas.microsoft.com/office/word/2006/wordml" xmlns:wps="http://schemas.microsoft.com/office/word/2010/wordprocessingShape" mc:Ignorable="w14 w15 w16se w16cid w16 w16cex w16sdtdh wp14">
+<w:numbering xmlns:wpc="http://schemas.microsoft.com/office/word/2010/wordprocessingCanvas" xmlns:cx="http://schemas.microsoft.com/office/drawing/2014/chartex" xmlns:cx1="http://schemas.microsoft.com/office/drawing/2015/9/8/chartex" xmlns:cx2="http://schemas.microsoft.com/office/drawing/2015/10/21/chartex" xmlns:cx3="http://schemas.microsoft.com/office/drawing/2016/5/9/chartex" xmlns:cx4="http://schemas.microsoft.com/office/drawing/2016/5/10/chartex" xmlns:cx5="http://schemas.microsoft.com/office/drawing/2016/5/11/chartex" xmlns:cx6="http://schemas.microsoft.com/office/drawing/2016/5/12/chartex" xmlns:cx7="http://schemas.microsoft.com/office/drawing/2016/5/13/chartex" xmlns:cx8="http://schemas.microsoft.com/office/drawing/2016/5/14/chartex" xmlns:mc="http://schemas.openxmlformats.org/markup-compatibility/2006" xmlns:aink="http://schemas.microsoft.com/office/drawing/2016/ink" xmlns:am3d="http://schemas.microsoft.com/office/drawing/2017/model3d" xmlns:o="urn:schemas-microsoft-com:office:office" xmlns:oel="http://schemas.microsoft.com/office/2019/extlst" xmlns:r="http://schemas.openxmlformats.org/officeDocument/2006/relationships" xmlns:m="http://schemas.openxmlformats.org/officeDocument/2006/math" xmlns:v="urn:schemas-microsoft-com:vml" xmlns:wp14="http://schemas.microsoft.com/office/word/2010/wordprocessingDrawing" xmlns:wp="http://schemas.openxmlformats.org/drawingml/2006/wordprocessingDrawing" xmlns:w10="urn:schemas-microsoft-com:office:word" xmlns:w="http://schemas.openxmlformats.org/wordprocessingml/2006/main" xmlns:w14="http://schemas.microsoft.com/office/word/2010/wordml" xmlns:w15="http://schemas.microsoft.com/office/word/2012/wordml" xmlns:w16cex="http://schemas.microsoft.com/office/word/2018/wordml/cex" xmlns:w16cid="http://schemas.microsoft.com/office/word/2016/wordml/cid" xmlns:w16="http://schemas.microsoft.com/office/word/2018/wordml" xmlns:w16sdtdh="http://schemas.microsoft.com/office/word/2020/wordml/sdtdatahash" xmlns:w16se="http://schemas.microsoft.com/office/word/2015/wordml/symex" xmlns:wpg="http://schemas.microsoft.com/office/word/2010/wordprocessingGroup" xmlns:wpi="http://schemas.microsoft.com/office/word/2010/wordprocessingInk" xmlns:wne="http://schemas.microsoft.com/office/word/2006/wordml" xmlns:wps="http://schemas.microsoft.com/office/word/2010/wordprocessingShape" mc:Ignorable="w14 w15 w16se w16cid w16 w16cex w16sdtdh wp14">
   <w:abstractNum w:abstractNumId="0" w15:restartNumberingAfterBreak="0">
+    <w:nsid w:val="0BA732DD"/>
+    <w:multiLevelType w:val="hybridMultilevel"/>
+    <w:tmpl w:val="FC94782E"/>
+    <w:lvl w:ilvl="0" w:tplc="04190001">
+      <w:start w:val="1"/>
+      <w:numFmt w:val="bullet"/>
+      <w:lvlText w:val=""/>
+      <w:lvlJc w:val="left"/>
+      <w:pPr>
+        <w:ind w:left="720" w:hanging="360"/>
+      </w:pPr>
+      <w:rPr>
+        <w:rFonts w:ascii="Symbol" w:hAnsi="Symbol" w:hint="default"/>
+      </w:rPr>
+    </w:lvl>
+    <w:lvl w:ilvl="1" w:tplc="04190003" w:tentative="1">
+      <w:start w:val="1"/>
+      <w:numFmt w:val="bullet"/>
+      <w:lvlText w:val="o"/>
+      <w:lvlJc w:val="left"/>
+      <w:pPr>
+        <w:ind w:left="1440" w:hanging="360"/>
+      </w:pPr>
+      <w:rPr>
+        <w:rFonts w:ascii="Courier New" w:hAnsi="Courier New" w:cs="Courier New" w:hint="default"/>
+      </w:rPr>
+    </w:lvl>
+    <w:lvl w:ilvl="2" w:tplc="04190005" w:tentative="1">
+      <w:start w:val="1"/>
+      <w:numFmt w:val="bullet"/>
+      <w:lvlText w:val=""/>
+      <w:lvlJc w:val="left"/>
+      <w:pPr>
+        <w:ind w:left="2160" w:hanging="360"/>
+      </w:pPr>
+      <w:rPr>
+        <w:rFonts w:ascii="Wingdings" w:hAnsi="Wingdings" w:hint="default"/>
+      </w:rPr>
+    </w:lvl>
+    <w:lvl w:ilvl="3" w:tplc="04190001" w:tentative="1">
+      <w:start w:val="1"/>
+      <w:numFmt w:val="bullet"/>
+      <w:lvlText w:val=""/>
+      <w:lvlJc w:val="left"/>
+      <w:pPr>
+        <w:ind w:left="2880" w:hanging="360"/>
+      </w:pPr>
+      <w:rPr>
+        <w:rFonts w:ascii="Symbol" w:hAnsi="Symbol" w:hint="default"/>
+      </w:rPr>
+    </w:lvl>
+    <w:lvl w:ilvl="4" w:tplc="04190003" w:tentative="1">
+      <w:start w:val="1"/>
+      <w:numFmt w:val="bullet"/>
+      <w:lvlText w:val="o"/>
+      <w:lvlJc w:val="left"/>
+      <w:pPr>
+        <w:ind w:left="3600" w:hanging="360"/>
+      </w:pPr>
+      <w:rPr>
+        <w:rFonts w:ascii="Courier New" w:hAnsi="Courier New" w:cs="Courier New" w:hint="default"/>
+      </w:rPr>
+    </w:lvl>
+    <w:lvl w:ilvl="5" w:tplc="04190005" w:tentative="1">
+      <w:start w:val="1"/>
+      <w:numFmt w:val="bullet"/>
+      <w:lvlText w:val=""/>
+      <w:lvlJc w:val="left"/>
+      <w:pPr>
+        <w:ind w:left="4320" w:hanging="360"/>
+      </w:pPr>
+      <w:rPr>
+        <w:rFonts w:ascii="Wingdings" w:hAnsi="Wingdings" w:hint="default"/>
+      </w:rPr>
+    </w:lvl>
+    <w:lvl w:ilvl="6" w:tplc="04190001" w:tentative="1">
+      <w:start w:val="1"/>
+      <w:numFmt w:val="bullet"/>
+      <w:lvlText w:val=""/>
+      <w:lvlJc w:val="left"/>
+      <w:pPr>
+        <w:ind w:left="5040" w:hanging="360"/>
+      </w:pPr>
+      <w:rPr>
+        <w:rFonts w:ascii="Symbol" w:hAnsi="Symbol" w:hint="default"/>
+      </w:rPr>
+    </w:lvl>
+    <w:lvl w:ilvl="7" w:tplc="04190003" w:tentative="1">
+      <w:start w:val="1"/>
+      <w:numFmt w:val="bullet"/>
+      <w:lvlText w:val="o"/>
+      <w:lvlJc w:val="left"/>
+      <w:pPr>
+        <w:ind w:left="5760" w:hanging="360"/>
+      </w:pPr>
+      <w:rPr>
+        <w:rFonts w:ascii="Courier New" w:hAnsi="Courier New" w:cs="Courier New" w:hint="default"/>
+      </w:rPr>
+    </w:lvl>
+    <w:lvl w:ilvl="8" w:tplc="04190005" w:tentative="1">
+      <w:start w:val="1"/>
+      <w:numFmt w:val="bullet"/>
+      <w:lvlText w:val=""/>
+      <w:lvlJc w:val="left"/>
+      <w:pPr>
+        <w:ind w:left="6480" w:hanging="360"/>
+      </w:pPr>
+      <w:rPr>
+        <w:rFonts w:ascii="Wingdings" w:hAnsi="Wingdings" w:hint="default"/>
+      </w:rPr>
+    </w:lvl>
+  </w:abstractNum>
+  <w:abstractNum w:abstractNumId="1" w15:restartNumberingAfterBreak="0">
+    <w:nsid w:val="110B76BB"/>
+    <w:multiLevelType w:val="hybridMultilevel"/>
+    <w:tmpl w:val="6026EF88"/>
+    <w:lvl w:ilvl="0" w:tplc="04190001">
+      <w:start w:val="1"/>
+      <w:numFmt w:val="bullet"/>
+      <w:lvlText w:val=""/>
+      <w:lvlJc w:val="left"/>
+      <w:pPr>
+        <w:ind w:left="720" w:hanging="360"/>
+      </w:pPr>
+      <w:rPr>
+        <w:rFonts w:ascii="Symbol" w:hAnsi="Symbol" w:hint="default"/>
+      </w:rPr>
+    </w:lvl>
+    <w:lvl w:ilvl="1" w:tplc="04190003" w:tentative="1">
+      <w:start w:val="1"/>
+      <w:numFmt w:val="bullet"/>
+      <w:lvlText w:val="o"/>
+      <w:lvlJc w:val="left"/>
+      <w:pPr>
+        <w:ind w:left="1440" w:hanging="360"/>
+      </w:pPr>
+      <w:rPr>
+        <w:rFonts w:ascii="Courier New" w:hAnsi="Courier New" w:cs="Courier New" w:hint="default"/>
+      </w:rPr>
+    </w:lvl>
+    <w:lvl w:ilvl="2" w:tplc="04190005" w:tentative="1">
+      <w:start w:val="1"/>
+      <w:numFmt w:val="bullet"/>
+      <w:lvlText w:val=""/>
+      <w:lvlJc w:val="left"/>
+      <w:pPr>
+        <w:ind w:left="2160" w:hanging="360"/>
+      </w:pPr>
+      <w:rPr>
+        <w:rFonts w:ascii="Wingdings" w:hAnsi="Wingdings" w:hint="default"/>
+      </w:rPr>
+    </w:lvl>
+    <w:lvl w:ilvl="3" w:tplc="04190001" w:tentative="1">
+      <w:start w:val="1"/>
+      <w:numFmt w:val="bullet"/>
+      <w:lvlText w:val=""/>
+      <w:lvlJc w:val="left"/>
+      <w:pPr>
+        <w:ind w:left="2880" w:hanging="360"/>
+      </w:pPr>
+      <w:rPr>
+        <w:rFonts w:ascii="Symbol" w:hAnsi="Symbol" w:hint="default"/>
+      </w:rPr>
+    </w:lvl>
+    <w:lvl w:ilvl="4" w:tplc="04190003" w:tentative="1">
+      <w:start w:val="1"/>
+      <w:numFmt w:val="bullet"/>
+      <w:lvlText w:val="o"/>
+      <w:lvlJc w:val="left"/>
+      <w:pPr>
+        <w:ind w:left="3600" w:hanging="360"/>
+      </w:pPr>
+      <w:rPr>
+        <w:rFonts w:ascii="Courier New" w:hAnsi="Courier New" w:cs="Courier New" w:hint="default"/>
+      </w:rPr>
+    </w:lvl>
+    <w:lvl w:ilvl="5" w:tplc="04190005" w:tentative="1">
+      <w:start w:val="1"/>
+      <w:numFmt w:val="bullet"/>
+      <w:lvlText w:val=""/>
+      <w:lvlJc w:val="left"/>
+      <w:pPr>
+        <w:ind w:left="4320" w:hanging="360"/>
+      </w:pPr>
+      <w:rPr>
+        <w:rFonts w:ascii="Wingdings" w:hAnsi="Wingdings" w:hint="default"/>
+      </w:rPr>
+    </w:lvl>
+    <w:lvl w:ilvl="6" w:tplc="04190001" w:tentative="1">
+      <w:start w:val="1"/>
+      <w:numFmt w:val="bullet"/>
+      <w:lvlText w:val=""/>
+      <w:lvlJc w:val="left"/>
+      <w:pPr>
+        <w:ind w:left="5040" w:hanging="360"/>
+      </w:pPr>
+      <w:rPr>
+        <w:rFonts w:ascii="Symbol" w:hAnsi="Symbol" w:hint="default"/>
+      </w:rPr>
+    </w:lvl>
+    <w:lvl w:ilvl="7" w:tplc="04190003" w:tentative="1">
+      <w:start w:val="1"/>
+      <w:numFmt w:val="bullet"/>
+      <w:lvlText w:val="o"/>
+      <w:lvlJc w:val="left"/>
+      <w:pPr>
+        <w:ind w:left="5760" w:hanging="360"/>
+      </w:pPr>
+      <w:rPr>
+        <w:rFonts w:ascii="Courier New" w:hAnsi="Courier New" w:cs="Courier New" w:hint="default"/>
+      </w:rPr>
+    </w:lvl>
+    <w:lvl w:ilvl="8" w:tplc="04190005" w:tentative="1">
+      <w:start w:val="1"/>
+      <w:numFmt w:val="bullet"/>
+      <w:lvlText w:val=""/>
+      <w:lvlJc w:val="left"/>
+      <w:pPr>
+        <w:ind w:left="6480" w:hanging="360"/>
+      </w:pPr>
+      <w:rPr>
+        <w:rFonts w:ascii="Wingdings" w:hAnsi="Wingdings" w:hint="default"/>
+      </w:rPr>
+    </w:lvl>
+  </w:abstractNum>
+  <w:abstractNum w:abstractNumId="2" w15:restartNumberingAfterBreak="0">
+    <w:nsid w:val="1765273F"/>
+    <w:multiLevelType w:val="multilevel"/>
+    <w:tmpl w:val="A3D23DE4"/>
+    <w:lvl w:ilvl="0">
+      <w:start w:val="1"/>
+      <w:numFmt w:val="bullet"/>
+      <w:lvlText w:val=""/>
+      <w:lvlJc w:val="left"/>
+      <w:pPr>
+        <w:tabs>
+          <w:tab w:val="num" w:pos="720"/>
+        </w:tabs>
+        <w:ind w:left="720" w:hanging="360"/>
+      </w:pPr>
+      <w:rPr>
+        <w:rFonts w:ascii="Symbol" w:hAnsi="Symbol" w:hint="default"/>
+        <w:sz w:val="20"/>
+      </w:rPr>
+    </w:lvl>
+    <w:lvl w:ilvl="1" w:tentative="1">
+      <w:start w:val="1"/>
+      <w:numFmt w:val="bullet"/>
+      <w:lvlText w:val="o"/>
+      <w:lvlJc w:val="left"/>
+      <w:pPr>
+        <w:tabs>
+          <w:tab w:val="num" w:pos="1440"/>
+        </w:tabs>
+        <w:ind w:left="1440" w:hanging="360"/>
+      </w:pPr>
+      <w:rPr>
+        <w:rFonts w:ascii="Courier New" w:hAnsi="Courier New" w:hint="default"/>
+        <w:sz w:val="20"/>
+      </w:rPr>
+    </w:lvl>
+    <w:lvl w:ilvl="2" w:tentative="1">
+      <w:start w:val="1"/>
+      <w:numFmt w:val="bullet"/>
+      <w:lvlText w:val=""/>
+      <w:lvlJc w:val="left"/>
+      <w:pPr>
+        <w:tabs>
+          <w:tab w:val="num" w:pos="2160"/>
+        </w:tabs>
+        <w:ind w:left="2160" w:hanging="360"/>
+      </w:pPr>
+      <w:rPr>
+        <w:rFonts w:ascii="Wingdings" w:hAnsi="Wingdings" w:hint="default"/>
+        <w:sz w:val="20"/>
+      </w:rPr>
+    </w:lvl>
+    <w:lvl w:ilvl="3" w:tentative="1">
+      <w:start w:val="1"/>
+      <w:numFmt w:val="bullet"/>
+      <w:lvlText w:val=""/>
+      <w:lvlJc w:val="left"/>
+      <w:pPr>
+        <w:tabs>
+          <w:tab w:val="num" w:pos="2880"/>
+        </w:tabs>
+        <w:ind w:left="2880" w:hanging="360"/>
+      </w:pPr>
+      <w:rPr>
+        <w:rFonts w:ascii="Wingdings" w:hAnsi="Wingdings" w:hint="default"/>
+        <w:sz w:val="20"/>
+      </w:rPr>
+    </w:lvl>
+    <w:lvl w:ilvl="4" w:tentative="1">
+      <w:start w:val="1"/>
+      <w:numFmt w:val="bullet"/>
+      <w:lvlText w:val=""/>
+      <w:lvlJc w:val="left"/>
+      <w:pPr>
+        <w:tabs>
+          <w:tab w:val="num" w:pos="3600"/>
+        </w:tabs>
+        <w:ind w:left="3600" w:hanging="360"/>
+      </w:pPr>
+      <w:rPr>
+        <w:rFonts w:ascii="Wingdings" w:hAnsi="Wingdings" w:hint="default"/>
+        <w:sz w:val="20"/>
+      </w:rPr>
+    </w:lvl>
+    <w:lvl w:ilvl="5" w:tentative="1">
+      <w:start w:val="1"/>
+      <w:numFmt w:val="bullet"/>
+      <w:lvlText w:val=""/>
+      <w:lvlJc w:val="left"/>
+      <w:pPr>
+        <w:tabs>
+          <w:tab w:val="num" w:pos="4320"/>
+        </w:tabs>
+        <w:ind w:left="4320" w:hanging="360"/>
+      </w:pPr>
+      <w:rPr>
+        <w:rFonts w:ascii="Wingdings" w:hAnsi="Wingdings" w:hint="default"/>
+        <w:sz w:val="20"/>
+      </w:rPr>
+    </w:lvl>
+    <w:lvl w:ilvl="6" w:tentative="1">
+      <w:start w:val="1"/>
+      <w:numFmt w:val="bullet"/>
+      <w:lvlText w:val=""/>
+      <w:lvlJc w:val="left"/>
+      <w:pPr>
+        <w:tabs>
+          <w:tab w:val="num" w:pos="5040"/>
+        </w:tabs>
+        <w:ind w:left="5040" w:hanging="360"/>
+      </w:pPr>
+      <w:rPr>
+        <w:rFonts w:ascii="Wingdings" w:hAnsi="Wingdings" w:hint="default"/>
+        <w:sz w:val="20"/>
+      </w:rPr>
+    </w:lvl>
+    <w:lvl w:ilvl="7" w:tentative="1">
+      <w:start w:val="1"/>
+      <w:numFmt w:val="bullet"/>
+      <w:lvlText w:val=""/>
+      <w:lvlJc w:val="left"/>
+      <w:pPr>
+        <w:tabs>
+          <w:tab w:val="num" w:pos="5760"/>
+        </w:tabs>
+        <w:ind w:left="5760" w:hanging="360"/>
+      </w:pPr>
+      <w:rPr>
+        <w:rFonts w:ascii="Wingdings" w:hAnsi="Wingdings" w:hint="default"/>
+        <w:sz w:val="20"/>
+      </w:rPr>
+    </w:lvl>
+    <w:lvl w:ilvl="8" w:tentative="1">
+      <w:start w:val="1"/>
+      <w:numFmt w:val="bullet"/>
+      <w:lvlText w:val=""/>
+      <w:lvlJc w:val="left"/>
+      <w:pPr>
+        <w:tabs>
+          <w:tab w:val="num" w:pos="6480"/>
+        </w:tabs>
+        <w:ind w:left="6480" w:hanging="360"/>
+      </w:pPr>
+      <w:rPr>
+        <w:rFonts w:ascii="Wingdings" w:hAnsi="Wingdings" w:hint="default"/>
+        <w:sz w:val="20"/>
+      </w:rPr>
+    </w:lvl>
+  </w:abstractNum>
+  <w:abstractNum w:abstractNumId="3" w15:restartNumberingAfterBreak="0">
     <w:nsid w:val="18B924BE"/>
     <w:multiLevelType w:val="multilevel"/>
     <w:tmpl w:val="3FBA3FCE"/>
@@ -2782,7 +4324,7 @@
       </w:pPr>
     </w:lvl>
   </w:abstractNum>
-  <w:abstractNum w:abstractNumId="1" w15:restartNumberingAfterBreak="0">
+  <w:abstractNum w:abstractNumId="4" w15:restartNumberingAfterBreak="0">
     <w:nsid w:val="1C522AC3"/>
     <w:multiLevelType w:val="hybridMultilevel"/>
     <w:tmpl w:val="87EE4862"/>
@@ -2895,7 +4437,156 @@
       </w:rPr>
     </w:lvl>
   </w:abstractNum>
-  <w:abstractNum w:abstractNumId="2" w15:restartNumberingAfterBreak="0">
+  <w:abstractNum w:abstractNumId="5" w15:restartNumberingAfterBreak="0">
+    <w:nsid w:val="1E8B7238"/>
+    <w:multiLevelType w:val="multilevel"/>
+    <w:tmpl w:val="624EDCC6"/>
+    <w:lvl w:ilvl="0">
+      <w:start w:val="1"/>
+      <w:numFmt w:val="bullet"/>
+      <w:lvlText w:val=""/>
+      <w:lvlJc w:val="left"/>
+      <w:pPr>
+        <w:tabs>
+          <w:tab w:val="num" w:pos="720"/>
+        </w:tabs>
+        <w:ind w:left="720" w:hanging="360"/>
+      </w:pPr>
+      <w:rPr>
+        <w:rFonts w:ascii="Symbol" w:hAnsi="Symbol" w:hint="default"/>
+        <w:sz w:val="20"/>
+      </w:rPr>
+    </w:lvl>
+    <w:lvl w:ilvl="1" w:tentative="1">
+      <w:start w:val="1"/>
+      <w:numFmt w:val="bullet"/>
+      <w:lvlText w:val="o"/>
+      <w:lvlJc w:val="left"/>
+      <w:pPr>
+        <w:tabs>
+          <w:tab w:val="num" w:pos="1440"/>
+        </w:tabs>
+        <w:ind w:left="1440" w:hanging="360"/>
+      </w:pPr>
+      <w:rPr>
+        <w:rFonts w:ascii="Courier New" w:hAnsi="Courier New" w:hint="default"/>
+        <w:sz w:val="20"/>
+      </w:rPr>
+    </w:lvl>
+    <w:lvl w:ilvl="2" w:tentative="1">
+      <w:start w:val="1"/>
+      <w:numFmt w:val="bullet"/>
+      <w:lvlText w:val=""/>
+      <w:lvlJc w:val="left"/>
+      <w:pPr>
+        <w:tabs>
+          <w:tab w:val="num" w:pos="2160"/>
+        </w:tabs>
+        <w:ind w:left="2160" w:hanging="360"/>
+      </w:pPr>
+      <w:rPr>
+        <w:rFonts w:ascii="Wingdings" w:hAnsi="Wingdings" w:hint="default"/>
+        <w:sz w:val="20"/>
+      </w:rPr>
+    </w:lvl>
+    <w:lvl w:ilvl="3" w:tentative="1">
+      <w:start w:val="1"/>
+      <w:numFmt w:val="bullet"/>
+      <w:lvlText w:val=""/>
+      <w:lvlJc w:val="left"/>
+      <w:pPr>
+        <w:tabs>
+          <w:tab w:val="num" w:pos="2880"/>
+        </w:tabs>
+        <w:ind w:left="2880" w:hanging="360"/>
+      </w:pPr>
+      <w:rPr>
+        <w:rFonts w:ascii="Wingdings" w:hAnsi="Wingdings" w:hint="default"/>
+        <w:sz w:val="20"/>
+      </w:rPr>
+    </w:lvl>
+    <w:lvl w:ilvl="4" w:tentative="1">
+      <w:start w:val="1"/>
+      <w:numFmt w:val="bullet"/>
+      <w:lvlText w:val=""/>
+      <w:lvlJc w:val="left"/>
+      <w:pPr>
+        <w:tabs>
+          <w:tab w:val="num" w:pos="3600"/>
+        </w:tabs>
+        <w:ind w:left="3600" w:hanging="360"/>
+      </w:pPr>
+      <w:rPr>
+        <w:rFonts w:ascii="Wingdings" w:hAnsi="Wingdings" w:hint="default"/>
+        <w:sz w:val="20"/>
+      </w:rPr>
+    </w:lvl>
+    <w:lvl w:ilvl="5" w:tentative="1">
+      <w:start w:val="1"/>
+      <w:numFmt w:val="bullet"/>
+      <w:lvlText w:val=""/>
+      <w:lvlJc w:val="left"/>
+      <w:pPr>
+        <w:tabs>
+          <w:tab w:val="num" w:pos="4320"/>
+        </w:tabs>
+        <w:ind w:left="4320" w:hanging="360"/>
+      </w:pPr>
+      <w:rPr>
+        <w:rFonts w:ascii="Wingdings" w:hAnsi="Wingdings" w:hint="default"/>
+        <w:sz w:val="20"/>
+      </w:rPr>
+    </w:lvl>
+    <w:lvl w:ilvl="6" w:tentative="1">
+      <w:start w:val="1"/>
+      <w:numFmt w:val="bullet"/>
+      <w:lvlText w:val=""/>
+      <w:lvlJc w:val="left"/>
+      <w:pPr>
+        <w:tabs>
+          <w:tab w:val="num" w:pos="5040"/>
+        </w:tabs>
+        <w:ind w:left="5040" w:hanging="360"/>
+      </w:pPr>
+      <w:rPr>
+        <w:rFonts w:ascii="Wingdings" w:hAnsi="Wingdings" w:hint="default"/>
+        <w:sz w:val="20"/>
+      </w:rPr>
+    </w:lvl>
+    <w:lvl w:ilvl="7" w:tentative="1">
+      <w:start w:val="1"/>
+      <w:numFmt w:val="bullet"/>
+      <w:lvlText w:val=""/>
+      <w:lvlJc w:val="left"/>
+      <w:pPr>
+        <w:tabs>
+          <w:tab w:val="num" w:pos="5760"/>
+        </w:tabs>
+        <w:ind w:left="5760" w:hanging="360"/>
+      </w:pPr>
+      <w:rPr>
+        <w:rFonts w:ascii="Wingdings" w:hAnsi="Wingdings" w:hint="default"/>
+        <w:sz w:val="20"/>
+      </w:rPr>
+    </w:lvl>
+    <w:lvl w:ilvl="8" w:tentative="1">
+      <w:start w:val="1"/>
+      <w:numFmt w:val="bullet"/>
+      <w:lvlText w:val=""/>
+      <w:lvlJc w:val="left"/>
+      <w:pPr>
+        <w:tabs>
+          <w:tab w:val="num" w:pos="6480"/>
+        </w:tabs>
+        <w:ind w:left="6480" w:hanging="360"/>
+      </w:pPr>
+      <w:rPr>
+        <w:rFonts w:ascii="Wingdings" w:hAnsi="Wingdings" w:hint="default"/>
+        <w:sz w:val="20"/>
+      </w:rPr>
+    </w:lvl>
+  </w:abstractNum>
+  <w:abstractNum w:abstractNumId="6" w15:restartNumberingAfterBreak="0">
     <w:nsid w:val="2FAC0F1C"/>
     <w:multiLevelType w:val="hybridMultilevel"/>
     <w:tmpl w:val="B6EE46C0"/>
@@ -3008,7 +4699,7 @@
       </w:rPr>
     </w:lvl>
   </w:abstractNum>
-  <w:abstractNum w:abstractNumId="3" w15:restartNumberingAfterBreak="0">
+  <w:abstractNum w:abstractNumId="7" w15:restartNumberingAfterBreak="0">
     <w:nsid w:val="3AE64F50"/>
     <w:multiLevelType w:val="hybridMultilevel"/>
     <w:tmpl w:val="FDAC7D66"/>
@@ -3121,7 +4812,156 @@
       </w:rPr>
     </w:lvl>
   </w:abstractNum>
-  <w:abstractNum w:abstractNumId="4" w15:restartNumberingAfterBreak="0">
+  <w:abstractNum w:abstractNumId="8" w15:restartNumberingAfterBreak="0">
+    <w:nsid w:val="3C024B3A"/>
+    <w:multiLevelType w:val="multilevel"/>
+    <w:tmpl w:val="462EA650"/>
+    <w:lvl w:ilvl="0">
+      <w:start w:val="1"/>
+      <w:numFmt w:val="bullet"/>
+      <w:lvlText w:val=""/>
+      <w:lvlJc w:val="left"/>
+      <w:pPr>
+        <w:tabs>
+          <w:tab w:val="num" w:pos="720"/>
+        </w:tabs>
+        <w:ind w:left="720" w:hanging="360"/>
+      </w:pPr>
+      <w:rPr>
+        <w:rFonts w:ascii="Symbol" w:hAnsi="Symbol" w:hint="default"/>
+        <w:sz w:val="20"/>
+      </w:rPr>
+    </w:lvl>
+    <w:lvl w:ilvl="1" w:tentative="1">
+      <w:start w:val="1"/>
+      <w:numFmt w:val="bullet"/>
+      <w:lvlText w:val="o"/>
+      <w:lvlJc w:val="left"/>
+      <w:pPr>
+        <w:tabs>
+          <w:tab w:val="num" w:pos="1440"/>
+        </w:tabs>
+        <w:ind w:left="1440" w:hanging="360"/>
+      </w:pPr>
+      <w:rPr>
+        <w:rFonts w:ascii="Courier New" w:hAnsi="Courier New" w:hint="default"/>
+        <w:sz w:val="20"/>
+      </w:rPr>
+    </w:lvl>
+    <w:lvl w:ilvl="2" w:tentative="1">
+      <w:start w:val="1"/>
+      <w:numFmt w:val="bullet"/>
+      <w:lvlText w:val=""/>
+      <w:lvlJc w:val="left"/>
+      <w:pPr>
+        <w:tabs>
+          <w:tab w:val="num" w:pos="2160"/>
+        </w:tabs>
+        <w:ind w:left="2160" w:hanging="360"/>
+      </w:pPr>
+      <w:rPr>
+        <w:rFonts w:ascii="Wingdings" w:hAnsi="Wingdings" w:hint="default"/>
+        <w:sz w:val="20"/>
+      </w:rPr>
+    </w:lvl>
+    <w:lvl w:ilvl="3" w:tentative="1">
+      <w:start w:val="1"/>
+      <w:numFmt w:val="bullet"/>
+      <w:lvlText w:val=""/>
+      <w:lvlJc w:val="left"/>
+      <w:pPr>
+        <w:tabs>
+          <w:tab w:val="num" w:pos="2880"/>
+        </w:tabs>
+        <w:ind w:left="2880" w:hanging="360"/>
+      </w:pPr>
+      <w:rPr>
+        <w:rFonts w:ascii="Wingdings" w:hAnsi="Wingdings" w:hint="default"/>
+        <w:sz w:val="20"/>
+      </w:rPr>
+    </w:lvl>
+    <w:lvl w:ilvl="4" w:tentative="1">
+      <w:start w:val="1"/>
+      <w:numFmt w:val="bullet"/>
+      <w:lvlText w:val=""/>
+      <w:lvlJc w:val="left"/>
+      <w:pPr>
+        <w:tabs>
+          <w:tab w:val="num" w:pos="3600"/>
+        </w:tabs>
+        <w:ind w:left="3600" w:hanging="360"/>
+      </w:pPr>
+      <w:rPr>
+        <w:rFonts w:ascii="Wingdings" w:hAnsi="Wingdings" w:hint="default"/>
+        <w:sz w:val="20"/>
+      </w:rPr>
+    </w:lvl>
+    <w:lvl w:ilvl="5" w:tentative="1">
+      <w:start w:val="1"/>
+      <w:numFmt w:val="bullet"/>
+      <w:lvlText w:val=""/>
+      <w:lvlJc w:val="left"/>
+      <w:pPr>
+        <w:tabs>
+          <w:tab w:val="num" w:pos="4320"/>
+        </w:tabs>
+        <w:ind w:left="4320" w:hanging="360"/>
+      </w:pPr>
+      <w:rPr>
+        <w:rFonts w:ascii="Wingdings" w:hAnsi="Wingdings" w:hint="default"/>
+        <w:sz w:val="20"/>
+      </w:rPr>
+    </w:lvl>
+    <w:lvl w:ilvl="6" w:tentative="1">
+      <w:start w:val="1"/>
+      <w:numFmt w:val="bullet"/>
+      <w:lvlText w:val=""/>
+      <w:lvlJc w:val="left"/>
+      <w:pPr>
+        <w:tabs>
+          <w:tab w:val="num" w:pos="5040"/>
+        </w:tabs>
+        <w:ind w:left="5040" w:hanging="360"/>
+      </w:pPr>
+      <w:rPr>
+        <w:rFonts w:ascii="Wingdings" w:hAnsi="Wingdings" w:hint="default"/>
+        <w:sz w:val="20"/>
+      </w:rPr>
+    </w:lvl>
+    <w:lvl w:ilvl="7" w:tentative="1">
+      <w:start w:val="1"/>
+      <w:numFmt w:val="bullet"/>
+      <w:lvlText w:val=""/>
+      <w:lvlJc w:val="left"/>
+      <w:pPr>
+        <w:tabs>
+          <w:tab w:val="num" w:pos="5760"/>
+        </w:tabs>
+        <w:ind w:left="5760" w:hanging="360"/>
+      </w:pPr>
+      <w:rPr>
+        <w:rFonts w:ascii="Wingdings" w:hAnsi="Wingdings" w:hint="default"/>
+        <w:sz w:val="20"/>
+      </w:rPr>
+    </w:lvl>
+    <w:lvl w:ilvl="8" w:tentative="1">
+      <w:start w:val="1"/>
+      <w:numFmt w:val="bullet"/>
+      <w:lvlText w:val=""/>
+      <w:lvlJc w:val="left"/>
+      <w:pPr>
+        <w:tabs>
+          <w:tab w:val="num" w:pos="6480"/>
+        </w:tabs>
+        <w:ind w:left="6480" w:hanging="360"/>
+      </w:pPr>
+      <w:rPr>
+        <w:rFonts w:ascii="Wingdings" w:hAnsi="Wingdings" w:hint="default"/>
+        <w:sz w:val="20"/>
+      </w:rPr>
+    </w:lvl>
+  </w:abstractNum>
+  <w:abstractNum w:abstractNumId="9" w15:restartNumberingAfterBreak="0">
     <w:nsid w:val="49BB5F40"/>
     <w:multiLevelType w:val="hybridMultilevel"/>
     <w:tmpl w:val="D07829A4"/>
@@ -3234,7 +5074,603 @@
       </w:rPr>
     </w:lvl>
   </w:abstractNum>
-  <w:abstractNum w:abstractNumId="5" w15:restartNumberingAfterBreak="0">
+  <w:abstractNum w:abstractNumId="10" w15:restartNumberingAfterBreak="0">
+    <w:nsid w:val="53BE578B"/>
+    <w:multiLevelType w:val="multilevel"/>
+    <w:tmpl w:val="863C12E8"/>
+    <w:lvl w:ilvl="0">
+      <w:start w:val="1"/>
+      <w:numFmt w:val="bullet"/>
+      <w:lvlText w:val=""/>
+      <w:lvlJc w:val="left"/>
+      <w:pPr>
+        <w:tabs>
+          <w:tab w:val="num" w:pos="720"/>
+        </w:tabs>
+        <w:ind w:left="720" w:hanging="360"/>
+      </w:pPr>
+      <w:rPr>
+        <w:rFonts w:ascii="Symbol" w:hAnsi="Symbol" w:hint="default"/>
+        <w:sz w:val="20"/>
+      </w:rPr>
+    </w:lvl>
+    <w:lvl w:ilvl="1" w:tentative="1">
+      <w:start w:val="1"/>
+      <w:numFmt w:val="bullet"/>
+      <w:lvlText w:val="o"/>
+      <w:lvlJc w:val="left"/>
+      <w:pPr>
+        <w:tabs>
+          <w:tab w:val="num" w:pos="1440"/>
+        </w:tabs>
+        <w:ind w:left="1440" w:hanging="360"/>
+      </w:pPr>
+      <w:rPr>
+        <w:rFonts w:ascii="Courier New" w:hAnsi="Courier New" w:hint="default"/>
+        <w:sz w:val="20"/>
+      </w:rPr>
+    </w:lvl>
+    <w:lvl w:ilvl="2" w:tentative="1">
+      <w:start w:val="1"/>
+      <w:numFmt w:val="bullet"/>
+      <w:lvlText w:val=""/>
+      <w:lvlJc w:val="left"/>
+      <w:pPr>
+        <w:tabs>
+          <w:tab w:val="num" w:pos="2160"/>
+        </w:tabs>
+        <w:ind w:left="2160" w:hanging="360"/>
+      </w:pPr>
+      <w:rPr>
+        <w:rFonts w:ascii="Wingdings" w:hAnsi="Wingdings" w:hint="default"/>
+        <w:sz w:val="20"/>
+      </w:rPr>
+    </w:lvl>
+    <w:lvl w:ilvl="3" w:tentative="1">
+      <w:start w:val="1"/>
+      <w:numFmt w:val="bullet"/>
+      <w:lvlText w:val=""/>
+      <w:lvlJc w:val="left"/>
+      <w:pPr>
+        <w:tabs>
+          <w:tab w:val="num" w:pos="2880"/>
+        </w:tabs>
+        <w:ind w:left="2880" w:hanging="360"/>
+      </w:pPr>
+      <w:rPr>
+        <w:rFonts w:ascii="Wingdings" w:hAnsi="Wingdings" w:hint="default"/>
+        <w:sz w:val="20"/>
+      </w:rPr>
+    </w:lvl>
+    <w:lvl w:ilvl="4" w:tentative="1">
+      <w:start w:val="1"/>
+      <w:numFmt w:val="bullet"/>
+      <w:lvlText w:val=""/>
+      <w:lvlJc w:val="left"/>
+      <w:pPr>
+        <w:tabs>
+          <w:tab w:val="num" w:pos="3600"/>
+        </w:tabs>
+        <w:ind w:left="3600" w:hanging="360"/>
+      </w:pPr>
+      <w:rPr>
+        <w:rFonts w:ascii="Wingdings" w:hAnsi="Wingdings" w:hint="default"/>
+        <w:sz w:val="20"/>
+      </w:rPr>
+    </w:lvl>
+    <w:lvl w:ilvl="5" w:tentative="1">
+      <w:start w:val="1"/>
+      <w:numFmt w:val="bullet"/>
+      <w:lvlText w:val=""/>
+      <w:lvlJc w:val="left"/>
+      <w:pPr>
+        <w:tabs>
+          <w:tab w:val="num" w:pos="4320"/>
+        </w:tabs>
+        <w:ind w:left="4320" w:hanging="360"/>
+      </w:pPr>
+      <w:rPr>
+        <w:rFonts w:ascii="Wingdings" w:hAnsi="Wingdings" w:hint="default"/>
+        <w:sz w:val="20"/>
+      </w:rPr>
+    </w:lvl>
+    <w:lvl w:ilvl="6" w:tentative="1">
+      <w:start w:val="1"/>
+      <w:numFmt w:val="bullet"/>
+      <w:lvlText w:val=""/>
+      <w:lvlJc w:val="left"/>
+      <w:pPr>
+        <w:tabs>
+          <w:tab w:val="num" w:pos="5040"/>
+        </w:tabs>
+        <w:ind w:left="5040" w:hanging="360"/>
+      </w:pPr>
+      <w:rPr>
+        <w:rFonts w:ascii="Wingdings" w:hAnsi="Wingdings" w:hint="default"/>
+        <w:sz w:val="20"/>
+      </w:rPr>
+    </w:lvl>
+    <w:lvl w:ilvl="7" w:tentative="1">
+      <w:start w:val="1"/>
+      <w:numFmt w:val="bullet"/>
+      <w:lvlText w:val=""/>
+      <w:lvlJc w:val="left"/>
+      <w:pPr>
+        <w:tabs>
+          <w:tab w:val="num" w:pos="5760"/>
+        </w:tabs>
+        <w:ind w:left="5760" w:hanging="360"/>
+      </w:pPr>
+      <w:rPr>
+        <w:rFonts w:ascii="Wingdings" w:hAnsi="Wingdings" w:hint="default"/>
+        <w:sz w:val="20"/>
+      </w:rPr>
+    </w:lvl>
+    <w:lvl w:ilvl="8" w:tentative="1">
+      <w:start w:val="1"/>
+      <w:numFmt w:val="bullet"/>
+      <w:lvlText w:val=""/>
+      <w:lvlJc w:val="left"/>
+      <w:pPr>
+        <w:tabs>
+          <w:tab w:val="num" w:pos="6480"/>
+        </w:tabs>
+        <w:ind w:left="6480" w:hanging="360"/>
+      </w:pPr>
+      <w:rPr>
+        <w:rFonts w:ascii="Wingdings" w:hAnsi="Wingdings" w:hint="default"/>
+        <w:sz w:val="20"/>
+      </w:rPr>
+    </w:lvl>
+  </w:abstractNum>
+  <w:abstractNum w:abstractNumId="11" w15:restartNumberingAfterBreak="0">
+    <w:nsid w:val="5C9E763B"/>
+    <w:multiLevelType w:val="multilevel"/>
+    <w:tmpl w:val="FA88F66C"/>
+    <w:lvl w:ilvl="0">
+      <w:start w:val="1"/>
+      <w:numFmt w:val="bullet"/>
+      <w:lvlText w:val=""/>
+      <w:lvlJc w:val="left"/>
+      <w:pPr>
+        <w:tabs>
+          <w:tab w:val="num" w:pos="720"/>
+        </w:tabs>
+        <w:ind w:left="720" w:hanging="360"/>
+      </w:pPr>
+      <w:rPr>
+        <w:rFonts w:ascii="Symbol" w:hAnsi="Symbol" w:hint="default"/>
+        <w:sz w:val="20"/>
+      </w:rPr>
+    </w:lvl>
+    <w:lvl w:ilvl="1" w:tentative="1">
+      <w:start w:val="1"/>
+      <w:numFmt w:val="bullet"/>
+      <w:lvlText w:val="o"/>
+      <w:lvlJc w:val="left"/>
+      <w:pPr>
+        <w:tabs>
+          <w:tab w:val="num" w:pos="1440"/>
+        </w:tabs>
+        <w:ind w:left="1440" w:hanging="360"/>
+      </w:pPr>
+      <w:rPr>
+        <w:rFonts w:ascii="Courier New" w:hAnsi="Courier New" w:hint="default"/>
+        <w:sz w:val="20"/>
+      </w:rPr>
+    </w:lvl>
+    <w:lvl w:ilvl="2" w:tentative="1">
+      <w:start w:val="1"/>
+      <w:numFmt w:val="bullet"/>
+      <w:lvlText w:val=""/>
+      <w:lvlJc w:val="left"/>
+      <w:pPr>
+        <w:tabs>
+          <w:tab w:val="num" w:pos="2160"/>
+        </w:tabs>
+        <w:ind w:left="2160" w:hanging="360"/>
+      </w:pPr>
+      <w:rPr>
+        <w:rFonts w:ascii="Wingdings" w:hAnsi="Wingdings" w:hint="default"/>
+        <w:sz w:val="20"/>
+      </w:rPr>
+    </w:lvl>
+    <w:lvl w:ilvl="3" w:tentative="1">
+      <w:start w:val="1"/>
+      <w:numFmt w:val="bullet"/>
+      <w:lvlText w:val=""/>
+      <w:lvlJc w:val="left"/>
+      <w:pPr>
+        <w:tabs>
+          <w:tab w:val="num" w:pos="2880"/>
+        </w:tabs>
+        <w:ind w:left="2880" w:hanging="360"/>
+      </w:pPr>
+      <w:rPr>
+        <w:rFonts w:ascii="Wingdings" w:hAnsi="Wingdings" w:hint="default"/>
+        <w:sz w:val="20"/>
+      </w:rPr>
+    </w:lvl>
+    <w:lvl w:ilvl="4" w:tentative="1">
+      <w:start w:val="1"/>
+      <w:numFmt w:val="bullet"/>
+      <w:lvlText w:val=""/>
+      <w:lvlJc w:val="left"/>
+      <w:pPr>
+        <w:tabs>
+          <w:tab w:val="num" w:pos="3600"/>
+        </w:tabs>
+        <w:ind w:left="3600" w:hanging="360"/>
+      </w:pPr>
+      <w:rPr>
+        <w:rFonts w:ascii="Wingdings" w:hAnsi="Wingdings" w:hint="default"/>
+        <w:sz w:val="20"/>
+      </w:rPr>
+    </w:lvl>
+    <w:lvl w:ilvl="5" w:tentative="1">
+      <w:start w:val="1"/>
+      <w:numFmt w:val="bullet"/>
+      <w:lvlText w:val=""/>
+      <w:lvlJc w:val="left"/>
+      <w:pPr>
+        <w:tabs>
+          <w:tab w:val="num" w:pos="4320"/>
+        </w:tabs>
+        <w:ind w:left="4320" w:hanging="360"/>
+      </w:pPr>
+      <w:rPr>
+        <w:rFonts w:ascii="Wingdings" w:hAnsi="Wingdings" w:hint="default"/>
+        <w:sz w:val="20"/>
+      </w:rPr>
+    </w:lvl>
+    <w:lvl w:ilvl="6" w:tentative="1">
+      <w:start w:val="1"/>
+      <w:numFmt w:val="bullet"/>
+      <w:lvlText w:val=""/>
+      <w:lvlJc w:val="left"/>
+      <w:pPr>
+        <w:tabs>
+          <w:tab w:val="num" w:pos="5040"/>
+        </w:tabs>
+        <w:ind w:left="5040" w:hanging="360"/>
+      </w:pPr>
+      <w:rPr>
+        <w:rFonts w:ascii="Wingdings" w:hAnsi="Wingdings" w:hint="default"/>
+        <w:sz w:val="20"/>
+      </w:rPr>
+    </w:lvl>
+    <w:lvl w:ilvl="7" w:tentative="1">
+      <w:start w:val="1"/>
+      <w:numFmt w:val="bullet"/>
+      <w:lvlText w:val=""/>
+      <w:lvlJc w:val="left"/>
+      <w:pPr>
+        <w:tabs>
+          <w:tab w:val="num" w:pos="5760"/>
+        </w:tabs>
+        <w:ind w:left="5760" w:hanging="360"/>
+      </w:pPr>
+      <w:rPr>
+        <w:rFonts w:ascii="Wingdings" w:hAnsi="Wingdings" w:hint="default"/>
+        <w:sz w:val="20"/>
+      </w:rPr>
+    </w:lvl>
+    <w:lvl w:ilvl="8" w:tentative="1">
+      <w:start w:val="1"/>
+      <w:numFmt w:val="bullet"/>
+      <w:lvlText w:val=""/>
+      <w:lvlJc w:val="left"/>
+      <w:pPr>
+        <w:tabs>
+          <w:tab w:val="num" w:pos="6480"/>
+        </w:tabs>
+        <w:ind w:left="6480" w:hanging="360"/>
+      </w:pPr>
+      <w:rPr>
+        <w:rFonts w:ascii="Wingdings" w:hAnsi="Wingdings" w:hint="default"/>
+        <w:sz w:val="20"/>
+      </w:rPr>
+    </w:lvl>
+  </w:abstractNum>
+  <w:abstractNum w:abstractNumId="12" w15:restartNumberingAfterBreak="0">
+    <w:nsid w:val="5F6B4740"/>
+    <w:multiLevelType w:val="multilevel"/>
+    <w:tmpl w:val="40F08F4C"/>
+    <w:lvl w:ilvl="0">
+      <w:start w:val="1"/>
+      <w:numFmt w:val="bullet"/>
+      <w:lvlText w:val=""/>
+      <w:lvlJc w:val="left"/>
+      <w:pPr>
+        <w:tabs>
+          <w:tab w:val="num" w:pos="720"/>
+        </w:tabs>
+        <w:ind w:left="720" w:hanging="360"/>
+      </w:pPr>
+      <w:rPr>
+        <w:rFonts w:ascii="Symbol" w:hAnsi="Symbol" w:hint="default"/>
+        <w:sz w:val="20"/>
+      </w:rPr>
+    </w:lvl>
+    <w:lvl w:ilvl="1" w:tentative="1">
+      <w:start w:val="1"/>
+      <w:numFmt w:val="bullet"/>
+      <w:lvlText w:val="o"/>
+      <w:lvlJc w:val="left"/>
+      <w:pPr>
+        <w:tabs>
+          <w:tab w:val="num" w:pos="1440"/>
+        </w:tabs>
+        <w:ind w:left="1440" w:hanging="360"/>
+      </w:pPr>
+      <w:rPr>
+        <w:rFonts w:ascii="Courier New" w:hAnsi="Courier New" w:hint="default"/>
+        <w:sz w:val="20"/>
+      </w:rPr>
+    </w:lvl>
+    <w:lvl w:ilvl="2" w:tentative="1">
+      <w:start w:val="1"/>
+      <w:numFmt w:val="bullet"/>
+      <w:lvlText w:val=""/>
+      <w:lvlJc w:val="left"/>
+      <w:pPr>
+        <w:tabs>
+          <w:tab w:val="num" w:pos="2160"/>
+        </w:tabs>
+        <w:ind w:left="2160" w:hanging="360"/>
+      </w:pPr>
+      <w:rPr>
+        <w:rFonts w:ascii="Wingdings" w:hAnsi="Wingdings" w:hint="default"/>
+        <w:sz w:val="20"/>
+      </w:rPr>
+    </w:lvl>
+    <w:lvl w:ilvl="3" w:tentative="1">
+      <w:start w:val="1"/>
+      <w:numFmt w:val="bullet"/>
+      <w:lvlText w:val=""/>
+      <w:lvlJc w:val="left"/>
+      <w:pPr>
+        <w:tabs>
+          <w:tab w:val="num" w:pos="2880"/>
+        </w:tabs>
+        <w:ind w:left="2880" w:hanging="360"/>
+      </w:pPr>
+      <w:rPr>
+        <w:rFonts w:ascii="Wingdings" w:hAnsi="Wingdings" w:hint="default"/>
+        <w:sz w:val="20"/>
+      </w:rPr>
+    </w:lvl>
+    <w:lvl w:ilvl="4" w:tentative="1">
+      <w:start w:val="1"/>
+      <w:numFmt w:val="bullet"/>
+      <w:lvlText w:val=""/>
+      <w:lvlJc w:val="left"/>
+      <w:pPr>
+        <w:tabs>
+          <w:tab w:val="num" w:pos="3600"/>
+        </w:tabs>
+        <w:ind w:left="3600" w:hanging="360"/>
+      </w:pPr>
+      <w:rPr>
+        <w:rFonts w:ascii="Wingdings" w:hAnsi="Wingdings" w:hint="default"/>
+        <w:sz w:val="20"/>
+      </w:rPr>
+    </w:lvl>
+    <w:lvl w:ilvl="5" w:tentative="1">
+      <w:start w:val="1"/>
+      <w:numFmt w:val="bullet"/>
+      <w:lvlText w:val=""/>
+      <w:lvlJc w:val="left"/>
+      <w:pPr>
+        <w:tabs>
+          <w:tab w:val="num" w:pos="4320"/>
+        </w:tabs>
+        <w:ind w:left="4320" w:hanging="360"/>
+      </w:pPr>
+      <w:rPr>
+        <w:rFonts w:ascii="Wingdings" w:hAnsi="Wingdings" w:hint="default"/>
+        <w:sz w:val="20"/>
+      </w:rPr>
+    </w:lvl>
+    <w:lvl w:ilvl="6" w:tentative="1">
+      <w:start w:val="1"/>
+      <w:numFmt w:val="bullet"/>
+      <w:lvlText w:val=""/>
+      <w:lvlJc w:val="left"/>
+      <w:pPr>
+        <w:tabs>
+          <w:tab w:val="num" w:pos="5040"/>
+        </w:tabs>
+        <w:ind w:left="5040" w:hanging="360"/>
+      </w:pPr>
+      <w:rPr>
+        <w:rFonts w:ascii="Wingdings" w:hAnsi="Wingdings" w:hint="default"/>
+        <w:sz w:val="20"/>
+      </w:rPr>
+    </w:lvl>
+    <w:lvl w:ilvl="7" w:tentative="1">
+      <w:start w:val="1"/>
+      <w:numFmt w:val="bullet"/>
+      <w:lvlText w:val=""/>
+      <w:lvlJc w:val="left"/>
+      <w:pPr>
+        <w:tabs>
+          <w:tab w:val="num" w:pos="5760"/>
+        </w:tabs>
+        <w:ind w:left="5760" w:hanging="360"/>
+      </w:pPr>
+      <w:rPr>
+        <w:rFonts w:ascii="Wingdings" w:hAnsi="Wingdings" w:hint="default"/>
+        <w:sz w:val="20"/>
+      </w:rPr>
+    </w:lvl>
+    <w:lvl w:ilvl="8" w:tentative="1">
+      <w:start w:val="1"/>
+      <w:numFmt w:val="bullet"/>
+      <w:lvlText w:val=""/>
+      <w:lvlJc w:val="left"/>
+      <w:pPr>
+        <w:tabs>
+          <w:tab w:val="num" w:pos="6480"/>
+        </w:tabs>
+        <w:ind w:left="6480" w:hanging="360"/>
+      </w:pPr>
+      <w:rPr>
+        <w:rFonts w:ascii="Wingdings" w:hAnsi="Wingdings" w:hint="default"/>
+        <w:sz w:val="20"/>
+      </w:rPr>
+    </w:lvl>
+  </w:abstractNum>
+  <w:abstractNum w:abstractNumId="13" w15:restartNumberingAfterBreak="0">
+    <w:nsid w:val="68A7144C"/>
+    <w:multiLevelType w:val="multilevel"/>
+    <w:tmpl w:val="D72419C6"/>
+    <w:lvl w:ilvl="0">
+      <w:start w:val="1"/>
+      <w:numFmt w:val="bullet"/>
+      <w:lvlText w:val=""/>
+      <w:lvlJc w:val="left"/>
+      <w:pPr>
+        <w:tabs>
+          <w:tab w:val="num" w:pos="720"/>
+        </w:tabs>
+        <w:ind w:left="720" w:hanging="360"/>
+      </w:pPr>
+      <w:rPr>
+        <w:rFonts w:ascii="Symbol" w:hAnsi="Symbol" w:hint="default"/>
+        <w:sz w:val="20"/>
+      </w:rPr>
+    </w:lvl>
+    <w:lvl w:ilvl="1" w:tentative="1">
+      <w:start w:val="1"/>
+      <w:numFmt w:val="bullet"/>
+      <w:lvlText w:val="o"/>
+      <w:lvlJc w:val="left"/>
+      <w:pPr>
+        <w:tabs>
+          <w:tab w:val="num" w:pos="1440"/>
+        </w:tabs>
+        <w:ind w:left="1440" w:hanging="360"/>
+      </w:pPr>
+      <w:rPr>
+        <w:rFonts w:ascii="Courier New" w:hAnsi="Courier New" w:hint="default"/>
+        <w:sz w:val="20"/>
+      </w:rPr>
+    </w:lvl>
+    <w:lvl w:ilvl="2" w:tentative="1">
+      <w:start w:val="1"/>
+      <w:numFmt w:val="bullet"/>
+      <w:lvlText w:val=""/>
+      <w:lvlJc w:val="left"/>
+      <w:pPr>
+        <w:tabs>
+          <w:tab w:val="num" w:pos="2160"/>
+        </w:tabs>
+        <w:ind w:left="2160" w:hanging="360"/>
+      </w:pPr>
+      <w:rPr>
+        <w:rFonts w:ascii="Wingdings" w:hAnsi="Wingdings" w:hint="default"/>
+        <w:sz w:val="20"/>
+      </w:rPr>
+    </w:lvl>
+    <w:lvl w:ilvl="3" w:tentative="1">
+      <w:start w:val="1"/>
+      <w:numFmt w:val="bullet"/>
+      <w:lvlText w:val=""/>
+      <w:lvlJc w:val="left"/>
+      <w:pPr>
+        <w:tabs>
+          <w:tab w:val="num" w:pos="2880"/>
+        </w:tabs>
+        <w:ind w:left="2880" w:hanging="360"/>
+      </w:pPr>
+      <w:rPr>
+        <w:rFonts w:ascii="Wingdings" w:hAnsi="Wingdings" w:hint="default"/>
+        <w:sz w:val="20"/>
+      </w:rPr>
+    </w:lvl>
+    <w:lvl w:ilvl="4" w:tentative="1">
+      <w:start w:val="1"/>
+      <w:numFmt w:val="bullet"/>
+      <w:lvlText w:val=""/>
+      <w:lvlJc w:val="left"/>
+      <w:pPr>
+        <w:tabs>
+          <w:tab w:val="num" w:pos="3600"/>
+        </w:tabs>
+        <w:ind w:left="3600" w:hanging="360"/>
+      </w:pPr>
+      <w:rPr>
+        <w:rFonts w:ascii="Wingdings" w:hAnsi="Wingdings" w:hint="default"/>
+        <w:sz w:val="20"/>
+      </w:rPr>
+    </w:lvl>
+    <w:lvl w:ilvl="5" w:tentative="1">
+      <w:start w:val="1"/>
+      <w:numFmt w:val="bullet"/>
+      <w:lvlText w:val=""/>
+      <w:lvlJc w:val="left"/>
+      <w:pPr>
+        <w:tabs>
+          <w:tab w:val="num" w:pos="4320"/>
+        </w:tabs>
+        <w:ind w:left="4320" w:hanging="360"/>
+      </w:pPr>
+      <w:rPr>
+        <w:rFonts w:ascii="Wingdings" w:hAnsi="Wingdings" w:hint="default"/>
+        <w:sz w:val="20"/>
+      </w:rPr>
+    </w:lvl>
+    <w:lvl w:ilvl="6" w:tentative="1">
+      <w:start w:val="1"/>
+      <w:numFmt w:val="bullet"/>
+      <w:lvlText w:val=""/>
+      <w:lvlJc w:val="left"/>
+      <w:pPr>
+        <w:tabs>
+          <w:tab w:val="num" w:pos="5040"/>
+        </w:tabs>
+        <w:ind w:left="5040" w:hanging="360"/>
+      </w:pPr>
+      <w:rPr>
+        <w:rFonts w:ascii="Wingdings" w:hAnsi="Wingdings" w:hint="default"/>
+        <w:sz w:val="20"/>
+      </w:rPr>
+    </w:lvl>
+    <w:lvl w:ilvl="7" w:tentative="1">
+      <w:start w:val="1"/>
+      <w:numFmt w:val="bullet"/>
+      <w:lvlText w:val=""/>
+      <w:lvlJc w:val="left"/>
+      <w:pPr>
+        <w:tabs>
+          <w:tab w:val="num" w:pos="5760"/>
+        </w:tabs>
+        <w:ind w:left="5760" w:hanging="360"/>
+      </w:pPr>
+      <w:rPr>
+        <w:rFonts w:ascii="Wingdings" w:hAnsi="Wingdings" w:hint="default"/>
+        <w:sz w:val="20"/>
+      </w:rPr>
+    </w:lvl>
+    <w:lvl w:ilvl="8" w:tentative="1">
+      <w:start w:val="1"/>
+      <w:numFmt w:val="bullet"/>
+      <w:lvlText w:val=""/>
+      <w:lvlJc w:val="left"/>
+      <w:pPr>
+        <w:tabs>
+          <w:tab w:val="num" w:pos="6480"/>
+        </w:tabs>
+        <w:ind w:left="6480" w:hanging="360"/>
+      </w:pPr>
+      <w:rPr>
+        <w:rFonts w:ascii="Wingdings" w:hAnsi="Wingdings" w:hint="default"/>
+        <w:sz w:val="20"/>
+      </w:rPr>
+    </w:lvl>
+  </w:abstractNum>
+  <w:abstractNum w:abstractNumId="14" w15:restartNumberingAfterBreak="0">
     <w:nsid w:val="6F113AEF"/>
     <w:multiLevelType w:val="hybridMultilevel"/>
     <w:tmpl w:val="2AD6B552"/>
@@ -3347,23 +5783,470 @@
       </w:rPr>
     </w:lvl>
   </w:abstractNum>
-  <w:num w:numId="1">
+  <w:abstractNum w:abstractNumId="15" w15:restartNumberingAfterBreak="0">
+    <w:nsid w:val="777E7B8B"/>
+    <w:multiLevelType w:val="multilevel"/>
+    <w:tmpl w:val="936AB4A2"/>
+    <w:lvl w:ilvl="0">
+      <w:start w:val="1"/>
+      <w:numFmt w:val="bullet"/>
+      <w:lvlText w:val=""/>
+      <w:lvlJc w:val="left"/>
+      <w:pPr>
+        <w:tabs>
+          <w:tab w:val="num" w:pos="720"/>
+        </w:tabs>
+        <w:ind w:left="720" w:hanging="360"/>
+      </w:pPr>
+      <w:rPr>
+        <w:rFonts w:ascii="Symbol" w:hAnsi="Symbol" w:hint="default"/>
+        <w:sz w:val="20"/>
+      </w:rPr>
+    </w:lvl>
+    <w:lvl w:ilvl="1" w:tentative="1">
+      <w:start w:val="1"/>
+      <w:numFmt w:val="bullet"/>
+      <w:lvlText w:val="o"/>
+      <w:lvlJc w:val="left"/>
+      <w:pPr>
+        <w:tabs>
+          <w:tab w:val="num" w:pos="1440"/>
+        </w:tabs>
+        <w:ind w:left="1440" w:hanging="360"/>
+      </w:pPr>
+      <w:rPr>
+        <w:rFonts w:ascii="Courier New" w:hAnsi="Courier New" w:hint="default"/>
+        <w:sz w:val="20"/>
+      </w:rPr>
+    </w:lvl>
+    <w:lvl w:ilvl="2" w:tentative="1">
+      <w:start w:val="1"/>
+      <w:numFmt w:val="bullet"/>
+      <w:lvlText w:val=""/>
+      <w:lvlJc w:val="left"/>
+      <w:pPr>
+        <w:tabs>
+          <w:tab w:val="num" w:pos="2160"/>
+        </w:tabs>
+        <w:ind w:left="2160" w:hanging="360"/>
+      </w:pPr>
+      <w:rPr>
+        <w:rFonts w:ascii="Wingdings" w:hAnsi="Wingdings" w:hint="default"/>
+        <w:sz w:val="20"/>
+      </w:rPr>
+    </w:lvl>
+    <w:lvl w:ilvl="3" w:tentative="1">
+      <w:start w:val="1"/>
+      <w:numFmt w:val="bullet"/>
+      <w:lvlText w:val=""/>
+      <w:lvlJc w:val="left"/>
+      <w:pPr>
+        <w:tabs>
+          <w:tab w:val="num" w:pos="2880"/>
+        </w:tabs>
+        <w:ind w:left="2880" w:hanging="360"/>
+      </w:pPr>
+      <w:rPr>
+        <w:rFonts w:ascii="Wingdings" w:hAnsi="Wingdings" w:hint="default"/>
+        <w:sz w:val="20"/>
+      </w:rPr>
+    </w:lvl>
+    <w:lvl w:ilvl="4" w:tentative="1">
+      <w:start w:val="1"/>
+      <w:numFmt w:val="bullet"/>
+      <w:lvlText w:val=""/>
+      <w:lvlJc w:val="left"/>
+      <w:pPr>
+        <w:tabs>
+          <w:tab w:val="num" w:pos="3600"/>
+        </w:tabs>
+        <w:ind w:left="3600" w:hanging="360"/>
+      </w:pPr>
+      <w:rPr>
+        <w:rFonts w:ascii="Wingdings" w:hAnsi="Wingdings" w:hint="default"/>
+        <w:sz w:val="20"/>
+      </w:rPr>
+    </w:lvl>
+    <w:lvl w:ilvl="5" w:tentative="1">
+      <w:start w:val="1"/>
+      <w:numFmt w:val="bullet"/>
+      <w:lvlText w:val=""/>
+      <w:lvlJc w:val="left"/>
+      <w:pPr>
+        <w:tabs>
+          <w:tab w:val="num" w:pos="4320"/>
+        </w:tabs>
+        <w:ind w:left="4320" w:hanging="360"/>
+      </w:pPr>
+      <w:rPr>
+        <w:rFonts w:ascii="Wingdings" w:hAnsi="Wingdings" w:hint="default"/>
+        <w:sz w:val="20"/>
+      </w:rPr>
+    </w:lvl>
+    <w:lvl w:ilvl="6" w:tentative="1">
+      <w:start w:val="1"/>
+      <w:numFmt w:val="bullet"/>
+      <w:lvlText w:val=""/>
+      <w:lvlJc w:val="left"/>
+      <w:pPr>
+        <w:tabs>
+          <w:tab w:val="num" w:pos="5040"/>
+        </w:tabs>
+        <w:ind w:left="5040" w:hanging="360"/>
+      </w:pPr>
+      <w:rPr>
+        <w:rFonts w:ascii="Wingdings" w:hAnsi="Wingdings" w:hint="default"/>
+        <w:sz w:val="20"/>
+      </w:rPr>
+    </w:lvl>
+    <w:lvl w:ilvl="7" w:tentative="1">
+      <w:start w:val="1"/>
+      <w:numFmt w:val="bullet"/>
+      <w:lvlText w:val=""/>
+      <w:lvlJc w:val="left"/>
+      <w:pPr>
+        <w:tabs>
+          <w:tab w:val="num" w:pos="5760"/>
+        </w:tabs>
+        <w:ind w:left="5760" w:hanging="360"/>
+      </w:pPr>
+      <w:rPr>
+        <w:rFonts w:ascii="Wingdings" w:hAnsi="Wingdings" w:hint="default"/>
+        <w:sz w:val="20"/>
+      </w:rPr>
+    </w:lvl>
+    <w:lvl w:ilvl="8" w:tentative="1">
+      <w:start w:val="1"/>
+      <w:numFmt w:val="bullet"/>
+      <w:lvlText w:val=""/>
+      <w:lvlJc w:val="left"/>
+      <w:pPr>
+        <w:tabs>
+          <w:tab w:val="num" w:pos="6480"/>
+        </w:tabs>
+        <w:ind w:left="6480" w:hanging="360"/>
+      </w:pPr>
+      <w:rPr>
+        <w:rFonts w:ascii="Wingdings" w:hAnsi="Wingdings" w:hint="default"/>
+        <w:sz w:val="20"/>
+      </w:rPr>
+    </w:lvl>
+  </w:abstractNum>
+  <w:abstractNum w:abstractNumId="16" w15:restartNumberingAfterBreak="0">
+    <w:nsid w:val="77D565C8"/>
+    <w:multiLevelType w:val="multilevel"/>
+    <w:tmpl w:val="DC0A1FB4"/>
+    <w:lvl w:ilvl="0">
+      <w:start w:val="1"/>
+      <w:numFmt w:val="bullet"/>
+      <w:lvlText w:val=""/>
+      <w:lvlJc w:val="left"/>
+      <w:pPr>
+        <w:tabs>
+          <w:tab w:val="num" w:pos="720"/>
+        </w:tabs>
+        <w:ind w:left="720" w:hanging="360"/>
+      </w:pPr>
+      <w:rPr>
+        <w:rFonts w:ascii="Symbol" w:hAnsi="Symbol" w:hint="default"/>
+        <w:sz w:val="20"/>
+      </w:rPr>
+    </w:lvl>
+    <w:lvl w:ilvl="1" w:tentative="1">
+      <w:start w:val="1"/>
+      <w:numFmt w:val="bullet"/>
+      <w:lvlText w:val="o"/>
+      <w:lvlJc w:val="left"/>
+      <w:pPr>
+        <w:tabs>
+          <w:tab w:val="num" w:pos="1440"/>
+        </w:tabs>
+        <w:ind w:left="1440" w:hanging="360"/>
+      </w:pPr>
+      <w:rPr>
+        <w:rFonts w:ascii="Courier New" w:hAnsi="Courier New" w:hint="default"/>
+        <w:sz w:val="20"/>
+      </w:rPr>
+    </w:lvl>
+    <w:lvl w:ilvl="2" w:tentative="1">
+      <w:start w:val="1"/>
+      <w:numFmt w:val="bullet"/>
+      <w:lvlText w:val=""/>
+      <w:lvlJc w:val="left"/>
+      <w:pPr>
+        <w:tabs>
+          <w:tab w:val="num" w:pos="2160"/>
+        </w:tabs>
+        <w:ind w:left="2160" w:hanging="360"/>
+      </w:pPr>
+      <w:rPr>
+        <w:rFonts w:ascii="Wingdings" w:hAnsi="Wingdings" w:hint="default"/>
+        <w:sz w:val="20"/>
+      </w:rPr>
+    </w:lvl>
+    <w:lvl w:ilvl="3" w:tentative="1">
+      <w:start w:val="1"/>
+      <w:numFmt w:val="bullet"/>
+      <w:lvlText w:val=""/>
+      <w:lvlJc w:val="left"/>
+      <w:pPr>
+        <w:tabs>
+          <w:tab w:val="num" w:pos="2880"/>
+        </w:tabs>
+        <w:ind w:left="2880" w:hanging="360"/>
+      </w:pPr>
+      <w:rPr>
+        <w:rFonts w:ascii="Wingdings" w:hAnsi="Wingdings" w:hint="default"/>
+        <w:sz w:val="20"/>
+      </w:rPr>
+    </w:lvl>
+    <w:lvl w:ilvl="4" w:tentative="1">
+      <w:start w:val="1"/>
+      <w:numFmt w:val="bullet"/>
+      <w:lvlText w:val=""/>
+      <w:lvlJc w:val="left"/>
+      <w:pPr>
+        <w:tabs>
+          <w:tab w:val="num" w:pos="3600"/>
+        </w:tabs>
+        <w:ind w:left="3600" w:hanging="360"/>
+      </w:pPr>
+      <w:rPr>
+        <w:rFonts w:ascii="Wingdings" w:hAnsi="Wingdings" w:hint="default"/>
+        <w:sz w:val="20"/>
+      </w:rPr>
+    </w:lvl>
+    <w:lvl w:ilvl="5" w:tentative="1">
+      <w:start w:val="1"/>
+      <w:numFmt w:val="bullet"/>
+      <w:lvlText w:val=""/>
+      <w:lvlJc w:val="left"/>
+      <w:pPr>
+        <w:tabs>
+          <w:tab w:val="num" w:pos="4320"/>
+        </w:tabs>
+        <w:ind w:left="4320" w:hanging="360"/>
+      </w:pPr>
+      <w:rPr>
+        <w:rFonts w:ascii="Wingdings" w:hAnsi="Wingdings" w:hint="default"/>
+        <w:sz w:val="20"/>
+      </w:rPr>
+    </w:lvl>
+    <w:lvl w:ilvl="6" w:tentative="1">
+      <w:start w:val="1"/>
+      <w:numFmt w:val="bullet"/>
+      <w:lvlText w:val=""/>
+      <w:lvlJc w:val="left"/>
+      <w:pPr>
+        <w:tabs>
+          <w:tab w:val="num" w:pos="5040"/>
+        </w:tabs>
+        <w:ind w:left="5040" w:hanging="360"/>
+      </w:pPr>
+      <w:rPr>
+        <w:rFonts w:ascii="Wingdings" w:hAnsi="Wingdings" w:hint="default"/>
+        <w:sz w:val="20"/>
+      </w:rPr>
+    </w:lvl>
+    <w:lvl w:ilvl="7" w:tentative="1">
+      <w:start w:val="1"/>
+      <w:numFmt w:val="bullet"/>
+      <w:lvlText w:val=""/>
+      <w:lvlJc w:val="left"/>
+      <w:pPr>
+        <w:tabs>
+          <w:tab w:val="num" w:pos="5760"/>
+        </w:tabs>
+        <w:ind w:left="5760" w:hanging="360"/>
+      </w:pPr>
+      <w:rPr>
+        <w:rFonts w:ascii="Wingdings" w:hAnsi="Wingdings" w:hint="default"/>
+        <w:sz w:val="20"/>
+      </w:rPr>
+    </w:lvl>
+    <w:lvl w:ilvl="8" w:tentative="1">
+      <w:start w:val="1"/>
+      <w:numFmt w:val="bullet"/>
+      <w:lvlText w:val=""/>
+      <w:lvlJc w:val="left"/>
+      <w:pPr>
+        <w:tabs>
+          <w:tab w:val="num" w:pos="6480"/>
+        </w:tabs>
+        <w:ind w:left="6480" w:hanging="360"/>
+      </w:pPr>
+      <w:rPr>
+        <w:rFonts w:ascii="Wingdings" w:hAnsi="Wingdings" w:hint="default"/>
+        <w:sz w:val="20"/>
+      </w:rPr>
+    </w:lvl>
+  </w:abstractNum>
+  <w:abstractNum w:abstractNumId="17" w15:restartNumberingAfterBreak="0">
+    <w:nsid w:val="7F2B6A3B"/>
+    <w:multiLevelType w:val="hybridMultilevel"/>
+    <w:tmpl w:val="2B98AD16"/>
+    <w:lvl w:ilvl="0" w:tplc="04190001">
+      <w:start w:val="1"/>
+      <w:numFmt w:val="bullet"/>
+      <w:lvlText w:val=""/>
+      <w:lvlJc w:val="left"/>
+      <w:pPr>
+        <w:ind w:left="720" w:hanging="360"/>
+      </w:pPr>
+      <w:rPr>
+        <w:rFonts w:ascii="Symbol" w:hAnsi="Symbol" w:hint="default"/>
+      </w:rPr>
+    </w:lvl>
+    <w:lvl w:ilvl="1" w:tplc="04190003" w:tentative="1">
+      <w:start w:val="1"/>
+      <w:numFmt w:val="bullet"/>
+      <w:lvlText w:val="o"/>
+      <w:lvlJc w:val="left"/>
+      <w:pPr>
+        <w:ind w:left="1440" w:hanging="360"/>
+      </w:pPr>
+      <w:rPr>
+        <w:rFonts w:ascii="Courier New" w:hAnsi="Courier New" w:cs="Courier New" w:hint="default"/>
+      </w:rPr>
+    </w:lvl>
+    <w:lvl w:ilvl="2" w:tplc="04190005" w:tentative="1">
+      <w:start w:val="1"/>
+      <w:numFmt w:val="bullet"/>
+      <w:lvlText w:val=""/>
+      <w:lvlJc w:val="left"/>
+      <w:pPr>
+        <w:ind w:left="2160" w:hanging="360"/>
+      </w:pPr>
+      <w:rPr>
+        <w:rFonts w:ascii="Wingdings" w:hAnsi="Wingdings" w:hint="default"/>
+      </w:rPr>
+    </w:lvl>
+    <w:lvl w:ilvl="3" w:tplc="04190001" w:tentative="1">
+      <w:start w:val="1"/>
+      <w:numFmt w:val="bullet"/>
+      <w:lvlText w:val=""/>
+      <w:lvlJc w:val="left"/>
+      <w:pPr>
+        <w:ind w:left="2880" w:hanging="360"/>
+      </w:pPr>
+      <w:rPr>
+        <w:rFonts w:ascii="Symbol" w:hAnsi="Symbol" w:hint="default"/>
+      </w:rPr>
+    </w:lvl>
+    <w:lvl w:ilvl="4" w:tplc="04190003" w:tentative="1">
+      <w:start w:val="1"/>
+      <w:numFmt w:val="bullet"/>
+      <w:lvlText w:val="o"/>
+      <w:lvlJc w:val="left"/>
+      <w:pPr>
+        <w:ind w:left="3600" w:hanging="360"/>
+      </w:pPr>
+      <w:rPr>
+        <w:rFonts w:ascii="Courier New" w:hAnsi="Courier New" w:cs="Courier New" w:hint="default"/>
+      </w:rPr>
+    </w:lvl>
+    <w:lvl w:ilvl="5" w:tplc="04190005" w:tentative="1">
+      <w:start w:val="1"/>
+      <w:numFmt w:val="bullet"/>
+      <w:lvlText w:val=""/>
+      <w:lvlJc w:val="left"/>
+      <w:pPr>
+        <w:ind w:left="4320" w:hanging="360"/>
+      </w:pPr>
+      <w:rPr>
+        <w:rFonts w:ascii="Wingdings" w:hAnsi="Wingdings" w:hint="default"/>
+      </w:rPr>
+    </w:lvl>
+    <w:lvl w:ilvl="6" w:tplc="04190001" w:tentative="1">
+      <w:start w:val="1"/>
+      <w:numFmt w:val="bullet"/>
+      <w:lvlText w:val=""/>
+      <w:lvlJc w:val="left"/>
+      <w:pPr>
+        <w:ind w:left="5040" w:hanging="360"/>
+      </w:pPr>
+      <w:rPr>
+        <w:rFonts w:ascii="Symbol" w:hAnsi="Symbol" w:hint="default"/>
+      </w:rPr>
+    </w:lvl>
+    <w:lvl w:ilvl="7" w:tplc="04190003" w:tentative="1">
+      <w:start w:val="1"/>
+      <w:numFmt w:val="bullet"/>
+      <w:lvlText w:val="o"/>
+      <w:lvlJc w:val="left"/>
+      <w:pPr>
+        <w:ind w:left="5760" w:hanging="360"/>
+      </w:pPr>
+      <w:rPr>
+        <w:rFonts w:ascii="Courier New" w:hAnsi="Courier New" w:cs="Courier New" w:hint="default"/>
+      </w:rPr>
+    </w:lvl>
+    <w:lvl w:ilvl="8" w:tplc="04190005" w:tentative="1">
+      <w:start w:val="1"/>
+      <w:numFmt w:val="bullet"/>
+      <w:lvlText w:val=""/>
+      <w:lvlJc w:val="left"/>
+      <w:pPr>
+        <w:ind w:left="6480" w:hanging="360"/>
+      </w:pPr>
+      <w:rPr>
+        <w:rFonts w:ascii="Wingdings" w:hAnsi="Wingdings" w:hint="default"/>
+      </w:rPr>
+    </w:lvl>
+  </w:abstractNum>
+  <w:num w:numId="1" w16cid:durableId="1171138473">
+    <w:abstractNumId w:val="14"/>
+  </w:num>
+  <w:num w:numId="2" w16cid:durableId="1844321587">
+    <w:abstractNumId w:val="3"/>
+  </w:num>
+  <w:num w:numId="3" w16cid:durableId="408617507">
+    <w:abstractNumId w:val="6"/>
+  </w:num>
+  <w:num w:numId="4" w16cid:durableId="39478531">
+    <w:abstractNumId w:val="4"/>
+  </w:num>
+  <w:num w:numId="5" w16cid:durableId="467550226">
+    <w:abstractNumId w:val="9"/>
+  </w:num>
+  <w:num w:numId="6" w16cid:durableId="505289994">
+    <w:abstractNumId w:val="7"/>
+  </w:num>
+  <w:num w:numId="7" w16cid:durableId="2052799331">
+    <w:abstractNumId w:val="0"/>
+  </w:num>
+  <w:num w:numId="8" w16cid:durableId="415592422">
+    <w:abstractNumId w:val="1"/>
+  </w:num>
+  <w:num w:numId="9" w16cid:durableId="567956946">
     <w:abstractNumId w:val="5"/>
   </w:num>
-  <w:num w:numId="2">
-    <w:abstractNumId w:val="0"/>
+  <w:num w:numId="10" w16cid:durableId="710107982">
+    <w:abstractNumId w:val="12"/>
   </w:num>
-  <w:num w:numId="3">
+  <w:num w:numId="11" w16cid:durableId="2071420201">
     <w:abstractNumId w:val="2"/>
   </w:num>
-  <w:num w:numId="4">
-    <w:abstractNumId w:val="1"/>
+  <w:num w:numId="12" w16cid:durableId="1089808670">
+    <w:abstractNumId w:val="10"/>
   </w:num>
-  <w:num w:numId="5">
-    <w:abstractNumId w:val="4"/>
+  <w:num w:numId="13" w16cid:durableId="644163094">
+    <w:abstractNumId w:val="13"/>
   </w:num>
-  <w:num w:numId="6">
-    <w:abstractNumId w:val="3"/>
+  <w:num w:numId="14" w16cid:durableId="1261109403">
+    <w:abstractNumId w:val="15"/>
+  </w:num>
+  <w:num w:numId="15" w16cid:durableId="1556813538">
+    <w:abstractNumId w:val="8"/>
+  </w:num>
+  <w:num w:numId="16" w16cid:durableId="604584186">
+    <w:abstractNumId w:val="11"/>
+  </w:num>
+  <w:num w:numId="17" w16cid:durableId="344744293">
+    <w:abstractNumId w:val="16"/>
+  </w:num>
+  <w:num w:numId="18" w16cid:durableId="1772896102">
+    <w:abstractNumId w:val="17"/>
   </w:num>
 </w:numbering>
 </file>
@@ -4050,6 +6933,73 @@
       <w:ind w:left="480"/>
     </w:pPr>
   </w:style>
+  <w:style w:type="paragraph" w:styleId="ad">
+    <w:name w:val="footnote text"/>
+    <w:basedOn w:val="a2"/>
+    <w:link w:val="ae"/>
+    <w:uiPriority w:val="99"/>
+    <w:semiHidden/>
+    <w:unhideWhenUsed/>
+    <w:rsid w:val="002E782B"/>
+    <w:pPr>
+      <w:spacing w:after="0" w:line="240" w:lineRule="auto"/>
+    </w:pPr>
+    <w:rPr>
+      <w:sz w:val="20"/>
+      <w:szCs w:val="20"/>
+    </w:rPr>
+  </w:style>
+  <w:style w:type="character" w:customStyle="1" w:styleId="ae">
+    <w:name w:val="Текст сноски Знак"/>
+    <w:basedOn w:val="a3"/>
+    <w:link w:val="ad"/>
+    <w:uiPriority w:val="99"/>
+    <w:semiHidden/>
+    <w:rsid w:val="002E782B"/>
+    <w:rPr>
+      <w:rFonts w:ascii="Arial" w:hAnsi="Arial"/>
+      <w:sz w:val="20"/>
+      <w:szCs w:val="20"/>
+    </w:rPr>
+  </w:style>
+  <w:style w:type="character" w:styleId="af">
+    <w:name w:val="footnote reference"/>
+    <w:basedOn w:val="a3"/>
+    <w:uiPriority w:val="99"/>
+    <w:semiHidden/>
+    <w:unhideWhenUsed/>
+    <w:rsid w:val="002E782B"/>
+    <w:rPr>
+      <w:vertAlign w:val="superscript"/>
+    </w:rPr>
+  </w:style>
+  <w:style w:type="paragraph" w:styleId="af0">
+    <w:name w:val="Normal (Web)"/>
+    <w:basedOn w:val="a2"/>
+    <w:uiPriority w:val="99"/>
+    <w:semiHidden/>
+    <w:unhideWhenUsed/>
+    <w:rsid w:val="00B6424A"/>
+    <w:pPr>
+      <w:spacing w:before="100" w:beforeAutospacing="1" w:after="100" w:afterAutospacing="1" w:line="240" w:lineRule="auto"/>
+    </w:pPr>
+    <w:rPr>
+      <w:rFonts w:ascii="Times New Roman" w:eastAsia="Times New Roman" w:hAnsi="Times New Roman" w:cs="Times New Roman"/>
+      <w:szCs w:val="24"/>
+      <w:lang w:eastAsia="ru-RU"/>
+    </w:rPr>
+  </w:style>
+  <w:style w:type="character" w:styleId="af1">
+    <w:name w:val="Strong"/>
+    <w:basedOn w:val="a3"/>
+    <w:uiPriority w:val="22"/>
+    <w:qFormat/>
+    <w:rsid w:val="00B6424A"/>
+    <w:rPr>
+      <w:b/>
+      <w:bCs/>
+    </w:rPr>
+  </w:style>
 </w:styles>
 </file>
 

</xml_diff>